<commit_message>
mes thao sua SC
</commit_message>
<xml_diff>
--- a/W21/2019-05-21_Tuesday/21.05.2019_Lesson Plan_SC_Basic_A new colleague_Huyendt9.docx
+++ b/W21/2019-05-21_Tuesday/21.05.2019_Lesson Plan_SC_Basic_A new colleague_Huyendt9.docx
@@ -1,6 +1,6 @@
 
 <file path=word/document.xml><?xml version="1.0" encoding="utf-8"?>
-<w:document xmlns:wpc="http://schemas.microsoft.com/office/word/2010/wordprocessingCanvas" xmlns:mc="http://schemas.openxmlformats.org/markup-compatibility/2006" xmlns:o="urn:schemas-microsoft-com:office:office" xmlns:r="http://schemas.openxmlformats.org/officeDocument/2006/relationships" xmlns:m="http://schemas.openxmlformats.org/officeDocument/2006/math" xmlns:v="urn:schemas-microsoft-com:vml" xmlns:wp14="http://schemas.microsoft.com/office/word/2010/wordprocessingDrawing" xmlns:wp="http://schemas.openxmlformats.org/drawingml/2006/wordprocessingDrawing" xmlns:w10="urn:schemas-microsoft-com:office:word" xmlns:w="http://schemas.openxmlformats.org/wordprocessingml/2006/main" xmlns:w14="http://schemas.microsoft.com/office/word/2010/wordml" xmlns:wpg="http://schemas.microsoft.com/office/word/2010/wordprocessingGroup" xmlns:wpi="http://schemas.microsoft.com/office/word/2010/wordprocessingInk" xmlns:wne="http://schemas.microsoft.com/office/word/2006/wordml" xmlns:wps="http://schemas.microsoft.com/office/word/2010/wordprocessingShape" mc:Ignorable="w14 wp14">
+<w:document xmlns:wpc="http://schemas.microsoft.com/office/word/2010/wordprocessingCanvas" xmlns:cx="http://schemas.microsoft.com/office/drawing/2014/chartex" xmlns:cx1="http://schemas.microsoft.com/office/drawing/2015/9/8/chartex" xmlns:cx2="http://schemas.microsoft.com/office/drawing/2015/10/21/chartex" xmlns:cx3="http://schemas.microsoft.com/office/drawing/2016/5/9/chartex" xmlns:cx4="http://schemas.microsoft.com/office/drawing/2016/5/10/chartex" xmlns:cx5="http://schemas.microsoft.com/office/drawing/2016/5/11/chartex" xmlns:cx6="http://schemas.microsoft.com/office/drawing/2016/5/12/chartex" xmlns:cx7="http://schemas.microsoft.com/office/drawing/2016/5/13/chartex" xmlns:cx8="http://schemas.microsoft.com/office/drawing/2016/5/14/chartex" xmlns:mc="http://schemas.openxmlformats.org/markup-compatibility/2006" xmlns:aink="http://schemas.microsoft.com/office/drawing/2016/ink" xmlns:am3d="http://schemas.microsoft.com/office/drawing/2017/model3d" xmlns:o="urn:schemas-microsoft-com:office:office" xmlns:r="http://schemas.openxmlformats.org/officeDocument/2006/relationships" xmlns:m="http://schemas.openxmlformats.org/officeDocument/2006/math" xmlns:v="urn:schemas-microsoft-com:vml" xmlns:wp14="http://schemas.microsoft.com/office/word/2010/wordprocessingDrawing" xmlns:wp="http://schemas.openxmlformats.org/drawingml/2006/wordprocessingDrawing" xmlns:w10="urn:schemas-microsoft-com:office:word" xmlns:w="http://schemas.openxmlformats.org/wordprocessingml/2006/main" xmlns:w14="http://schemas.microsoft.com/office/word/2010/wordml" xmlns:w15="http://schemas.microsoft.com/office/word/2012/wordml" xmlns:w16cid="http://schemas.microsoft.com/office/word/2016/wordml/cid" xmlns:w16se="http://schemas.microsoft.com/office/word/2015/wordml/symex" xmlns:wpg="http://schemas.microsoft.com/office/word/2010/wordprocessingGroup" xmlns:wpi="http://schemas.microsoft.com/office/word/2010/wordprocessingInk" xmlns:wne="http://schemas.microsoft.com/office/word/2006/wordml" xmlns:wps="http://schemas.microsoft.com/office/word/2010/wordprocessingShape" mc:Ignorable="w14 w15 w16se w16cid wp14">
   <w:body>
     <w:p>
       <w:pPr>
@@ -665,18 +665,8 @@
                 <w:sz w:val="20"/>
                 <w:szCs w:val="20"/>
               </w:rPr>
-              <w:t>Teacher</w:t>
-            </w:r>
-            <w:proofErr w:type="gramStart"/>
-            <w:r>
-              <w:rPr>
-                <w:rFonts w:ascii="Arial" w:eastAsia="Times New Roman" w:hAnsi="Arial" w:cs="Arial"/>
-                <w:sz w:val="20"/>
-                <w:szCs w:val="20"/>
-              </w:rPr>
-              <w:t>:</w:t>
-            </w:r>
-            <w:proofErr w:type="gramEnd"/>
+              <w:t>Teacher:</w:t>
+            </w:r>
             <w:r>
               <w:rPr>
                 <w:rFonts w:ascii="Arial" w:eastAsia="Times New Roman" w:hAnsi="Arial" w:cs="Arial"/>
@@ -769,7 +759,7 @@
                 <w:sz w:val="20"/>
                 <w:szCs w:val="20"/>
               </w:rPr>
-              <w:t>Welcome class! My name is</w:t>
+              <w:t xml:space="preserve">Welcome class! My name </w:t>
             </w:r>
             <w:proofErr w:type="gramStart"/>
             <w:r>
@@ -778,7 +768,7 @@
                 <w:sz w:val="20"/>
                 <w:szCs w:val="20"/>
               </w:rPr>
-              <w:t>..</w:t>
+              <w:t>is..</w:t>
             </w:r>
             <w:proofErr w:type="gramEnd"/>
             <w:r>
@@ -849,6 +839,1298 @@
               </w:rPr>
               <w:t xml:space="preserve">- Nice to meet all of you! During the lesson, if you have any questions, please let me know. Thank you! </w:t>
             </w:r>
+          </w:p>
+          <w:p>
+            <w:pPr>
+              <w:numPr>
+                <w:ilvl w:val="0"/>
+                <w:numId w:val="8"/>
+              </w:numPr>
+              <w:shd w:val="clear" w:color="auto" w:fill="FFFFFF"/>
+              <w:spacing w:after="0" w:line="240" w:lineRule="auto"/>
+              <w:ind w:left="450"/>
+              <w:rPr>
+                <w:rFonts w:ascii="Arial" w:hAnsi="Arial" w:cs="Arial"/>
+                <w:color w:val="000000"/>
+              </w:rPr>
+            </w:pPr>
+            <w:r>
+              <w:rPr>
+                <w:rFonts w:ascii="Arial" w:hAnsi="Arial" w:cs="Arial"/>
+                <w:color w:val="000000"/>
+              </w:rPr>
+              <w:t>What was your first job?</w:t>
+            </w:r>
+          </w:p>
+          <w:p>
+            <w:pPr>
+              <w:numPr>
+                <w:ilvl w:val="0"/>
+                <w:numId w:val="9"/>
+              </w:numPr>
+              <w:spacing w:after="0" w:line="240" w:lineRule="auto"/>
+              <w:ind w:left="0"/>
+              <w:jc w:val="both"/>
+              <w:rPr>
+                <w:rFonts w:ascii="Segoe UI" w:hAnsi="Segoe UI" w:cs="Segoe UI"/>
+                <w:color w:val="333333"/>
+                <w:sz w:val="21"/>
+                <w:szCs w:val="21"/>
+              </w:rPr>
+            </w:pPr>
+            <w:r>
+              <w:rPr>
+                <w:rStyle w:val="Strong"/>
+                <w:rFonts w:ascii="Segoe UI" w:hAnsi="Segoe UI" w:cs="Segoe UI"/>
+                <w:color w:val="333333"/>
+              </w:rPr>
+              <w:t>Do you work or study?</w:t>
+            </w:r>
+          </w:p>
+          <w:p>
+            <w:pPr>
+              <w:pStyle w:val="NormalWeb"/>
+              <w:spacing w:before="0" w:beforeAutospacing="0" w:after="0" w:afterAutospacing="0"/>
+              <w:jc w:val="both"/>
+              <w:rPr>
+                <w:rFonts w:ascii="Segoe UI" w:hAnsi="Segoe UI" w:cs="Segoe UI"/>
+                <w:color w:val="333333"/>
+                <w:sz w:val="21"/>
+                <w:szCs w:val="21"/>
+              </w:rPr>
+            </w:pPr>
+            <w:r>
+              <w:rPr>
+                <w:rFonts w:ascii="Segoe UI" w:hAnsi="Segoe UI" w:cs="Segoe UI"/>
+                <w:color w:val="FFCC00"/>
+                <w:sz w:val="22"/>
+                <w:szCs w:val="22"/>
+              </w:rPr>
+              <w:t>Answer:</w:t>
+            </w:r>
+            <w:r>
+              <w:rPr>
+                <w:rStyle w:val="apple-converted-space"/>
+                <w:rFonts w:ascii="Segoe UI" w:hAnsi="Segoe UI" w:cs="Segoe UI"/>
+                <w:color w:val="333333"/>
+                <w:sz w:val="22"/>
+                <w:szCs w:val="22"/>
+              </w:rPr>
+              <w:t> </w:t>
+            </w:r>
+            <w:r>
+              <w:rPr>
+                <w:rFonts w:ascii="Segoe UI" w:hAnsi="Segoe UI" w:cs="Segoe UI"/>
+                <w:color w:val="333333"/>
+                <w:sz w:val="22"/>
+                <w:szCs w:val="22"/>
+              </w:rPr>
+              <w:t xml:space="preserve">Well, for the past couple of years, I’ve been working for [ABC Company] as a [a job’s title], which is among the top 10 listed firms in my </w:t>
+            </w:r>
+            <w:proofErr w:type="spellStart"/>
+            <w:proofErr w:type="gramStart"/>
+            <w:r>
+              <w:rPr>
+                <w:rFonts w:ascii="Segoe UI" w:hAnsi="Segoe UI" w:cs="Segoe UI"/>
+                <w:color w:val="333333"/>
+                <w:sz w:val="22"/>
+                <w:szCs w:val="22"/>
+              </w:rPr>
+              <w:t>country.In</w:t>
+            </w:r>
+            <w:proofErr w:type="spellEnd"/>
+            <w:proofErr w:type="gramEnd"/>
+            <w:r>
+              <w:rPr>
+                <w:rFonts w:ascii="Segoe UI" w:hAnsi="Segoe UI" w:cs="Segoe UI"/>
+                <w:color w:val="333333"/>
+                <w:sz w:val="22"/>
+                <w:szCs w:val="22"/>
+              </w:rPr>
+              <w:t xml:space="preserve"> fact, this is my first job ever &amp; I love it so much, and I think it’s a very interesting, yet challenging line of work. Currently I’m working really hard to contribute to the success of this prestigious company.</w:t>
+            </w:r>
+          </w:p>
+          <w:p>
+            <w:pPr>
+              <w:numPr>
+                <w:ilvl w:val="0"/>
+                <w:numId w:val="10"/>
+              </w:numPr>
+              <w:spacing w:after="0" w:line="240" w:lineRule="auto"/>
+              <w:ind w:left="0"/>
+              <w:jc w:val="both"/>
+              <w:rPr>
+                <w:rFonts w:ascii="Segoe UI" w:hAnsi="Segoe UI" w:cs="Segoe UI"/>
+                <w:color w:val="333333"/>
+                <w:sz w:val="21"/>
+                <w:szCs w:val="21"/>
+              </w:rPr>
+            </w:pPr>
+            <w:r>
+              <w:rPr>
+                <w:rStyle w:val="Strong"/>
+                <w:rFonts w:ascii="Segoe UI" w:hAnsi="Segoe UI" w:cs="Segoe UI"/>
+                <w:color w:val="333333"/>
+              </w:rPr>
+              <w:t>Why did you choose your job?</w:t>
+            </w:r>
+          </w:p>
+          <w:p>
+            <w:pPr>
+              <w:pStyle w:val="NormalWeb"/>
+              <w:spacing w:before="0" w:beforeAutospacing="0" w:after="0" w:afterAutospacing="0"/>
+              <w:jc w:val="both"/>
+              <w:rPr>
+                <w:rFonts w:ascii="Segoe UI" w:hAnsi="Segoe UI" w:cs="Segoe UI"/>
+                <w:color w:val="333333"/>
+                <w:sz w:val="21"/>
+                <w:szCs w:val="21"/>
+              </w:rPr>
+            </w:pPr>
+            <w:r>
+              <w:rPr>
+                <w:rFonts w:ascii="Segoe UI" w:hAnsi="Segoe UI" w:cs="Segoe UI"/>
+                <w:color w:val="FFCC00"/>
+                <w:sz w:val="22"/>
+                <w:szCs w:val="22"/>
+              </w:rPr>
+              <w:t>Answer:</w:t>
+            </w:r>
+            <w:r>
+              <w:rPr>
+                <w:rStyle w:val="apple-converted-space"/>
+                <w:rFonts w:ascii="Segoe UI" w:hAnsi="Segoe UI" w:cs="Segoe UI"/>
+                <w:color w:val="333333"/>
+                <w:sz w:val="22"/>
+                <w:szCs w:val="22"/>
+              </w:rPr>
+              <w:t> </w:t>
+            </w:r>
+            <w:r>
+              <w:rPr>
+                <w:rFonts w:ascii="Segoe UI" w:hAnsi="Segoe UI" w:cs="Segoe UI"/>
+                <w:color w:val="333333"/>
+                <w:sz w:val="22"/>
+                <w:szCs w:val="22"/>
+              </w:rPr>
+              <w:t xml:space="preserve"> I am really </w:t>
+            </w:r>
+            <w:proofErr w:type="gramStart"/>
+            <w:r>
+              <w:rPr>
+                <w:rFonts w:ascii="Segoe UI" w:hAnsi="Segoe UI" w:cs="Segoe UI"/>
+                <w:color w:val="333333"/>
+                <w:sz w:val="22"/>
+                <w:szCs w:val="22"/>
+              </w:rPr>
+              <w:t>into[</w:t>
+            </w:r>
+            <w:proofErr w:type="gramEnd"/>
+            <w:r>
+              <w:rPr>
+                <w:rFonts w:ascii="Segoe UI" w:hAnsi="Segoe UI" w:cs="Segoe UI"/>
+                <w:color w:val="333333"/>
+                <w:sz w:val="22"/>
+                <w:szCs w:val="22"/>
+              </w:rPr>
+              <w:t>……], and I always believe that I was born for [……]. My dream is to be a successful [</w:t>
+            </w:r>
+            <w:proofErr w:type="gramStart"/>
+            <w:r>
+              <w:rPr>
+                <w:rFonts w:ascii="Segoe UI" w:hAnsi="Segoe UI" w:cs="Segoe UI"/>
+                <w:color w:val="333333"/>
+                <w:sz w:val="22"/>
+                <w:szCs w:val="22"/>
+              </w:rPr>
+              <w:t>…..</w:t>
+            </w:r>
+            <w:proofErr w:type="gramEnd"/>
+            <w:r>
+              <w:rPr>
+                <w:rFonts w:ascii="Segoe UI" w:hAnsi="Segoe UI" w:cs="Segoe UI"/>
+                <w:color w:val="333333"/>
+                <w:sz w:val="22"/>
+                <w:szCs w:val="22"/>
+              </w:rPr>
+              <w:t>] one day.</w:t>
+            </w:r>
+          </w:p>
+          <w:p>
+            <w:pPr>
+              <w:numPr>
+                <w:ilvl w:val="0"/>
+                <w:numId w:val="11"/>
+              </w:numPr>
+              <w:spacing w:after="0" w:line="240" w:lineRule="auto"/>
+              <w:ind w:left="0"/>
+              <w:jc w:val="both"/>
+              <w:rPr>
+                <w:rFonts w:ascii="Segoe UI" w:hAnsi="Segoe UI" w:cs="Segoe UI"/>
+                <w:color w:val="333333"/>
+                <w:sz w:val="21"/>
+                <w:szCs w:val="21"/>
+              </w:rPr>
+            </w:pPr>
+            <w:r>
+              <w:rPr>
+                <w:rStyle w:val="Strong"/>
+                <w:rFonts w:ascii="Segoe UI" w:hAnsi="Segoe UI" w:cs="Segoe UI"/>
+                <w:color w:val="333333"/>
+              </w:rPr>
+              <w:t xml:space="preserve">What do you like about your </w:t>
+            </w:r>
+            <w:proofErr w:type="gramStart"/>
+            <w:r>
+              <w:rPr>
+                <w:rStyle w:val="Strong"/>
+                <w:rFonts w:ascii="Segoe UI" w:hAnsi="Segoe UI" w:cs="Segoe UI"/>
+                <w:color w:val="333333"/>
+              </w:rPr>
+              <w:t>job?/</w:t>
+            </w:r>
+            <w:proofErr w:type="gramEnd"/>
+            <w:r>
+              <w:rPr>
+                <w:rStyle w:val="Strong"/>
+                <w:rFonts w:ascii="Segoe UI" w:hAnsi="Segoe UI" w:cs="Segoe UI"/>
+                <w:color w:val="333333"/>
+              </w:rPr>
+              <w:t xml:space="preserve"> Why did you choose to do that type of work?</w:t>
+            </w:r>
+          </w:p>
+          <w:p>
+            <w:pPr>
+              <w:pStyle w:val="NormalWeb"/>
+              <w:spacing w:before="0" w:beforeAutospacing="0" w:after="0" w:afterAutospacing="0"/>
+              <w:jc w:val="both"/>
+              <w:rPr>
+                <w:rFonts w:ascii="Segoe UI" w:hAnsi="Segoe UI" w:cs="Segoe UI"/>
+                <w:color w:val="333333"/>
+                <w:sz w:val="21"/>
+                <w:szCs w:val="21"/>
+              </w:rPr>
+            </w:pPr>
+            <w:r>
+              <w:rPr>
+                <w:rFonts w:ascii="Segoe UI" w:hAnsi="Segoe UI" w:cs="Segoe UI"/>
+                <w:color w:val="FFCC00"/>
+                <w:sz w:val="22"/>
+                <w:szCs w:val="22"/>
+              </w:rPr>
+              <w:t>Answer:</w:t>
+            </w:r>
+            <w:r>
+              <w:rPr>
+                <w:rStyle w:val="apple-converted-space"/>
+                <w:rFonts w:ascii="Segoe UI" w:hAnsi="Segoe UI" w:cs="Segoe UI"/>
+                <w:color w:val="333333"/>
+                <w:sz w:val="22"/>
+                <w:szCs w:val="22"/>
+              </w:rPr>
+              <w:t> </w:t>
+            </w:r>
+            <w:r>
+              <w:rPr>
+                <w:rFonts w:ascii="Segoe UI" w:hAnsi="Segoe UI" w:cs="Segoe UI"/>
+                <w:color w:val="333333"/>
+                <w:sz w:val="22"/>
+                <w:szCs w:val="22"/>
+              </w:rPr>
+              <w:t> I guess it’s mainly because of the job flexibility &amp; my passion for journalism. To be more specific, this job offers me alternatives to the typical nine-to-five work schedule, enabling me to find a better balance between work and life. Besides, this job gives me opportunities to pursue my dream to become a journalist down the road.</w:t>
+            </w:r>
+          </w:p>
+          <w:p>
+            <w:pPr>
+              <w:pStyle w:val="NormalWeb"/>
+              <w:spacing w:before="0" w:beforeAutospacing="0" w:after="0" w:afterAutospacing="0"/>
+              <w:jc w:val="both"/>
+              <w:rPr>
+                <w:rFonts w:ascii="Segoe UI" w:hAnsi="Segoe UI" w:cs="Segoe UI"/>
+                <w:color w:val="333333"/>
+                <w:sz w:val="21"/>
+                <w:szCs w:val="21"/>
+              </w:rPr>
+            </w:pPr>
+            <w:r>
+              <w:rPr>
+                <w:rFonts w:ascii="Segoe UI" w:hAnsi="Segoe UI" w:cs="Segoe UI"/>
+                <w:color w:val="333333"/>
+                <w:sz w:val="22"/>
+                <w:szCs w:val="22"/>
+              </w:rPr>
+              <w:lastRenderedPageBreak/>
+              <w:t>+, </w:t>
+            </w:r>
+            <w:r>
+              <w:rPr>
+                <w:rStyle w:val="Emphasis"/>
+                <w:rFonts w:ascii="Segoe UI" w:hAnsi="Segoe UI" w:cs="Segoe UI"/>
+                <w:color w:val="333333"/>
+                <w:sz w:val="22"/>
+                <w:szCs w:val="22"/>
+              </w:rPr>
+              <w:t>Job flexibility (expression) gives employees flexibility on how long, where and when they work.</w:t>
+            </w:r>
+          </w:p>
+          <w:p>
+            <w:pPr>
+              <w:pStyle w:val="NormalWeb"/>
+              <w:spacing w:before="0" w:beforeAutospacing="0" w:after="0" w:afterAutospacing="0"/>
+              <w:jc w:val="both"/>
+              <w:rPr>
+                <w:rFonts w:ascii="Segoe UI" w:hAnsi="Segoe UI" w:cs="Segoe UI"/>
+                <w:color w:val="333333"/>
+                <w:sz w:val="21"/>
+                <w:szCs w:val="21"/>
+              </w:rPr>
+            </w:pPr>
+            <w:r>
+              <w:rPr>
+                <w:rFonts w:ascii="Segoe UI" w:hAnsi="Segoe UI" w:cs="Segoe UI"/>
+                <w:color w:val="FFCC00"/>
+                <w:sz w:val="22"/>
+                <w:szCs w:val="22"/>
+              </w:rPr>
+              <w:t>Answer:</w:t>
+            </w:r>
+            <w:r>
+              <w:rPr>
+                <w:rStyle w:val="apple-converted-space"/>
+                <w:rFonts w:ascii="Segoe UI" w:hAnsi="Segoe UI" w:cs="Segoe UI"/>
+                <w:color w:val="333333"/>
+                <w:sz w:val="22"/>
+                <w:szCs w:val="22"/>
+              </w:rPr>
+              <w:t> </w:t>
+            </w:r>
+            <w:r>
+              <w:rPr>
+                <w:rFonts w:ascii="Segoe UI" w:hAnsi="Segoe UI" w:cs="Segoe UI"/>
+                <w:color w:val="333333"/>
+                <w:sz w:val="22"/>
+                <w:szCs w:val="22"/>
+              </w:rPr>
+              <w:t>Nine-to-five work (phrase) the normal work schedule for most jobs</w:t>
+            </w:r>
+          </w:p>
+          <w:p>
+            <w:pPr>
+              <w:pStyle w:val="NormalWeb"/>
+              <w:spacing w:before="0" w:beforeAutospacing="0" w:after="0" w:afterAutospacing="0"/>
+              <w:jc w:val="both"/>
+              <w:rPr>
+                <w:rFonts w:ascii="Segoe UI" w:hAnsi="Segoe UI" w:cs="Segoe UI"/>
+                <w:color w:val="333333"/>
+                <w:sz w:val="21"/>
+                <w:szCs w:val="21"/>
+              </w:rPr>
+            </w:pPr>
+            <w:r>
+              <w:rPr>
+                <w:rStyle w:val="Strong"/>
+                <w:rFonts w:ascii="Segoe UI" w:hAnsi="Segoe UI" w:cs="Segoe UI"/>
+                <w:color w:val="0000FF"/>
+                <w:sz w:val="22"/>
+                <w:szCs w:val="22"/>
+              </w:rPr>
+              <w:t>Or:</w:t>
+            </w:r>
+          </w:p>
+          <w:p>
+            <w:pPr>
+              <w:pStyle w:val="NormalWeb"/>
+              <w:spacing w:before="0" w:beforeAutospacing="0" w:after="0" w:afterAutospacing="0"/>
+              <w:jc w:val="both"/>
+              <w:rPr>
+                <w:rFonts w:ascii="Segoe UI" w:hAnsi="Segoe UI" w:cs="Segoe UI"/>
+                <w:color w:val="333333"/>
+                <w:sz w:val="21"/>
+                <w:szCs w:val="21"/>
+              </w:rPr>
+            </w:pPr>
+            <w:r>
+              <w:rPr>
+                <w:rFonts w:ascii="Segoe UI" w:hAnsi="Segoe UI" w:cs="Segoe UI"/>
+                <w:color w:val="FFCC00"/>
+                <w:sz w:val="22"/>
+                <w:szCs w:val="22"/>
+              </w:rPr>
+              <w:t>Answer:</w:t>
+            </w:r>
+            <w:r>
+              <w:rPr>
+                <w:rStyle w:val="apple-converted-space"/>
+                <w:rFonts w:ascii="Segoe UI" w:hAnsi="Segoe UI" w:cs="Segoe UI"/>
+                <w:color w:val="333333"/>
+                <w:sz w:val="22"/>
+                <w:szCs w:val="22"/>
+              </w:rPr>
+              <w:t> </w:t>
+            </w:r>
+            <w:r>
+              <w:rPr>
+                <w:rFonts w:ascii="Segoe UI" w:hAnsi="Segoe UI" w:cs="Segoe UI"/>
+                <w:color w:val="333333"/>
+                <w:sz w:val="22"/>
+                <w:szCs w:val="22"/>
+              </w:rPr>
+              <w:t>Well I guess the thing I like most about this job is the salary. I make what I’d consider is a</w:t>
+            </w:r>
+            <w:r>
+              <w:rPr>
+                <w:rStyle w:val="apple-converted-space"/>
+                <w:rFonts w:ascii="Segoe UI" w:hAnsi="Segoe UI" w:cs="Segoe UI"/>
+                <w:color w:val="333333"/>
+                <w:sz w:val="22"/>
+                <w:szCs w:val="22"/>
+              </w:rPr>
+              <w:t> </w:t>
+            </w:r>
+            <w:r>
+              <w:rPr>
+                <w:rStyle w:val="Strong"/>
+                <w:rFonts w:ascii="Segoe UI" w:hAnsi="Segoe UI" w:cs="Segoe UI"/>
+                <w:color w:val="333333"/>
+                <w:sz w:val="22"/>
+                <w:szCs w:val="22"/>
+              </w:rPr>
+              <w:t>lucrative income</w:t>
+            </w:r>
+            <w:r>
+              <w:rPr>
+                <w:rFonts w:ascii="Segoe UI" w:hAnsi="Segoe UI" w:cs="Segoe UI"/>
+                <w:color w:val="333333"/>
+                <w:sz w:val="22"/>
+                <w:szCs w:val="22"/>
+              </w:rPr>
+              <w:t xml:space="preserve">, which means not only is it enough to cover my bills, but there’s also some extra to spend on whatever I want. </w:t>
+            </w:r>
+            <w:proofErr w:type="gramStart"/>
+            <w:r>
+              <w:rPr>
+                <w:rFonts w:ascii="Segoe UI" w:hAnsi="Segoe UI" w:cs="Segoe UI"/>
+                <w:color w:val="333333"/>
+                <w:sz w:val="22"/>
+                <w:szCs w:val="22"/>
+              </w:rPr>
+              <w:t>So</w:t>
+            </w:r>
+            <w:proofErr w:type="gramEnd"/>
+            <w:r>
+              <w:rPr>
+                <w:rFonts w:ascii="Segoe UI" w:hAnsi="Segoe UI" w:cs="Segoe UI"/>
+                <w:color w:val="333333"/>
+                <w:sz w:val="22"/>
+                <w:szCs w:val="22"/>
+              </w:rPr>
+              <w:t xml:space="preserve"> on payday, I often treat myself to a meal at a</w:t>
+            </w:r>
+            <w:r>
+              <w:rPr>
+                <w:rStyle w:val="apple-converted-space"/>
+                <w:rFonts w:ascii="Segoe UI" w:hAnsi="Segoe UI" w:cs="Segoe UI"/>
+                <w:color w:val="333333"/>
+                <w:sz w:val="22"/>
+                <w:szCs w:val="22"/>
+              </w:rPr>
+              <w:t> </w:t>
+            </w:r>
+            <w:r>
+              <w:rPr>
+                <w:rStyle w:val="Strong"/>
+                <w:rFonts w:ascii="Segoe UI" w:hAnsi="Segoe UI" w:cs="Segoe UI"/>
+                <w:color w:val="333333"/>
+                <w:sz w:val="22"/>
+                <w:szCs w:val="22"/>
+              </w:rPr>
+              <w:t>high-end</w:t>
+            </w:r>
+            <w:r>
+              <w:rPr>
+                <w:rStyle w:val="apple-converted-space"/>
+                <w:rFonts w:ascii="Segoe UI" w:hAnsi="Segoe UI" w:cs="Segoe UI"/>
+                <w:color w:val="333333"/>
+                <w:sz w:val="22"/>
+                <w:szCs w:val="22"/>
+              </w:rPr>
+              <w:t> </w:t>
+            </w:r>
+            <w:r>
+              <w:rPr>
+                <w:rFonts w:ascii="Segoe UI" w:hAnsi="Segoe UI" w:cs="Segoe UI"/>
+                <w:color w:val="333333"/>
+                <w:sz w:val="22"/>
+                <w:szCs w:val="22"/>
+              </w:rPr>
+              <w:t>restaurant or</w:t>
+            </w:r>
+            <w:r>
+              <w:rPr>
+                <w:rStyle w:val="apple-converted-space"/>
+                <w:rFonts w:ascii="Segoe UI" w:hAnsi="Segoe UI" w:cs="Segoe UI"/>
+                <w:color w:val="333333"/>
+                <w:sz w:val="22"/>
+                <w:szCs w:val="22"/>
+              </w:rPr>
+              <w:t> </w:t>
+            </w:r>
+            <w:r>
+              <w:rPr>
+                <w:rStyle w:val="Strong"/>
+                <w:rFonts w:ascii="Segoe UI" w:hAnsi="Segoe UI" w:cs="Segoe UI"/>
+                <w:color w:val="333333"/>
+                <w:sz w:val="22"/>
+                <w:szCs w:val="22"/>
+              </w:rPr>
+              <w:t>splurge on a nice shirt</w:t>
+            </w:r>
+            <w:r>
+              <w:rPr>
+                <w:rFonts w:ascii="Segoe UI" w:hAnsi="Segoe UI" w:cs="Segoe UI"/>
+                <w:color w:val="333333"/>
+                <w:sz w:val="22"/>
+                <w:szCs w:val="22"/>
+              </w:rPr>
+              <w:t>.</w:t>
+            </w:r>
+          </w:p>
+          <w:p>
+            <w:pPr>
+              <w:pStyle w:val="NormalWeb"/>
+              <w:spacing w:before="0" w:beforeAutospacing="0" w:after="0" w:afterAutospacing="0"/>
+              <w:jc w:val="both"/>
+              <w:rPr>
+                <w:rFonts w:ascii="Segoe UI" w:hAnsi="Segoe UI" w:cs="Segoe UI"/>
+                <w:color w:val="333333"/>
+                <w:sz w:val="21"/>
+                <w:szCs w:val="21"/>
+              </w:rPr>
+            </w:pPr>
+            <w:r>
+              <w:rPr>
+                <w:rStyle w:val="Emphasis"/>
+                <w:rFonts w:ascii="Segoe UI" w:hAnsi="Segoe UI" w:cs="Segoe UI"/>
+                <w:color w:val="800080"/>
+                <w:sz w:val="22"/>
+                <w:szCs w:val="22"/>
+              </w:rPr>
+              <w:t>Vocabulary:</w:t>
+            </w:r>
+          </w:p>
+          <w:p>
+            <w:pPr>
+              <w:pStyle w:val="NormalWeb"/>
+              <w:spacing w:before="0" w:beforeAutospacing="0" w:after="0" w:afterAutospacing="0"/>
+              <w:jc w:val="both"/>
+              <w:rPr>
+                <w:rFonts w:ascii="Segoe UI" w:hAnsi="Segoe UI" w:cs="Segoe UI"/>
+                <w:color w:val="333333"/>
+                <w:sz w:val="21"/>
+                <w:szCs w:val="21"/>
+              </w:rPr>
+            </w:pPr>
+            <w:r>
+              <w:rPr>
+                <w:rFonts w:ascii="Segoe UI" w:hAnsi="Segoe UI" w:cs="Segoe UI"/>
+                <w:color w:val="333333"/>
+                <w:sz w:val="22"/>
+                <w:szCs w:val="22"/>
+              </w:rPr>
+              <w:t>-</w:t>
+            </w:r>
+            <w:r>
+              <w:rPr>
+                <w:rStyle w:val="apple-converted-space"/>
+                <w:rFonts w:ascii="Segoe UI" w:hAnsi="Segoe UI" w:cs="Segoe UI"/>
+                <w:color w:val="333333"/>
+                <w:sz w:val="22"/>
+                <w:szCs w:val="22"/>
+              </w:rPr>
+              <w:t> </w:t>
+            </w:r>
+            <w:r>
+              <w:rPr>
+                <w:rStyle w:val="Emphasis"/>
+                <w:rFonts w:ascii="Segoe UI" w:hAnsi="Segoe UI" w:cs="Segoe UI"/>
+                <w:color w:val="333333"/>
+                <w:sz w:val="22"/>
+                <w:szCs w:val="22"/>
+              </w:rPr>
+              <w:t>Lucrative income</w:t>
+            </w:r>
+            <w:r>
+              <w:rPr>
+                <w:rFonts w:ascii="Segoe UI" w:hAnsi="Segoe UI" w:cs="Segoe UI"/>
+                <w:color w:val="333333"/>
+                <w:sz w:val="22"/>
+                <w:szCs w:val="22"/>
+              </w:rPr>
+              <w:t xml:space="preserve">: Thu </w:t>
+            </w:r>
+            <w:proofErr w:type="spellStart"/>
+            <w:r>
+              <w:rPr>
+                <w:rFonts w:ascii="Segoe UI" w:hAnsi="Segoe UI" w:cs="Segoe UI"/>
+                <w:color w:val="333333"/>
+                <w:sz w:val="22"/>
+                <w:szCs w:val="22"/>
+              </w:rPr>
+              <w:t>nhập</w:t>
+            </w:r>
+            <w:proofErr w:type="spellEnd"/>
+            <w:r>
+              <w:rPr>
+                <w:rFonts w:ascii="Segoe UI" w:hAnsi="Segoe UI" w:cs="Segoe UI"/>
+                <w:color w:val="333333"/>
+                <w:sz w:val="22"/>
+                <w:szCs w:val="22"/>
+              </w:rPr>
+              <w:t xml:space="preserve"> </w:t>
+            </w:r>
+            <w:proofErr w:type="spellStart"/>
+            <w:r>
+              <w:rPr>
+                <w:rFonts w:ascii="Segoe UI" w:hAnsi="Segoe UI" w:cs="Segoe UI"/>
+                <w:color w:val="333333"/>
+                <w:sz w:val="22"/>
+                <w:szCs w:val="22"/>
+              </w:rPr>
+              <w:t>sinh</w:t>
+            </w:r>
+            <w:proofErr w:type="spellEnd"/>
+            <w:r>
+              <w:rPr>
+                <w:rFonts w:ascii="Segoe UI" w:hAnsi="Segoe UI" w:cs="Segoe UI"/>
+                <w:color w:val="333333"/>
+                <w:sz w:val="22"/>
+                <w:szCs w:val="22"/>
+              </w:rPr>
+              <w:t xml:space="preserve"> </w:t>
+            </w:r>
+            <w:proofErr w:type="spellStart"/>
+            <w:r>
+              <w:rPr>
+                <w:rFonts w:ascii="Segoe UI" w:hAnsi="Segoe UI" w:cs="Segoe UI"/>
+                <w:color w:val="333333"/>
+                <w:sz w:val="22"/>
+                <w:szCs w:val="22"/>
+              </w:rPr>
+              <w:t>lời</w:t>
+            </w:r>
+            <w:proofErr w:type="spellEnd"/>
+          </w:p>
+          <w:p>
+            <w:pPr>
+              <w:pStyle w:val="NormalWeb"/>
+              <w:spacing w:before="0" w:beforeAutospacing="0" w:after="0" w:afterAutospacing="0"/>
+              <w:jc w:val="both"/>
+              <w:rPr>
+                <w:rFonts w:ascii="Segoe UI" w:hAnsi="Segoe UI" w:cs="Segoe UI"/>
+                <w:color w:val="333333"/>
+                <w:sz w:val="21"/>
+                <w:szCs w:val="21"/>
+              </w:rPr>
+            </w:pPr>
+            <w:r>
+              <w:rPr>
+                <w:rFonts w:ascii="Segoe UI" w:hAnsi="Segoe UI" w:cs="Segoe UI"/>
+                <w:color w:val="333333"/>
+                <w:sz w:val="22"/>
+                <w:szCs w:val="22"/>
+              </w:rPr>
+              <w:t>-</w:t>
+            </w:r>
+            <w:r>
+              <w:rPr>
+                <w:rStyle w:val="apple-converted-space"/>
+                <w:rFonts w:ascii="Segoe UI" w:hAnsi="Segoe UI" w:cs="Segoe UI"/>
+                <w:color w:val="333333"/>
+                <w:sz w:val="22"/>
+                <w:szCs w:val="22"/>
+              </w:rPr>
+              <w:t> </w:t>
+            </w:r>
+            <w:r>
+              <w:rPr>
+                <w:rStyle w:val="Emphasis"/>
+                <w:rFonts w:ascii="Segoe UI" w:hAnsi="Segoe UI" w:cs="Segoe UI"/>
+                <w:color w:val="333333"/>
+                <w:sz w:val="22"/>
+                <w:szCs w:val="22"/>
+              </w:rPr>
+              <w:t>High-end</w:t>
+            </w:r>
+            <w:r>
+              <w:rPr>
+                <w:rFonts w:ascii="Segoe UI" w:hAnsi="Segoe UI" w:cs="Segoe UI"/>
+                <w:color w:val="333333"/>
+                <w:sz w:val="22"/>
+                <w:szCs w:val="22"/>
+              </w:rPr>
+              <w:t xml:space="preserve">: the most sophisticated, and typically the most expensive product in a line: </w:t>
+            </w:r>
+            <w:proofErr w:type="spellStart"/>
+            <w:r>
+              <w:rPr>
+                <w:rFonts w:ascii="Segoe UI" w:hAnsi="Segoe UI" w:cs="Segoe UI"/>
+                <w:color w:val="333333"/>
+                <w:sz w:val="22"/>
+                <w:szCs w:val="22"/>
+              </w:rPr>
+              <w:t>tinh</w:t>
+            </w:r>
+            <w:proofErr w:type="spellEnd"/>
+            <w:r>
+              <w:rPr>
+                <w:rFonts w:ascii="Segoe UI" w:hAnsi="Segoe UI" w:cs="Segoe UI"/>
+                <w:color w:val="333333"/>
+                <w:sz w:val="22"/>
+                <w:szCs w:val="22"/>
+              </w:rPr>
+              <w:t xml:space="preserve"> vi </w:t>
+            </w:r>
+            <w:proofErr w:type="spellStart"/>
+            <w:r>
+              <w:rPr>
+                <w:rFonts w:ascii="Segoe UI" w:hAnsi="Segoe UI" w:cs="Segoe UI"/>
+                <w:color w:val="333333"/>
+                <w:sz w:val="22"/>
+                <w:szCs w:val="22"/>
+              </w:rPr>
+              <w:t>nhất</w:t>
+            </w:r>
+            <w:proofErr w:type="spellEnd"/>
+            <w:r>
+              <w:rPr>
+                <w:rFonts w:ascii="Segoe UI" w:hAnsi="Segoe UI" w:cs="Segoe UI"/>
+                <w:color w:val="333333"/>
+                <w:sz w:val="22"/>
+                <w:szCs w:val="22"/>
+              </w:rPr>
+              <w:t xml:space="preserve"> </w:t>
+            </w:r>
+            <w:proofErr w:type="spellStart"/>
+            <w:r>
+              <w:rPr>
+                <w:rFonts w:ascii="Segoe UI" w:hAnsi="Segoe UI" w:cs="Segoe UI"/>
+                <w:color w:val="333333"/>
+                <w:sz w:val="22"/>
+                <w:szCs w:val="22"/>
+              </w:rPr>
+              <w:t>và</w:t>
+            </w:r>
+            <w:proofErr w:type="spellEnd"/>
+            <w:r>
+              <w:rPr>
+                <w:rFonts w:ascii="Segoe UI" w:hAnsi="Segoe UI" w:cs="Segoe UI"/>
+                <w:color w:val="333333"/>
+                <w:sz w:val="22"/>
+                <w:szCs w:val="22"/>
+              </w:rPr>
+              <w:t xml:space="preserve"> </w:t>
+            </w:r>
+            <w:proofErr w:type="spellStart"/>
+            <w:r>
+              <w:rPr>
+                <w:rFonts w:ascii="Segoe UI" w:hAnsi="Segoe UI" w:cs="Segoe UI"/>
+                <w:color w:val="333333"/>
+                <w:sz w:val="22"/>
+                <w:szCs w:val="22"/>
+              </w:rPr>
+              <w:t>thường</w:t>
+            </w:r>
+            <w:proofErr w:type="spellEnd"/>
+            <w:r>
+              <w:rPr>
+                <w:rFonts w:ascii="Segoe UI" w:hAnsi="Segoe UI" w:cs="Segoe UI"/>
+                <w:color w:val="333333"/>
+                <w:sz w:val="22"/>
+                <w:szCs w:val="22"/>
+              </w:rPr>
+              <w:t xml:space="preserve"> </w:t>
+            </w:r>
+            <w:proofErr w:type="spellStart"/>
+            <w:r>
+              <w:rPr>
+                <w:rFonts w:ascii="Segoe UI" w:hAnsi="Segoe UI" w:cs="Segoe UI"/>
+                <w:color w:val="333333"/>
+                <w:sz w:val="22"/>
+                <w:szCs w:val="22"/>
+              </w:rPr>
+              <w:t>đắt</w:t>
+            </w:r>
+            <w:proofErr w:type="spellEnd"/>
+            <w:r>
+              <w:rPr>
+                <w:rFonts w:ascii="Segoe UI" w:hAnsi="Segoe UI" w:cs="Segoe UI"/>
+                <w:color w:val="333333"/>
+                <w:sz w:val="22"/>
+                <w:szCs w:val="22"/>
+              </w:rPr>
+              <w:t xml:space="preserve"> </w:t>
+            </w:r>
+            <w:proofErr w:type="spellStart"/>
+            <w:r>
+              <w:rPr>
+                <w:rFonts w:ascii="Segoe UI" w:hAnsi="Segoe UI" w:cs="Segoe UI"/>
+                <w:color w:val="333333"/>
+                <w:sz w:val="22"/>
+                <w:szCs w:val="22"/>
+              </w:rPr>
+              <w:t>nhất</w:t>
+            </w:r>
+            <w:proofErr w:type="spellEnd"/>
+            <w:r>
+              <w:rPr>
+                <w:rFonts w:ascii="Segoe UI" w:hAnsi="Segoe UI" w:cs="Segoe UI"/>
+                <w:color w:val="333333"/>
+                <w:sz w:val="22"/>
+                <w:szCs w:val="22"/>
+              </w:rPr>
+              <w:t xml:space="preserve">, </w:t>
+            </w:r>
+            <w:proofErr w:type="spellStart"/>
+            <w:r>
+              <w:rPr>
+                <w:rFonts w:ascii="Segoe UI" w:hAnsi="Segoe UI" w:cs="Segoe UI"/>
+                <w:color w:val="333333"/>
+                <w:sz w:val="22"/>
+                <w:szCs w:val="22"/>
+              </w:rPr>
+              <w:t>hiểu</w:t>
+            </w:r>
+            <w:proofErr w:type="spellEnd"/>
+            <w:r>
+              <w:rPr>
+                <w:rFonts w:ascii="Segoe UI" w:hAnsi="Segoe UI" w:cs="Segoe UI"/>
+                <w:color w:val="333333"/>
+                <w:sz w:val="22"/>
+                <w:szCs w:val="22"/>
+              </w:rPr>
+              <w:t xml:space="preserve"> </w:t>
+            </w:r>
+            <w:proofErr w:type="spellStart"/>
+            <w:r>
+              <w:rPr>
+                <w:rFonts w:ascii="Segoe UI" w:hAnsi="Segoe UI" w:cs="Segoe UI"/>
+                <w:color w:val="333333"/>
+                <w:sz w:val="22"/>
+                <w:szCs w:val="22"/>
+              </w:rPr>
+              <w:t>nghĩa</w:t>
+            </w:r>
+            <w:proofErr w:type="spellEnd"/>
+            <w:r>
+              <w:rPr>
+                <w:rFonts w:ascii="Segoe UI" w:hAnsi="Segoe UI" w:cs="Segoe UI"/>
+                <w:color w:val="333333"/>
+                <w:sz w:val="22"/>
+                <w:szCs w:val="22"/>
+              </w:rPr>
+              <w:t xml:space="preserve"> </w:t>
+            </w:r>
+            <w:proofErr w:type="spellStart"/>
+            <w:r>
+              <w:rPr>
+                <w:rFonts w:ascii="Segoe UI" w:hAnsi="Segoe UI" w:cs="Segoe UI"/>
+                <w:color w:val="333333"/>
+                <w:sz w:val="22"/>
+                <w:szCs w:val="22"/>
+              </w:rPr>
+              <w:t>cao</w:t>
+            </w:r>
+            <w:proofErr w:type="spellEnd"/>
+            <w:r>
+              <w:rPr>
+                <w:rFonts w:ascii="Segoe UI" w:hAnsi="Segoe UI" w:cs="Segoe UI"/>
+                <w:color w:val="333333"/>
+                <w:sz w:val="22"/>
+                <w:szCs w:val="22"/>
+              </w:rPr>
+              <w:t xml:space="preserve"> </w:t>
+            </w:r>
+            <w:proofErr w:type="spellStart"/>
+            <w:r>
+              <w:rPr>
+                <w:rFonts w:ascii="Segoe UI" w:hAnsi="Segoe UI" w:cs="Segoe UI"/>
+                <w:color w:val="333333"/>
+                <w:sz w:val="22"/>
+                <w:szCs w:val="22"/>
+              </w:rPr>
+              <w:t>cấp</w:t>
+            </w:r>
+            <w:proofErr w:type="spellEnd"/>
+            <w:r>
+              <w:rPr>
+                <w:rFonts w:ascii="Segoe UI" w:hAnsi="Segoe UI" w:cs="Segoe UI"/>
+                <w:color w:val="333333"/>
+                <w:sz w:val="22"/>
+                <w:szCs w:val="22"/>
+              </w:rPr>
+              <w:t>.</w:t>
+            </w:r>
+          </w:p>
+          <w:p>
+            <w:pPr>
+              <w:pStyle w:val="NormalWeb"/>
+              <w:spacing w:before="0" w:beforeAutospacing="0" w:after="0" w:afterAutospacing="0"/>
+              <w:jc w:val="both"/>
+              <w:rPr>
+                <w:rFonts w:ascii="Segoe UI" w:hAnsi="Segoe UI" w:cs="Segoe UI"/>
+                <w:color w:val="333333"/>
+                <w:sz w:val="21"/>
+                <w:szCs w:val="21"/>
+              </w:rPr>
+            </w:pPr>
+            <w:r>
+              <w:rPr>
+                <w:rFonts w:ascii="Segoe UI" w:hAnsi="Segoe UI" w:cs="Segoe UI"/>
+                <w:color w:val="333333"/>
+                <w:sz w:val="22"/>
+                <w:szCs w:val="22"/>
+              </w:rPr>
+              <w:t>-</w:t>
+            </w:r>
+            <w:r>
+              <w:rPr>
+                <w:rStyle w:val="apple-converted-space"/>
+                <w:rFonts w:ascii="Segoe UI" w:hAnsi="Segoe UI" w:cs="Segoe UI"/>
+                <w:color w:val="333333"/>
+                <w:sz w:val="22"/>
+                <w:szCs w:val="22"/>
+              </w:rPr>
+              <w:t> </w:t>
+            </w:r>
+            <w:r>
+              <w:rPr>
+                <w:rStyle w:val="Emphasis"/>
+                <w:rFonts w:ascii="Segoe UI" w:hAnsi="Segoe UI" w:cs="Segoe UI"/>
+                <w:color w:val="333333"/>
+                <w:sz w:val="22"/>
+                <w:szCs w:val="22"/>
+              </w:rPr>
+              <w:t>Splurge on something</w:t>
+            </w:r>
+            <w:r>
+              <w:rPr>
+                <w:rFonts w:ascii="Segoe UI" w:hAnsi="Segoe UI" w:cs="Segoe UI"/>
+                <w:color w:val="333333"/>
+                <w:sz w:val="22"/>
+                <w:szCs w:val="22"/>
+              </w:rPr>
+              <w:t xml:space="preserve">: to spend a lot of money on someone or something: ý </w:t>
+            </w:r>
+            <w:proofErr w:type="spellStart"/>
+            <w:r>
+              <w:rPr>
+                <w:rFonts w:ascii="Segoe UI" w:hAnsi="Segoe UI" w:cs="Segoe UI"/>
+                <w:color w:val="333333"/>
+                <w:sz w:val="22"/>
+                <w:szCs w:val="22"/>
+              </w:rPr>
+              <w:t>hiểu</w:t>
+            </w:r>
+            <w:proofErr w:type="spellEnd"/>
+            <w:r>
+              <w:rPr>
+                <w:rFonts w:ascii="Segoe UI" w:hAnsi="Segoe UI" w:cs="Segoe UI"/>
+                <w:color w:val="333333"/>
+                <w:sz w:val="22"/>
+                <w:szCs w:val="22"/>
+              </w:rPr>
+              <w:t xml:space="preserve"> </w:t>
+            </w:r>
+            <w:proofErr w:type="spellStart"/>
+            <w:r>
+              <w:rPr>
+                <w:rFonts w:ascii="Segoe UI" w:hAnsi="Segoe UI" w:cs="Segoe UI"/>
+                <w:color w:val="333333"/>
+                <w:sz w:val="22"/>
+                <w:szCs w:val="22"/>
+              </w:rPr>
+              <w:t>để</w:t>
+            </w:r>
+            <w:proofErr w:type="spellEnd"/>
+            <w:r>
+              <w:rPr>
+                <w:rFonts w:ascii="Segoe UI" w:hAnsi="Segoe UI" w:cs="Segoe UI"/>
+                <w:color w:val="333333"/>
+                <w:sz w:val="22"/>
+                <w:szCs w:val="22"/>
+              </w:rPr>
+              <w:t xml:space="preserve"> chi </w:t>
+            </w:r>
+            <w:proofErr w:type="spellStart"/>
+            <w:r>
+              <w:rPr>
+                <w:rFonts w:ascii="Segoe UI" w:hAnsi="Segoe UI" w:cs="Segoe UI"/>
+                <w:color w:val="333333"/>
+                <w:sz w:val="22"/>
+                <w:szCs w:val="22"/>
+              </w:rPr>
+              <w:t>tiêu</w:t>
+            </w:r>
+            <w:proofErr w:type="spellEnd"/>
+            <w:r>
+              <w:rPr>
+                <w:rFonts w:ascii="Segoe UI" w:hAnsi="Segoe UI" w:cs="Segoe UI"/>
+                <w:color w:val="333333"/>
+                <w:sz w:val="22"/>
+                <w:szCs w:val="22"/>
+              </w:rPr>
+              <w:t xml:space="preserve"> </w:t>
+            </w:r>
+            <w:proofErr w:type="spellStart"/>
+            <w:r>
+              <w:rPr>
+                <w:rFonts w:ascii="Segoe UI" w:hAnsi="Segoe UI" w:cs="Segoe UI"/>
+                <w:color w:val="333333"/>
+                <w:sz w:val="22"/>
+                <w:szCs w:val="22"/>
+              </w:rPr>
+              <w:t>rất</w:t>
+            </w:r>
+            <w:proofErr w:type="spellEnd"/>
+            <w:r>
+              <w:rPr>
+                <w:rFonts w:ascii="Segoe UI" w:hAnsi="Segoe UI" w:cs="Segoe UI"/>
+                <w:color w:val="333333"/>
+                <w:sz w:val="22"/>
+                <w:szCs w:val="22"/>
+              </w:rPr>
+              <w:t xml:space="preserve"> </w:t>
+            </w:r>
+            <w:proofErr w:type="spellStart"/>
+            <w:r>
+              <w:rPr>
+                <w:rFonts w:ascii="Segoe UI" w:hAnsi="Segoe UI" w:cs="Segoe UI"/>
+                <w:color w:val="333333"/>
+                <w:sz w:val="22"/>
+                <w:szCs w:val="22"/>
+              </w:rPr>
+              <w:t>nhiều</w:t>
+            </w:r>
+            <w:proofErr w:type="spellEnd"/>
+            <w:r>
+              <w:rPr>
+                <w:rFonts w:ascii="Segoe UI" w:hAnsi="Segoe UI" w:cs="Segoe UI"/>
+                <w:color w:val="333333"/>
+                <w:sz w:val="22"/>
+                <w:szCs w:val="22"/>
+              </w:rPr>
+              <w:t xml:space="preserve"> </w:t>
+            </w:r>
+            <w:proofErr w:type="spellStart"/>
+            <w:r>
+              <w:rPr>
+                <w:rFonts w:ascii="Segoe UI" w:hAnsi="Segoe UI" w:cs="Segoe UI"/>
+                <w:color w:val="333333"/>
+                <w:sz w:val="22"/>
+                <w:szCs w:val="22"/>
+              </w:rPr>
+              <w:t>tiền</w:t>
+            </w:r>
+            <w:proofErr w:type="spellEnd"/>
+            <w:r>
+              <w:rPr>
+                <w:rFonts w:ascii="Segoe UI" w:hAnsi="Segoe UI" w:cs="Segoe UI"/>
+                <w:color w:val="333333"/>
+                <w:sz w:val="22"/>
+                <w:szCs w:val="22"/>
+              </w:rPr>
+              <w:t xml:space="preserve"> </w:t>
+            </w:r>
+            <w:proofErr w:type="spellStart"/>
+            <w:r>
+              <w:rPr>
+                <w:rFonts w:ascii="Segoe UI" w:hAnsi="Segoe UI" w:cs="Segoe UI"/>
+                <w:color w:val="333333"/>
+                <w:sz w:val="22"/>
+                <w:szCs w:val="22"/>
+              </w:rPr>
+              <w:t>vào</w:t>
+            </w:r>
+            <w:proofErr w:type="spellEnd"/>
+            <w:r>
+              <w:rPr>
+                <w:rFonts w:ascii="Segoe UI" w:hAnsi="Segoe UI" w:cs="Segoe UI"/>
+                <w:color w:val="333333"/>
+                <w:sz w:val="22"/>
+                <w:szCs w:val="22"/>
+              </w:rPr>
+              <w:t xml:space="preserve"> </w:t>
+            </w:r>
+            <w:proofErr w:type="spellStart"/>
+            <w:r>
+              <w:rPr>
+                <w:rFonts w:ascii="Segoe UI" w:hAnsi="Segoe UI" w:cs="Segoe UI"/>
+                <w:color w:val="333333"/>
+                <w:sz w:val="22"/>
+                <w:szCs w:val="22"/>
+              </w:rPr>
+              <w:t>một</w:t>
+            </w:r>
+            <w:proofErr w:type="spellEnd"/>
+            <w:r>
+              <w:rPr>
+                <w:rFonts w:ascii="Segoe UI" w:hAnsi="Segoe UI" w:cs="Segoe UI"/>
+                <w:color w:val="333333"/>
+                <w:sz w:val="22"/>
+                <w:szCs w:val="22"/>
+              </w:rPr>
+              <w:t xml:space="preserve"> </w:t>
+            </w:r>
+            <w:proofErr w:type="spellStart"/>
+            <w:r>
+              <w:rPr>
+                <w:rFonts w:ascii="Segoe UI" w:hAnsi="Segoe UI" w:cs="Segoe UI"/>
+                <w:color w:val="333333"/>
+                <w:sz w:val="22"/>
+                <w:szCs w:val="22"/>
+              </w:rPr>
+              <w:t>ai</w:t>
+            </w:r>
+            <w:proofErr w:type="spellEnd"/>
+            <w:r>
+              <w:rPr>
+                <w:rFonts w:ascii="Segoe UI" w:hAnsi="Segoe UI" w:cs="Segoe UI"/>
+                <w:color w:val="333333"/>
+                <w:sz w:val="22"/>
+                <w:szCs w:val="22"/>
+              </w:rPr>
+              <w:t xml:space="preserve"> </w:t>
+            </w:r>
+            <w:proofErr w:type="spellStart"/>
+            <w:r>
+              <w:rPr>
+                <w:rFonts w:ascii="Segoe UI" w:hAnsi="Segoe UI" w:cs="Segoe UI"/>
+                <w:color w:val="333333"/>
+                <w:sz w:val="22"/>
+                <w:szCs w:val="22"/>
+              </w:rPr>
+              <w:t>đó</w:t>
+            </w:r>
+            <w:proofErr w:type="spellEnd"/>
+            <w:r>
+              <w:rPr>
+                <w:rFonts w:ascii="Segoe UI" w:hAnsi="Segoe UI" w:cs="Segoe UI"/>
+                <w:color w:val="333333"/>
+                <w:sz w:val="22"/>
+                <w:szCs w:val="22"/>
+              </w:rPr>
+              <w:t xml:space="preserve"> </w:t>
+            </w:r>
+            <w:proofErr w:type="spellStart"/>
+            <w:r>
+              <w:rPr>
+                <w:rFonts w:ascii="Segoe UI" w:hAnsi="Segoe UI" w:cs="Segoe UI"/>
+                <w:color w:val="333333"/>
+                <w:sz w:val="22"/>
+                <w:szCs w:val="22"/>
+              </w:rPr>
+              <w:t>hoặc</w:t>
+            </w:r>
+            <w:proofErr w:type="spellEnd"/>
+            <w:r>
+              <w:rPr>
+                <w:rFonts w:ascii="Segoe UI" w:hAnsi="Segoe UI" w:cs="Segoe UI"/>
+                <w:color w:val="333333"/>
+                <w:sz w:val="22"/>
+                <w:szCs w:val="22"/>
+              </w:rPr>
+              <w:t xml:space="preserve"> </w:t>
+            </w:r>
+            <w:proofErr w:type="spellStart"/>
+            <w:r>
+              <w:rPr>
+                <w:rFonts w:ascii="Segoe UI" w:hAnsi="Segoe UI" w:cs="Segoe UI"/>
+                <w:color w:val="333333"/>
+                <w:sz w:val="22"/>
+                <w:szCs w:val="22"/>
+              </w:rPr>
+              <w:t>một</w:t>
+            </w:r>
+            <w:proofErr w:type="spellEnd"/>
+            <w:r>
+              <w:rPr>
+                <w:rFonts w:ascii="Segoe UI" w:hAnsi="Segoe UI" w:cs="Segoe UI"/>
+                <w:color w:val="333333"/>
+                <w:sz w:val="22"/>
+                <w:szCs w:val="22"/>
+              </w:rPr>
+              <w:t xml:space="preserve"> </w:t>
+            </w:r>
+            <w:proofErr w:type="spellStart"/>
+            <w:r>
+              <w:rPr>
+                <w:rFonts w:ascii="Segoe UI" w:hAnsi="Segoe UI" w:cs="Segoe UI"/>
+                <w:color w:val="333333"/>
+                <w:sz w:val="22"/>
+                <w:szCs w:val="22"/>
+              </w:rPr>
+              <w:t>cái</w:t>
+            </w:r>
+            <w:proofErr w:type="spellEnd"/>
+            <w:r>
+              <w:rPr>
+                <w:rFonts w:ascii="Segoe UI" w:hAnsi="Segoe UI" w:cs="Segoe UI"/>
+                <w:color w:val="333333"/>
+                <w:sz w:val="22"/>
+                <w:szCs w:val="22"/>
+              </w:rPr>
+              <w:t xml:space="preserve"> </w:t>
+            </w:r>
+            <w:proofErr w:type="spellStart"/>
+            <w:r>
+              <w:rPr>
+                <w:rFonts w:ascii="Segoe UI" w:hAnsi="Segoe UI" w:cs="Segoe UI"/>
+                <w:color w:val="333333"/>
+                <w:sz w:val="22"/>
+                <w:szCs w:val="22"/>
+              </w:rPr>
+              <w:t>gì</w:t>
+            </w:r>
+            <w:proofErr w:type="spellEnd"/>
+            <w:r>
+              <w:rPr>
+                <w:rFonts w:ascii="Segoe UI" w:hAnsi="Segoe UI" w:cs="Segoe UI"/>
+                <w:color w:val="333333"/>
+                <w:sz w:val="22"/>
+                <w:szCs w:val="22"/>
+              </w:rPr>
+              <w:t xml:space="preserve"> </w:t>
+            </w:r>
+            <w:proofErr w:type="spellStart"/>
+            <w:r>
+              <w:rPr>
+                <w:rFonts w:ascii="Segoe UI" w:hAnsi="Segoe UI" w:cs="Segoe UI"/>
+                <w:color w:val="333333"/>
+                <w:sz w:val="22"/>
+                <w:szCs w:val="22"/>
+              </w:rPr>
+              <w:t>đó</w:t>
+            </w:r>
+            <w:proofErr w:type="spellEnd"/>
+            <w:r>
+              <w:rPr>
+                <w:rFonts w:ascii="Segoe UI" w:hAnsi="Segoe UI" w:cs="Segoe UI"/>
+                <w:color w:val="333333"/>
+                <w:sz w:val="22"/>
+                <w:szCs w:val="22"/>
+              </w:rPr>
+              <w:t>.</w:t>
+            </w:r>
+          </w:p>
+          <w:p>
+            <w:pPr>
+              <w:spacing w:after="0" w:line="240" w:lineRule="auto"/>
+              <w:rPr>
+                <w:rFonts w:ascii="Arial" w:eastAsia="Times New Roman" w:hAnsi="Arial" w:cs="Arial"/>
+                <w:sz w:val="20"/>
+                <w:szCs w:val="20"/>
+              </w:rPr>
+            </w:pPr>
           </w:p>
         </w:tc>
         <w:tc>
@@ -887,6 +2169,7 @@
                 <w:sz w:val="20"/>
                 <w:szCs w:val="20"/>
               </w:rPr>
+              <w:lastRenderedPageBreak/>
               <w:t>5</w:t>
             </w:r>
             <w:r>
@@ -2055,6 +3338,7 @@
                 <w:sz w:val="20"/>
                 <w:szCs w:val="20"/>
               </w:rPr>
+              <w:lastRenderedPageBreak/>
               <w:t>4- c</w:t>
             </w:r>
           </w:p>
@@ -2589,6 +3873,105 @@
                 <w:kern w:val="24"/>
                 <w:sz w:val="20"/>
                 <w:szCs w:val="20"/>
+                <w:lang w:val="vi-VN"/>
+              </w:rPr>
+            </w:pPr>
+            <w:r>
+              <w:rPr>
+                <w:rFonts w:ascii="Arial" w:hAnsi="Arial" w:cs="Arial"/>
+                <w:b/>
+                <w:bCs/>
+                <w:color w:val="000000"/>
+                <w:kern w:val="24"/>
+                <w:sz w:val="20"/>
+                <w:szCs w:val="20"/>
+                <w:lang w:val="vi-VN"/>
+              </w:rPr>
+              <w:t>Onboard = welcome</w:t>
+            </w:r>
+          </w:p>
+          <w:p>
+            <w:r>
+              <w:rPr>
+                <w:rFonts w:ascii="Arial" w:hAnsi="Arial" w:cs="Arial"/>
+                <w:color w:val="222222"/>
+                <w:sz w:val="26"/>
+                <w:szCs w:val="26"/>
+                <w:shd w:val="clear" w:color="auto" w:fill="FFFFFF"/>
+              </w:rPr>
+              <w:t>Welcoming a new employee, to give the new employee the best possibility of integrating successfully in your company, requires a series of steps that start after your</w:t>
+            </w:r>
+            <w:r>
+              <w:rPr>
+                <w:rStyle w:val="apple-converted-space"/>
+                <w:rFonts w:ascii="Arial" w:hAnsi="Arial" w:cs="Arial"/>
+                <w:color w:val="222222"/>
+                <w:sz w:val="26"/>
+                <w:szCs w:val="26"/>
+                <w:shd w:val="clear" w:color="auto" w:fill="FFFFFF"/>
+              </w:rPr>
+              <w:t> </w:t>
+            </w:r>
+            <w:hyperlink r:id="rId5" w:history="1">
+              <w:r>
+                <w:rPr>
+                  <w:rStyle w:val="Hyperlink"/>
+                  <w:rFonts w:ascii="Arial" w:hAnsi="Arial" w:cs="Arial"/>
+                  <w:color w:val="246FC8"/>
+                  <w:sz w:val="26"/>
+                  <w:szCs w:val="26"/>
+                </w:rPr>
+                <w:t>job offer</w:t>
+              </w:r>
+            </w:hyperlink>
+            <w:r>
+              <w:rPr>
+                <w:rStyle w:val="apple-converted-space"/>
+                <w:rFonts w:ascii="Arial" w:hAnsi="Arial" w:cs="Arial"/>
+                <w:color w:val="222222"/>
+                <w:sz w:val="26"/>
+                <w:szCs w:val="26"/>
+                <w:shd w:val="clear" w:color="auto" w:fill="FFFFFF"/>
+              </w:rPr>
+              <w:t> </w:t>
+            </w:r>
+            <w:r>
+              <w:rPr>
+                <w:rFonts w:ascii="Arial" w:hAnsi="Arial" w:cs="Arial"/>
+                <w:color w:val="222222"/>
+                <w:sz w:val="26"/>
+                <w:szCs w:val="26"/>
+                <w:shd w:val="clear" w:color="auto" w:fill="FFFFFF"/>
+              </w:rPr>
+              <w:t>is accepted.</w:t>
+            </w:r>
+          </w:p>
+          <w:p>
+            <w:pPr>
+              <w:spacing w:line="240" w:lineRule="auto"/>
+              <w:rPr>
+                <w:rFonts w:ascii="Arial" w:hAnsi="Arial" w:cs="Arial"/>
+                <w:b/>
+                <w:bCs/>
+                <w:color w:val="000000"/>
+                <w:kern w:val="24"/>
+                <w:sz w:val="20"/>
+                <w:szCs w:val="20"/>
+                <w:lang w:val="vi-VN"/>
+              </w:rPr>
+            </w:pPr>
+          </w:p>
+          <w:p>
+            <w:pPr>
+              <w:spacing w:line="240" w:lineRule="auto"/>
+              <w:rPr>
+                <w:rFonts w:ascii="Arial" w:hAnsi="Arial" w:cs="Arial"/>
+                <w:b/>
+                <w:bCs/>
+                <w:color w:val="000000"/>
+                <w:kern w:val="24"/>
+                <w:sz w:val="20"/>
+                <w:szCs w:val="20"/>
               </w:rPr>
             </w:pPr>
           </w:p>
@@ -2739,6 +4122,7 @@
                 <w:sz w:val="20"/>
                 <w:szCs w:val="20"/>
               </w:rPr>
+              <w:lastRenderedPageBreak/>
               <w:t>I was welcomed by my new colleagues with a small party. Everyone is very friendly and nice. They helped me a lot on my first day at work.</w:t>
             </w:r>
           </w:p>
@@ -2779,6 +4163,7 @@
                 <w:sz w:val="20"/>
                 <w:szCs w:val="20"/>
               </w:rPr>
+              <w:lastRenderedPageBreak/>
               <w:t>1 minute</w:t>
             </w:r>
           </w:p>
@@ -3283,18 +4668,8 @@
                 <w:sz w:val="20"/>
                 <w:szCs w:val="20"/>
               </w:rPr>
-              <w:t>Question 3: Teacher</w:t>
-            </w:r>
-            <w:proofErr w:type="gramStart"/>
-            <w:r>
-              <w:rPr>
-                <w:rFonts w:ascii="Arial" w:eastAsia="Times New Roman" w:hAnsi="Arial" w:cs="Arial"/>
-                <w:sz w:val="20"/>
-                <w:szCs w:val="20"/>
-              </w:rPr>
-              <w:t>:</w:t>
-            </w:r>
-            <w:proofErr w:type="gramEnd"/>
+              <w:t>Question 3: Teacher:</w:t>
+            </w:r>
             <w:r>
               <w:rPr>
                 <w:rFonts w:ascii="Arial" w:eastAsia="Times New Roman" w:hAnsi="Arial" w:cs="Arial"/>
@@ -3320,16 +4695,7 @@
                 <w:szCs w:val="20"/>
               </w:rPr>
               <w:br/>
-              <w:t xml:space="preserve">- Gives suggestions if necessary (write in </w:t>
-            </w:r>
-            <w:r>
-              <w:rPr>
-                <w:rFonts w:ascii="Arial" w:eastAsia="Times New Roman" w:hAnsi="Arial" w:cs="Arial"/>
-                <w:sz w:val="20"/>
-                <w:szCs w:val="20"/>
-              </w:rPr>
-              <w:lastRenderedPageBreak/>
-              <w:t>chat box).</w:t>
+              <w:t>- Gives suggestions if necessary (write in chat box).</w:t>
             </w:r>
           </w:p>
         </w:tc>
@@ -3372,7 +4738,6 @@
                 <w:sz w:val="20"/>
                 <w:szCs w:val="20"/>
               </w:rPr>
-              <w:lastRenderedPageBreak/>
               <w:t>Ok let's start with question 3</w:t>
             </w:r>
             <w:r>
@@ -3499,7 +4864,6 @@
                 <w:sz w:val="20"/>
                 <w:szCs w:val="20"/>
               </w:rPr>
-              <w:lastRenderedPageBreak/>
               <w:t>Have lunch together</w:t>
             </w:r>
           </w:p>
@@ -3550,6 +4914,474 @@
               </w:rPr>
               <w:t>Etc.</w:t>
             </w:r>
+          </w:p>
+          <w:p>
+            <w:r>
+              <w:rPr>
+                <w:rFonts w:ascii="Arial" w:hAnsi="Arial" w:cs="Arial"/>
+                <w:color w:val="222222"/>
+                <w:sz w:val="26"/>
+                <w:szCs w:val="26"/>
+                <w:shd w:val="clear" w:color="auto" w:fill="FFFFFF"/>
+              </w:rPr>
+              <w:t>Contact the new employee shortly after he or she signs and returns your</w:t>
+            </w:r>
+            <w:r>
+              <w:rPr>
+                <w:rStyle w:val="apple-converted-space"/>
+                <w:rFonts w:ascii="Arial" w:hAnsi="Arial" w:cs="Arial"/>
+                <w:color w:val="222222"/>
+                <w:sz w:val="26"/>
+                <w:szCs w:val="26"/>
+                <w:shd w:val="clear" w:color="auto" w:fill="FFFFFF"/>
+              </w:rPr>
+              <w:t> </w:t>
+            </w:r>
+            <w:hyperlink r:id="rId6" w:history="1">
+              <w:r>
+                <w:rPr>
+                  <w:rStyle w:val="Hyperlink"/>
+                  <w:rFonts w:ascii="Arial" w:hAnsi="Arial" w:cs="Arial"/>
+                  <w:color w:val="246FC8"/>
+                  <w:sz w:val="26"/>
+                  <w:szCs w:val="26"/>
+                </w:rPr>
+                <w:t>job offer</w:t>
+              </w:r>
+            </w:hyperlink>
+            <w:r>
+              <w:rPr>
+                <w:rFonts w:ascii="Arial" w:hAnsi="Arial" w:cs="Arial"/>
+                <w:color w:val="222222"/>
+                <w:sz w:val="26"/>
+                <w:szCs w:val="26"/>
+                <w:shd w:val="clear" w:color="auto" w:fill="FFFFFF"/>
+              </w:rPr>
+              <w:t>.</w:t>
+            </w:r>
+            <w:r>
+              <w:rPr>
+                <w:rStyle w:val="apple-converted-space"/>
+                <w:rFonts w:ascii="Arial" w:hAnsi="Arial" w:cs="Arial"/>
+                <w:color w:val="222222"/>
+                <w:sz w:val="26"/>
+                <w:szCs w:val="26"/>
+                <w:shd w:val="clear" w:color="auto" w:fill="FFFFFF"/>
+              </w:rPr>
+              <w:t> </w:t>
+            </w:r>
+          </w:p>
+          <w:p>
+            <w:r>
+              <w:rPr>
+                <w:rFonts w:ascii="Arial" w:hAnsi="Arial" w:cs="Arial"/>
+                <w:color w:val="222222"/>
+                <w:sz w:val="26"/>
+                <w:szCs w:val="26"/>
+                <w:shd w:val="clear" w:color="auto" w:fill="FFFFFF"/>
+              </w:rPr>
+              <w:t>Send</w:t>
+            </w:r>
+            <w:r>
+              <w:rPr>
+                <w:rStyle w:val="apple-converted-space"/>
+                <w:rFonts w:ascii="Arial" w:hAnsi="Arial" w:cs="Arial"/>
+                <w:color w:val="222222"/>
+                <w:sz w:val="26"/>
+                <w:szCs w:val="26"/>
+                <w:shd w:val="clear" w:color="auto" w:fill="FFFFFF"/>
+              </w:rPr>
+              <w:t> </w:t>
+            </w:r>
+            <w:hyperlink r:id="rId7" w:history="1">
+              <w:r>
+                <w:rPr>
+                  <w:rStyle w:val="Hyperlink"/>
+                  <w:rFonts w:ascii="Arial" w:hAnsi="Arial" w:cs="Arial"/>
+                  <w:color w:val="246FC8"/>
+                  <w:sz w:val="26"/>
+                  <w:szCs w:val="26"/>
+                </w:rPr>
+                <w:t>benefits information</w:t>
+              </w:r>
+            </w:hyperlink>
+            <w:r>
+              <w:rPr>
+                <w:rStyle w:val="apple-converted-space"/>
+                <w:rFonts w:ascii="Arial" w:hAnsi="Arial" w:cs="Arial"/>
+                <w:color w:val="222222"/>
+                <w:sz w:val="26"/>
+                <w:szCs w:val="26"/>
+                <w:shd w:val="clear" w:color="auto" w:fill="FFFFFF"/>
+              </w:rPr>
+              <w:t> </w:t>
+            </w:r>
+            <w:r>
+              <w:rPr>
+                <w:rFonts w:ascii="Arial" w:hAnsi="Arial" w:cs="Arial"/>
+                <w:color w:val="222222"/>
+                <w:sz w:val="26"/>
+                <w:szCs w:val="26"/>
+                <w:shd w:val="clear" w:color="auto" w:fill="FFFFFF"/>
+              </w:rPr>
+              <w:t>and the</w:t>
+            </w:r>
+            <w:r>
+              <w:rPr>
+                <w:rStyle w:val="apple-converted-space"/>
+                <w:rFonts w:ascii="Arial" w:hAnsi="Arial" w:cs="Arial"/>
+                <w:color w:val="222222"/>
+                <w:sz w:val="26"/>
+                <w:szCs w:val="26"/>
+                <w:shd w:val="clear" w:color="auto" w:fill="FFFFFF"/>
+              </w:rPr>
+              <w:t> </w:t>
+            </w:r>
+            <w:hyperlink r:id="rId8" w:history="1">
+              <w:r>
+                <w:rPr>
+                  <w:rStyle w:val="Hyperlink"/>
+                  <w:rFonts w:ascii="Arial" w:hAnsi="Arial" w:cs="Arial"/>
+                  <w:color w:val="246FC8"/>
+                  <w:sz w:val="26"/>
+                  <w:szCs w:val="26"/>
+                </w:rPr>
+                <w:t>employee handbook</w:t>
+              </w:r>
+            </w:hyperlink>
+            <w:r>
+              <w:rPr>
+                <w:rStyle w:val="apple-converted-space"/>
+                <w:rFonts w:ascii="Arial" w:hAnsi="Arial" w:cs="Arial"/>
+                <w:color w:val="222222"/>
+                <w:sz w:val="26"/>
+                <w:szCs w:val="26"/>
+                <w:shd w:val="clear" w:color="auto" w:fill="FFFFFF"/>
+              </w:rPr>
+              <w:t> </w:t>
+            </w:r>
+            <w:r>
+              <w:rPr>
+                <w:rFonts w:ascii="Arial" w:hAnsi="Arial" w:cs="Arial"/>
+                <w:color w:val="222222"/>
+                <w:sz w:val="26"/>
+                <w:szCs w:val="26"/>
+                <w:shd w:val="clear" w:color="auto" w:fill="FFFFFF"/>
+              </w:rPr>
+              <w:t>early so that the new employee may review them at his or her leisure and arrive for the first day with questions.</w:t>
+            </w:r>
+          </w:p>
+          <w:p>
+            <w:r>
+              <w:rPr>
+                <w:rFonts w:ascii="Arial" w:hAnsi="Arial" w:cs="Arial"/>
+                <w:color w:val="222222"/>
+                <w:sz w:val="26"/>
+                <w:szCs w:val="26"/>
+                <w:shd w:val="clear" w:color="auto" w:fill="FFFFFF"/>
+              </w:rPr>
+              <w:t>If your organization has an online wiki or another intranet, provide the new employee with early access</w:t>
+            </w:r>
+          </w:p>
+          <w:p>
+            <w:r>
+              <w:rPr>
+                <w:rFonts w:ascii="Arial" w:hAnsi="Arial" w:cs="Arial"/>
+                <w:color w:val="222222"/>
+                <w:sz w:val="26"/>
+                <w:szCs w:val="26"/>
+                <w:shd w:val="clear" w:color="auto" w:fill="FFFFFF"/>
+              </w:rPr>
+              <w:t>Send an</w:t>
+            </w:r>
+            <w:r>
+              <w:rPr>
+                <w:rStyle w:val="apple-converted-space"/>
+                <w:rFonts w:ascii="Arial" w:hAnsi="Arial" w:cs="Arial"/>
+                <w:color w:val="222222"/>
+                <w:sz w:val="26"/>
+                <w:szCs w:val="26"/>
+                <w:shd w:val="clear" w:color="auto" w:fill="FFFFFF"/>
+              </w:rPr>
+              <w:t> </w:t>
+            </w:r>
+            <w:hyperlink r:id="rId9" w:history="1">
+              <w:r>
+                <w:rPr>
+                  <w:rStyle w:val="Hyperlink"/>
+                  <w:rFonts w:ascii="Arial" w:hAnsi="Arial" w:cs="Arial"/>
+                  <w:color w:val="246FC8"/>
+                  <w:sz w:val="26"/>
+                  <w:szCs w:val="26"/>
+                </w:rPr>
+                <w:t>official company welcome letter</w:t>
+              </w:r>
+            </w:hyperlink>
+            <w:r>
+              <w:rPr>
+                <w:rStyle w:val="apple-converted-space"/>
+                <w:rFonts w:ascii="Arial" w:hAnsi="Arial" w:cs="Arial"/>
+                <w:color w:val="222222"/>
+                <w:sz w:val="26"/>
+                <w:szCs w:val="26"/>
+                <w:shd w:val="clear" w:color="auto" w:fill="FFFFFF"/>
+              </w:rPr>
+              <w:t> </w:t>
+            </w:r>
+            <w:r>
+              <w:rPr>
+                <w:rFonts w:ascii="Arial" w:hAnsi="Arial" w:cs="Arial"/>
+                <w:color w:val="222222"/>
+                <w:sz w:val="26"/>
+                <w:szCs w:val="26"/>
+                <w:shd w:val="clear" w:color="auto" w:fill="FFFFFF"/>
+              </w:rPr>
+              <w:t xml:space="preserve">from </w:t>
+            </w:r>
+            <w:r>
+              <w:rPr>
+                <w:rFonts w:ascii="Arial" w:hAnsi="Arial" w:cs="Arial"/>
+                <w:color w:val="222222"/>
+                <w:sz w:val="26"/>
+                <w:szCs w:val="26"/>
+                <w:shd w:val="clear" w:color="auto" w:fill="FFFFFF"/>
+              </w:rPr>
+              <w:lastRenderedPageBreak/>
+              <w:t>Human Resources</w:t>
+            </w:r>
+          </w:p>
+          <w:p>
+            <w:hyperlink r:id="rId10" w:history="1">
+              <w:r>
+                <w:rPr>
+                  <w:rStyle w:val="Hyperlink"/>
+                  <w:rFonts w:ascii="Arial" w:hAnsi="Arial" w:cs="Arial"/>
+                  <w:color w:val="246FC8"/>
+                  <w:sz w:val="26"/>
+                  <w:szCs w:val="26"/>
+                </w:rPr>
+                <w:t>Assign a new employee a mentor</w:t>
+              </w:r>
+            </w:hyperlink>
+            <w:r>
+              <w:rPr>
+                <w:rFonts w:ascii="Arial" w:hAnsi="Arial" w:cs="Arial"/>
+                <w:color w:val="222222"/>
+                <w:sz w:val="26"/>
+                <w:szCs w:val="26"/>
+                <w:shd w:val="clear" w:color="auto" w:fill="FFFFFF"/>
+              </w:rPr>
+              <w:t>, a more experienced employee with no reporting relationship to the new employee.</w:t>
+            </w:r>
+          </w:p>
+          <w:p>
+            <w:r>
+              <w:rPr>
+                <w:rFonts w:ascii="Arial" w:hAnsi="Arial" w:cs="Arial"/>
+                <w:color w:val="222222"/>
+                <w:sz w:val="26"/>
+                <w:szCs w:val="26"/>
+                <w:shd w:val="clear" w:color="auto" w:fill="FFFFFF"/>
+              </w:rPr>
+              <w:t>Decorate the new employee’s office area with welcome signs, flowers, and snacks.</w:t>
+            </w:r>
+            <w:r>
+              <w:rPr>
+                <w:rStyle w:val="apple-converted-space"/>
+                <w:rFonts w:ascii="Arial" w:hAnsi="Arial" w:cs="Arial"/>
+                <w:color w:val="222222"/>
+                <w:sz w:val="26"/>
+                <w:szCs w:val="26"/>
+                <w:shd w:val="clear" w:color="auto" w:fill="FFFFFF"/>
+              </w:rPr>
+              <w:t> </w:t>
+            </w:r>
+          </w:p>
+          <w:p>
+            <w:r>
+              <w:rPr>
+                <w:rFonts w:ascii="Arial" w:hAnsi="Arial" w:cs="Arial"/>
+                <w:color w:val="222222"/>
+                <w:sz w:val="26"/>
+                <w:szCs w:val="26"/>
+                <w:shd w:val="clear" w:color="auto" w:fill="FFFFFF"/>
+              </w:rPr>
+              <w:t>Make sure that the first day's schedule is full of meeting people and</w:t>
+            </w:r>
+            <w:r>
+              <w:rPr>
+                <w:rStyle w:val="apple-converted-space"/>
+                <w:rFonts w:ascii="Arial" w:hAnsi="Arial" w:cs="Arial"/>
+                <w:color w:val="222222"/>
+                <w:sz w:val="26"/>
+                <w:szCs w:val="26"/>
+                <w:shd w:val="clear" w:color="auto" w:fill="FFFFFF"/>
+              </w:rPr>
+              <w:t> </w:t>
+            </w:r>
+            <w:proofErr w:type="spellStart"/>
+            <w:r>
+              <w:fldChar w:fldCharType="begin"/>
+            </w:r>
+            <w:r>
+              <w:instrText xml:space="preserve"> HYPERLINK "https://www.thebalancecareers.com/new-employee-orientation-employee-onboarding-1918195" </w:instrText>
+            </w:r>
+            <w:r>
+              <w:fldChar w:fldCharType="separate"/>
+            </w:r>
+            <w:r>
+              <w:rPr>
+                <w:rStyle w:val="Hyperlink"/>
+                <w:rFonts w:ascii="Arial" w:hAnsi="Arial" w:cs="Arial"/>
+                <w:color w:val="246FC8"/>
+                <w:sz w:val="26"/>
+                <w:szCs w:val="26"/>
+              </w:rPr>
+              <w:t>onboarding</w:t>
+            </w:r>
+            <w:r>
+              <w:fldChar w:fldCharType="end"/>
+            </w:r>
+            <w:r>
+              <w:rPr>
+                <w:rFonts w:ascii="Arial" w:hAnsi="Arial" w:cs="Arial"/>
+                <w:color w:val="222222"/>
+                <w:sz w:val="26"/>
+                <w:szCs w:val="26"/>
+                <w:shd w:val="clear" w:color="auto" w:fill="FFFFFF"/>
+              </w:rPr>
+              <w:t>activities</w:t>
+            </w:r>
+            <w:proofErr w:type="spellEnd"/>
+            <w:r>
+              <w:rPr>
+                <w:rFonts w:ascii="Arial" w:hAnsi="Arial" w:cs="Arial"/>
+                <w:color w:val="222222"/>
+                <w:sz w:val="26"/>
+                <w:szCs w:val="26"/>
+                <w:shd w:val="clear" w:color="auto" w:fill="FFFFFF"/>
+              </w:rPr>
+              <w:t>.</w:t>
+            </w:r>
+            <w:r>
+              <w:rPr>
+                <w:rStyle w:val="apple-converted-space"/>
+                <w:rFonts w:ascii="Arial" w:hAnsi="Arial" w:cs="Arial"/>
+                <w:color w:val="222222"/>
+                <w:sz w:val="26"/>
+                <w:szCs w:val="26"/>
+                <w:shd w:val="clear" w:color="auto" w:fill="FFFFFF"/>
+              </w:rPr>
+              <w:t> </w:t>
+            </w:r>
+          </w:p>
+          <w:p>
+            <w:r>
+              <w:rPr>
+                <w:rFonts w:ascii="Arial" w:hAnsi="Arial" w:cs="Arial"/>
+                <w:color w:val="222222"/>
+                <w:sz w:val="26"/>
+                <w:szCs w:val="26"/>
+                <w:shd w:val="clear" w:color="auto" w:fill="FFFFFF"/>
+              </w:rPr>
+              <w:t>Prepare</w:t>
+            </w:r>
+            <w:r>
+              <w:rPr>
+                <w:rStyle w:val="apple-converted-space"/>
+                <w:rFonts w:ascii="Arial" w:hAnsi="Arial" w:cs="Arial"/>
+                <w:color w:val="222222"/>
+                <w:sz w:val="26"/>
+                <w:szCs w:val="26"/>
+                <w:shd w:val="clear" w:color="auto" w:fill="FFFFFF"/>
+              </w:rPr>
+              <w:t> </w:t>
+            </w:r>
+            <w:hyperlink r:id="rId11" w:history="1">
+              <w:r>
+                <w:rPr>
+                  <w:rStyle w:val="Hyperlink"/>
+                  <w:rFonts w:ascii="Arial" w:hAnsi="Arial" w:cs="Arial"/>
+                  <w:color w:val="246FC8"/>
+                  <w:sz w:val="26"/>
+                  <w:szCs w:val="26"/>
+                </w:rPr>
+                <w:t>an onboarding schedule in advance</w:t>
+              </w:r>
+            </w:hyperlink>
+            <w:r>
+              <w:rPr>
+                <w:rStyle w:val="apple-converted-space"/>
+                <w:rFonts w:ascii="Arial" w:hAnsi="Arial" w:cs="Arial"/>
+                <w:color w:val="222222"/>
+                <w:sz w:val="26"/>
+                <w:szCs w:val="26"/>
+                <w:shd w:val="clear" w:color="auto" w:fill="FFFFFF"/>
+              </w:rPr>
+              <w:t> </w:t>
+            </w:r>
+            <w:r>
+              <w:rPr>
+                <w:rFonts w:ascii="Arial" w:hAnsi="Arial" w:cs="Arial"/>
+                <w:color w:val="222222"/>
+                <w:sz w:val="26"/>
+                <w:szCs w:val="26"/>
+                <w:shd w:val="clear" w:color="auto" w:fill="FFFFFF"/>
+              </w:rPr>
+              <w:t>that is customized to the needs of the department and the new employee.</w:t>
+            </w:r>
+          </w:p>
+          <w:p>
+            <w:r>
+              <w:rPr>
+                <w:rFonts w:ascii="Arial" w:hAnsi="Arial" w:cs="Arial"/>
+                <w:color w:val="222222"/>
+                <w:sz w:val="26"/>
+                <w:szCs w:val="26"/>
+                <w:shd w:val="clear" w:color="auto" w:fill="FFFFFF"/>
+              </w:rPr>
+              <w:t>Schedule lunch on the first day with the new employee’s coworkers and set up a schedule to make sure that he or she has a coworker with whom to eat each day of the first week.</w:t>
+            </w:r>
+            <w:r>
+              <w:rPr>
+                <w:rStyle w:val="apple-converted-space"/>
+                <w:rFonts w:ascii="Arial" w:hAnsi="Arial" w:cs="Arial"/>
+                <w:color w:val="222222"/>
+                <w:sz w:val="26"/>
+                <w:szCs w:val="26"/>
+                <w:shd w:val="clear" w:color="auto" w:fill="FFFFFF"/>
+              </w:rPr>
+              <w:t> </w:t>
+            </w:r>
+          </w:p>
+          <w:p>
+            <w:r>
+              <w:rPr>
+                <w:rFonts w:ascii="Arial" w:hAnsi="Arial" w:cs="Arial"/>
+                <w:color w:val="222222"/>
+                <w:sz w:val="26"/>
+                <w:szCs w:val="26"/>
+                <w:shd w:val="clear" w:color="auto" w:fill="FFFFFF"/>
+              </w:rPr>
+              <w:t>The impressions the new employee forms during the first few days and the onboarding period will have an enormous impact on the new employee's experience of your organization. It is well worth your time and attention to make the new employee's welcome positive, affirming, and exciting.</w:t>
+            </w:r>
+          </w:p>
+          <w:p>
+            <w:pPr>
+              <w:pStyle w:val="ListParagraph"/>
+              <w:numPr>
+                <w:ilvl w:val="0"/>
+                <w:numId w:val="1"/>
+              </w:numPr>
+              <w:rPr>
+                <w:rFonts w:ascii="Arial" w:hAnsi="Arial" w:cs="Arial"/>
+                <w:b/>
+                <w:sz w:val="20"/>
+                <w:szCs w:val="20"/>
+              </w:rPr>
+            </w:pPr>
+            <w:bookmarkStart w:id="0" w:name="_GoBack"/>
+            <w:bookmarkEnd w:id="0"/>
           </w:p>
         </w:tc>
         <w:tc>
@@ -3792,7 +5624,7 @@
                 <w:sz w:val="20"/>
                 <w:szCs w:val="20"/>
               </w:rPr>
-              <w:t>Instead of using “</w:t>
+              <w:t xml:space="preserve">Instead of using </w:t>
             </w:r>
             <w:proofErr w:type="gramStart"/>
             <w:r>
@@ -3801,7 +5633,7 @@
                 <w:sz w:val="20"/>
                 <w:szCs w:val="20"/>
               </w:rPr>
-              <w:t>..”</w:t>
+              <w:t>“..” ,</w:t>
             </w:r>
             <w:proofErr w:type="gramEnd"/>
             <w:r>
@@ -3810,7 +5642,7 @@
                 <w:sz w:val="20"/>
                 <w:szCs w:val="20"/>
               </w:rPr>
-              <w:t xml:space="preserve"> , you can say “..”</w:t>
+              <w:t xml:space="preserve"> you can say “..”</w:t>
             </w:r>
           </w:p>
         </w:tc>
@@ -4015,18 +5847,8 @@
                 <w:szCs w:val="20"/>
               </w:rPr>
               <w:br/>
-              <w:t>Teacher</w:t>
-            </w:r>
-            <w:proofErr w:type="gramStart"/>
-            <w:r>
-              <w:rPr>
-                <w:rFonts w:ascii="Arial" w:eastAsia="Times New Roman" w:hAnsi="Arial" w:cs="Arial"/>
-                <w:sz w:val="20"/>
-                <w:szCs w:val="20"/>
-              </w:rPr>
-              <w:t>:</w:t>
-            </w:r>
-            <w:proofErr w:type="gramEnd"/>
+              <w:t>Teacher:</w:t>
+            </w:r>
             <w:r>
               <w:rPr>
                 <w:rFonts w:ascii="Arial" w:eastAsia="Times New Roman" w:hAnsi="Arial" w:cs="Arial"/>
@@ -4610,7 +6432,6 @@
                 <w:sz w:val="20"/>
                 <w:szCs w:val="20"/>
               </w:rPr>
-              <w:lastRenderedPageBreak/>
               <w:t>-</w:t>
             </w:r>
           </w:p>
@@ -4651,7 +6472,6 @@
                 <w:sz w:val="20"/>
                 <w:szCs w:val="20"/>
               </w:rPr>
-              <w:lastRenderedPageBreak/>
               <w:t>1 minute 30 seconds</w:t>
             </w:r>
           </w:p>
@@ -4775,29 +6595,29 @@
                 <w:sz w:val="20"/>
                 <w:szCs w:val="20"/>
               </w:rPr>
+              <w:t>Wrap-up</w:t>
+            </w:r>
+          </w:p>
+          <w:p>
+            <w:pPr>
+              <w:spacing w:after="0" w:line="240" w:lineRule="auto"/>
+              <w:rPr>
+                <w:rFonts w:ascii="Arial" w:eastAsia="Times New Roman" w:hAnsi="Arial" w:cs="Arial"/>
+                <w:b/>
+                <w:bCs/>
+                <w:sz w:val="20"/>
+                <w:szCs w:val="20"/>
+              </w:rPr>
+            </w:pPr>
+            <w:r>
+              <w:rPr>
+                <w:rFonts w:ascii="Arial" w:eastAsia="Times New Roman" w:hAnsi="Arial" w:cs="Arial"/>
+                <w:b/>
+                <w:bCs/>
+                <w:sz w:val="20"/>
+                <w:szCs w:val="20"/>
+              </w:rPr>
               <w:lastRenderedPageBreak/>
-              <w:t>Wrap-up</w:t>
-            </w:r>
-          </w:p>
-          <w:p>
-            <w:pPr>
-              <w:spacing w:after="0" w:line="240" w:lineRule="auto"/>
-              <w:rPr>
-                <w:rFonts w:ascii="Arial" w:eastAsia="Times New Roman" w:hAnsi="Arial" w:cs="Arial"/>
-                <w:b/>
-                <w:bCs/>
-                <w:sz w:val="20"/>
-                <w:szCs w:val="20"/>
-              </w:rPr>
-            </w:pPr>
-            <w:r>
-              <w:rPr>
-                <w:rFonts w:ascii="Arial" w:eastAsia="Times New Roman" w:hAnsi="Arial" w:cs="Arial"/>
-                <w:b/>
-                <w:bCs/>
-                <w:sz w:val="20"/>
-                <w:szCs w:val="20"/>
-              </w:rPr>
               <w:t>2 minutes</w:t>
             </w:r>
           </w:p>
@@ -4828,7 +6648,17 @@
                 <w:sz w:val="20"/>
                 <w:szCs w:val="20"/>
               </w:rPr>
-              <w:t>To let students understand what they learnt after the lesson</w:t>
+              <w:lastRenderedPageBreak/>
+              <w:t xml:space="preserve">To let students </w:t>
+            </w:r>
+            <w:r>
+              <w:rPr>
+                <w:rFonts w:ascii="Arial" w:eastAsia="Times New Roman" w:hAnsi="Arial" w:cs="Arial"/>
+                <w:sz w:val="20"/>
+                <w:szCs w:val="20"/>
+              </w:rPr>
+              <w:lastRenderedPageBreak/>
+              <w:t>understand what they learnt after the lesson</w:t>
             </w:r>
           </w:p>
         </w:tc>
@@ -4863,7 +6693,17 @@
                 <w:sz w:val="20"/>
                 <w:szCs w:val="20"/>
               </w:rPr>
-              <w:t>- Summarize the knowledge learnt in the lesson;</w:t>
+              <w:lastRenderedPageBreak/>
+              <w:t xml:space="preserve">- Summarize the </w:t>
+            </w:r>
+            <w:r>
+              <w:rPr>
+                <w:rFonts w:ascii="Arial" w:eastAsia="Times New Roman" w:hAnsi="Arial" w:cs="Arial"/>
+                <w:sz w:val="20"/>
+                <w:szCs w:val="20"/>
+              </w:rPr>
+              <w:lastRenderedPageBreak/>
+              <w:t>knowledge learnt in the lesson;</w:t>
             </w:r>
           </w:p>
           <w:p>
@@ -4916,6 +6756,7 @@
                 <w:sz w:val="20"/>
                 <w:szCs w:val="20"/>
               </w:rPr>
+              <w:lastRenderedPageBreak/>
               <w:t>- Today you guys did pretty</w:t>
             </w:r>
             <w:r>
@@ -4932,7 +6773,16 @@
                 <w:sz w:val="20"/>
                 <w:szCs w:val="20"/>
               </w:rPr>
-              <w:t>in last lessons</w:t>
+              <w:t xml:space="preserve">in </w:t>
+            </w:r>
+            <w:r>
+              <w:rPr>
+                <w:rFonts w:ascii="Arial" w:eastAsia="Times New Roman" w:hAnsi="Arial" w:cs="Arial"/>
+                <w:sz w:val="20"/>
+                <w:szCs w:val="20"/>
+              </w:rPr>
+              <w:lastRenderedPageBreak/>
+              <w:t>last lessons</w:t>
             </w:r>
           </w:p>
           <w:p>
@@ -5077,7 +6927,7 @@
                 <w:shd w:val="clear" w:color="auto" w:fill="FFFFFF"/>
               </w:rPr>
             </w:pPr>
-            <w:hyperlink r:id="rId6" w:history="1">
+            <w:hyperlink r:id="rId12" w:history="1">
               <w:r>
                 <w:rPr>
                   <w:rStyle w:val="Hyperlink"/>
@@ -5137,8 +6987,6 @@
                 <w:szCs w:val="20"/>
               </w:rPr>
             </w:pPr>
-            <w:bookmarkStart w:id="0" w:name="_GoBack"/>
-            <w:bookmarkEnd w:id="0"/>
           </w:p>
           <w:p>
             <w:pPr>
@@ -5194,6 +7042,7 @@
                 <w:sz w:val="20"/>
                 <w:szCs w:val="20"/>
               </w:rPr>
+              <w:lastRenderedPageBreak/>
               <w:t>2 minutes</w:t>
             </w:r>
           </w:p>
@@ -5276,8 +7125,8 @@
 </file>
 
 <file path=word/numbering.xml><?xml version="1.0" encoding="utf-8"?>
-<w:numbering xmlns:wpc="http://schemas.microsoft.com/office/word/2010/wordprocessingCanvas" xmlns:mc="http://schemas.openxmlformats.org/markup-compatibility/2006" xmlns:o="urn:schemas-microsoft-com:office:office" xmlns:r="http://schemas.openxmlformats.org/officeDocument/2006/relationships" xmlns:m="http://schemas.openxmlformats.org/officeDocument/2006/math" xmlns:v="urn:schemas-microsoft-com:vml" xmlns:wp14="http://schemas.microsoft.com/office/word/2010/wordprocessingDrawing" xmlns:wp="http://schemas.openxmlformats.org/drawingml/2006/wordprocessingDrawing" xmlns:w10="urn:schemas-microsoft-com:office:word" xmlns:w="http://schemas.openxmlformats.org/wordprocessingml/2006/main" xmlns:w14="http://schemas.microsoft.com/office/word/2010/wordml" xmlns:wpg="http://schemas.microsoft.com/office/word/2010/wordprocessingGroup" xmlns:wpi="http://schemas.microsoft.com/office/word/2010/wordprocessingInk" xmlns:wne="http://schemas.microsoft.com/office/word/2006/wordml" xmlns:wps="http://schemas.microsoft.com/office/word/2010/wordprocessingShape" mc:Ignorable="w14 wp14">
-  <w:abstractNum w:abstractNumId="0">
+<w:numbering xmlns:wpc="http://schemas.microsoft.com/office/word/2010/wordprocessingCanvas" xmlns:cx="http://schemas.microsoft.com/office/drawing/2014/chartex" xmlns:cx1="http://schemas.microsoft.com/office/drawing/2015/9/8/chartex" xmlns:cx2="http://schemas.microsoft.com/office/drawing/2015/10/21/chartex" xmlns:cx3="http://schemas.microsoft.com/office/drawing/2016/5/9/chartex" xmlns:cx4="http://schemas.microsoft.com/office/drawing/2016/5/10/chartex" xmlns:cx5="http://schemas.microsoft.com/office/drawing/2016/5/11/chartex" xmlns:cx6="http://schemas.microsoft.com/office/drawing/2016/5/12/chartex" xmlns:cx7="http://schemas.microsoft.com/office/drawing/2016/5/13/chartex" xmlns:cx8="http://schemas.microsoft.com/office/drawing/2016/5/14/chartex" xmlns:mc="http://schemas.openxmlformats.org/markup-compatibility/2006" xmlns:aink="http://schemas.microsoft.com/office/drawing/2016/ink" xmlns:am3d="http://schemas.microsoft.com/office/drawing/2017/model3d" xmlns:o="urn:schemas-microsoft-com:office:office" xmlns:r="http://schemas.openxmlformats.org/officeDocument/2006/relationships" xmlns:m="http://schemas.openxmlformats.org/officeDocument/2006/math" xmlns:v="urn:schemas-microsoft-com:vml" xmlns:wp14="http://schemas.microsoft.com/office/word/2010/wordprocessingDrawing" xmlns:wp="http://schemas.openxmlformats.org/drawingml/2006/wordprocessingDrawing" xmlns:w10="urn:schemas-microsoft-com:office:word" xmlns:w="http://schemas.openxmlformats.org/wordprocessingml/2006/main" xmlns:w14="http://schemas.microsoft.com/office/word/2010/wordml" xmlns:w15="http://schemas.microsoft.com/office/word/2012/wordml" xmlns:w16cid="http://schemas.microsoft.com/office/word/2016/wordml/cid" xmlns:w16se="http://schemas.microsoft.com/office/word/2015/wordml/symex" xmlns:wpg="http://schemas.microsoft.com/office/word/2010/wordprocessingGroup" xmlns:wpi="http://schemas.microsoft.com/office/word/2010/wordprocessingInk" xmlns:wne="http://schemas.microsoft.com/office/word/2006/wordml" xmlns:wps="http://schemas.microsoft.com/office/word/2010/wordprocessingShape" mc:Ignorable="w14 w15 w16se w16cid wp14">
+  <w:abstractNum w:abstractNumId="0" w15:restartNumberingAfterBreak="0">
     <w:nsid w:val="090709D7"/>
     <w:multiLevelType w:val="hybridMultilevel"/>
     <w:tmpl w:val="7C52C580"/>
@@ -5390,7 +7239,305 @@
       </w:pPr>
     </w:lvl>
   </w:abstractNum>
-  <w:abstractNum w:abstractNumId="1">
+  <w:abstractNum w:abstractNumId="1" w15:restartNumberingAfterBreak="0">
+    <w:nsid w:val="162118AB"/>
+    <w:multiLevelType w:val="multilevel"/>
+    <w:tmpl w:val="11D6C274"/>
+    <w:lvl w:ilvl="0">
+      <w:start w:val="1"/>
+      <w:numFmt w:val="bullet"/>
+      <w:lvlText w:val=""/>
+      <w:lvlJc w:val="left"/>
+      <w:pPr>
+        <w:tabs>
+          <w:tab w:val="num" w:pos="720"/>
+        </w:tabs>
+        <w:ind w:left="720" w:hanging="360"/>
+      </w:pPr>
+      <w:rPr>
+        <w:rFonts w:ascii="Symbol" w:hAnsi="Symbol" w:hint="default"/>
+        <w:sz w:val="20"/>
+      </w:rPr>
+    </w:lvl>
+    <w:lvl w:ilvl="1" w:tentative="1">
+      <w:start w:val="1"/>
+      <w:numFmt w:val="bullet"/>
+      <w:lvlText w:val="o"/>
+      <w:lvlJc w:val="left"/>
+      <w:pPr>
+        <w:tabs>
+          <w:tab w:val="num" w:pos="1440"/>
+        </w:tabs>
+        <w:ind w:left="1440" w:hanging="360"/>
+      </w:pPr>
+      <w:rPr>
+        <w:rFonts w:ascii="Courier New" w:hAnsi="Courier New" w:hint="default"/>
+        <w:sz w:val="20"/>
+      </w:rPr>
+    </w:lvl>
+    <w:lvl w:ilvl="2" w:tentative="1">
+      <w:start w:val="1"/>
+      <w:numFmt w:val="bullet"/>
+      <w:lvlText w:val=""/>
+      <w:lvlJc w:val="left"/>
+      <w:pPr>
+        <w:tabs>
+          <w:tab w:val="num" w:pos="2160"/>
+        </w:tabs>
+        <w:ind w:left="2160" w:hanging="360"/>
+      </w:pPr>
+      <w:rPr>
+        <w:rFonts w:ascii="Wingdings" w:hAnsi="Wingdings" w:hint="default"/>
+        <w:sz w:val="20"/>
+      </w:rPr>
+    </w:lvl>
+    <w:lvl w:ilvl="3" w:tentative="1">
+      <w:start w:val="1"/>
+      <w:numFmt w:val="bullet"/>
+      <w:lvlText w:val=""/>
+      <w:lvlJc w:val="left"/>
+      <w:pPr>
+        <w:tabs>
+          <w:tab w:val="num" w:pos="2880"/>
+        </w:tabs>
+        <w:ind w:left="2880" w:hanging="360"/>
+      </w:pPr>
+      <w:rPr>
+        <w:rFonts w:ascii="Wingdings" w:hAnsi="Wingdings" w:hint="default"/>
+        <w:sz w:val="20"/>
+      </w:rPr>
+    </w:lvl>
+    <w:lvl w:ilvl="4" w:tentative="1">
+      <w:start w:val="1"/>
+      <w:numFmt w:val="bullet"/>
+      <w:lvlText w:val=""/>
+      <w:lvlJc w:val="left"/>
+      <w:pPr>
+        <w:tabs>
+          <w:tab w:val="num" w:pos="3600"/>
+        </w:tabs>
+        <w:ind w:left="3600" w:hanging="360"/>
+      </w:pPr>
+      <w:rPr>
+        <w:rFonts w:ascii="Wingdings" w:hAnsi="Wingdings" w:hint="default"/>
+        <w:sz w:val="20"/>
+      </w:rPr>
+    </w:lvl>
+    <w:lvl w:ilvl="5" w:tentative="1">
+      <w:start w:val="1"/>
+      <w:numFmt w:val="bullet"/>
+      <w:lvlText w:val=""/>
+      <w:lvlJc w:val="left"/>
+      <w:pPr>
+        <w:tabs>
+          <w:tab w:val="num" w:pos="4320"/>
+        </w:tabs>
+        <w:ind w:left="4320" w:hanging="360"/>
+      </w:pPr>
+      <w:rPr>
+        <w:rFonts w:ascii="Wingdings" w:hAnsi="Wingdings" w:hint="default"/>
+        <w:sz w:val="20"/>
+      </w:rPr>
+    </w:lvl>
+    <w:lvl w:ilvl="6" w:tentative="1">
+      <w:start w:val="1"/>
+      <w:numFmt w:val="bullet"/>
+      <w:lvlText w:val=""/>
+      <w:lvlJc w:val="left"/>
+      <w:pPr>
+        <w:tabs>
+          <w:tab w:val="num" w:pos="5040"/>
+        </w:tabs>
+        <w:ind w:left="5040" w:hanging="360"/>
+      </w:pPr>
+      <w:rPr>
+        <w:rFonts w:ascii="Wingdings" w:hAnsi="Wingdings" w:hint="default"/>
+        <w:sz w:val="20"/>
+      </w:rPr>
+    </w:lvl>
+    <w:lvl w:ilvl="7" w:tentative="1">
+      <w:start w:val="1"/>
+      <w:numFmt w:val="bullet"/>
+      <w:lvlText w:val=""/>
+      <w:lvlJc w:val="left"/>
+      <w:pPr>
+        <w:tabs>
+          <w:tab w:val="num" w:pos="5760"/>
+        </w:tabs>
+        <w:ind w:left="5760" w:hanging="360"/>
+      </w:pPr>
+      <w:rPr>
+        <w:rFonts w:ascii="Wingdings" w:hAnsi="Wingdings" w:hint="default"/>
+        <w:sz w:val="20"/>
+      </w:rPr>
+    </w:lvl>
+    <w:lvl w:ilvl="8" w:tentative="1">
+      <w:start w:val="1"/>
+      <w:numFmt w:val="bullet"/>
+      <w:lvlText w:val=""/>
+      <w:lvlJc w:val="left"/>
+      <w:pPr>
+        <w:tabs>
+          <w:tab w:val="num" w:pos="6480"/>
+        </w:tabs>
+        <w:ind w:left="6480" w:hanging="360"/>
+      </w:pPr>
+      <w:rPr>
+        <w:rFonts w:ascii="Wingdings" w:hAnsi="Wingdings" w:hint="default"/>
+        <w:sz w:val="20"/>
+      </w:rPr>
+    </w:lvl>
+  </w:abstractNum>
+  <w:abstractNum w:abstractNumId="2" w15:restartNumberingAfterBreak="0">
+    <w:nsid w:val="185E7D5A"/>
+    <w:multiLevelType w:val="multilevel"/>
+    <w:tmpl w:val="5CDA8894"/>
+    <w:lvl w:ilvl="0">
+      <w:start w:val="1"/>
+      <w:numFmt w:val="bullet"/>
+      <w:lvlText w:val=""/>
+      <w:lvlJc w:val="left"/>
+      <w:pPr>
+        <w:tabs>
+          <w:tab w:val="num" w:pos="720"/>
+        </w:tabs>
+        <w:ind w:left="720" w:hanging="360"/>
+      </w:pPr>
+      <w:rPr>
+        <w:rFonts w:ascii="Symbol" w:hAnsi="Symbol" w:hint="default"/>
+        <w:sz w:val="20"/>
+      </w:rPr>
+    </w:lvl>
+    <w:lvl w:ilvl="1" w:tentative="1">
+      <w:start w:val="1"/>
+      <w:numFmt w:val="bullet"/>
+      <w:lvlText w:val="o"/>
+      <w:lvlJc w:val="left"/>
+      <w:pPr>
+        <w:tabs>
+          <w:tab w:val="num" w:pos="1440"/>
+        </w:tabs>
+        <w:ind w:left="1440" w:hanging="360"/>
+      </w:pPr>
+      <w:rPr>
+        <w:rFonts w:ascii="Courier New" w:hAnsi="Courier New" w:hint="default"/>
+        <w:sz w:val="20"/>
+      </w:rPr>
+    </w:lvl>
+    <w:lvl w:ilvl="2" w:tentative="1">
+      <w:start w:val="1"/>
+      <w:numFmt w:val="bullet"/>
+      <w:lvlText w:val=""/>
+      <w:lvlJc w:val="left"/>
+      <w:pPr>
+        <w:tabs>
+          <w:tab w:val="num" w:pos="2160"/>
+        </w:tabs>
+        <w:ind w:left="2160" w:hanging="360"/>
+      </w:pPr>
+      <w:rPr>
+        <w:rFonts w:ascii="Wingdings" w:hAnsi="Wingdings" w:hint="default"/>
+        <w:sz w:val="20"/>
+      </w:rPr>
+    </w:lvl>
+    <w:lvl w:ilvl="3" w:tentative="1">
+      <w:start w:val="1"/>
+      <w:numFmt w:val="bullet"/>
+      <w:lvlText w:val=""/>
+      <w:lvlJc w:val="left"/>
+      <w:pPr>
+        <w:tabs>
+          <w:tab w:val="num" w:pos="2880"/>
+        </w:tabs>
+        <w:ind w:left="2880" w:hanging="360"/>
+      </w:pPr>
+      <w:rPr>
+        <w:rFonts w:ascii="Wingdings" w:hAnsi="Wingdings" w:hint="default"/>
+        <w:sz w:val="20"/>
+      </w:rPr>
+    </w:lvl>
+    <w:lvl w:ilvl="4" w:tentative="1">
+      <w:start w:val="1"/>
+      <w:numFmt w:val="bullet"/>
+      <w:lvlText w:val=""/>
+      <w:lvlJc w:val="left"/>
+      <w:pPr>
+        <w:tabs>
+          <w:tab w:val="num" w:pos="3600"/>
+        </w:tabs>
+        <w:ind w:left="3600" w:hanging="360"/>
+      </w:pPr>
+      <w:rPr>
+        <w:rFonts w:ascii="Wingdings" w:hAnsi="Wingdings" w:hint="default"/>
+        <w:sz w:val="20"/>
+      </w:rPr>
+    </w:lvl>
+    <w:lvl w:ilvl="5" w:tentative="1">
+      <w:start w:val="1"/>
+      <w:numFmt w:val="bullet"/>
+      <w:lvlText w:val=""/>
+      <w:lvlJc w:val="left"/>
+      <w:pPr>
+        <w:tabs>
+          <w:tab w:val="num" w:pos="4320"/>
+        </w:tabs>
+        <w:ind w:left="4320" w:hanging="360"/>
+      </w:pPr>
+      <w:rPr>
+        <w:rFonts w:ascii="Wingdings" w:hAnsi="Wingdings" w:hint="default"/>
+        <w:sz w:val="20"/>
+      </w:rPr>
+    </w:lvl>
+    <w:lvl w:ilvl="6" w:tentative="1">
+      <w:start w:val="1"/>
+      <w:numFmt w:val="bullet"/>
+      <w:lvlText w:val=""/>
+      <w:lvlJc w:val="left"/>
+      <w:pPr>
+        <w:tabs>
+          <w:tab w:val="num" w:pos="5040"/>
+        </w:tabs>
+        <w:ind w:left="5040" w:hanging="360"/>
+      </w:pPr>
+      <w:rPr>
+        <w:rFonts w:ascii="Wingdings" w:hAnsi="Wingdings" w:hint="default"/>
+        <w:sz w:val="20"/>
+      </w:rPr>
+    </w:lvl>
+    <w:lvl w:ilvl="7" w:tentative="1">
+      <w:start w:val="1"/>
+      <w:numFmt w:val="bullet"/>
+      <w:lvlText w:val=""/>
+      <w:lvlJc w:val="left"/>
+      <w:pPr>
+        <w:tabs>
+          <w:tab w:val="num" w:pos="5760"/>
+        </w:tabs>
+        <w:ind w:left="5760" w:hanging="360"/>
+      </w:pPr>
+      <w:rPr>
+        <w:rFonts w:ascii="Wingdings" w:hAnsi="Wingdings" w:hint="default"/>
+        <w:sz w:val="20"/>
+      </w:rPr>
+    </w:lvl>
+    <w:lvl w:ilvl="8" w:tentative="1">
+      <w:start w:val="1"/>
+      <w:numFmt w:val="bullet"/>
+      <w:lvlText w:val=""/>
+      <w:lvlJc w:val="left"/>
+      <w:pPr>
+        <w:tabs>
+          <w:tab w:val="num" w:pos="6480"/>
+        </w:tabs>
+        <w:ind w:left="6480" w:hanging="360"/>
+      </w:pPr>
+      <w:rPr>
+        <w:rFonts w:ascii="Wingdings" w:hAnsi="Wingdings" w:hint="default"/>
+        <w:sz w:val="20"/>
+      </w:rPr>
+    </w:lvl>
+  </w:abstractNum>
+  <w:abstractNum w:abstractNumId="3" w15:restartNumberingAfterBreak="0">
     <w:nsid w:val="22363901"/>
     <w:multiLevelType w:val="hybridMultilevel"/>
     <w:tmpl w:val="3FB45B80"/>
@@ -5503,7 +7650,156 @@
       </w:pPr>
     </w:lvl>
   </w:abstractNum>
-  <w:abstractNum w:abstractNumId="2">
+  <w:abstractNum w:abstractNumId="4" w15:restartNumberingAfterBreak="0">
+    <w:nsid w:val="25545085"/>
+    <w:multiLevelType w:val="multilevel"/>
+    <w:tmpl w:val="8C226D08"/>
+    <w:lvl w:ilvl="0">
+      <w:start w:val="1"/>
+      <w:numFmt w:val="bullet"/>
+      <w:lvlText w:val=""/>
+      <w:lvlJc w:val="left"/>
+      <w:pPr>
+        <w:tabs>
+          <w:tab w:val="num" w:pos="720"/>
+        </w:tabs>
+        <w:ind w:left="720" w:hanging="360"/>
+      </w:pPr>
+      <w:rPr>
+        <w:rFonts w:ascii="Symbol" w:hAnsi="Symbol" w:hint="default"/>
+        <w:sz w:val="20"/>
+      </w:rPr>
+    </w:lvl>
+    <w:lvl w:ilvl="1" w:tentative="1">
+      <w:start w:val="1"/>
+      <w:numFmt w:val="bullet"/>
+      <w:lvlText w:val="o"/>
+      <w:lvlJc w:val="left"/>
+      <w:pPr>
+        <w:tabs>
+          <w:tab w:val="num" w:pos="1440"/>
+        </w:tabs>
+        <w:ind w:left="1440" w:hanging="360"/>
+      </w:pPr>
+      <w:rPr>
+        <w:rFonts w:ascii="Courier New" w:hAnsi="Courier New" w:hint="default"/>
+        <w:sz w:val="20"/>
+      </w:rPr>
+    </w:lvl>
+    <w:lvl w:ilvl="2" w:tentative="1">
+      <w:start w:val="1"/>
+      <w:numFmt w:val="bullet"/>
+      <w:lvlText w:val=""/>
+      <w:lvlJc w:val="left"/>
+      <w:pPr>
+        <w:tabs>
+          <w:tab w:val="num" w:pos="2160"/>
+        </w:tabs>
+        <w:ind w:left="2160" w:hanging="360"/>
+      </w:pPr>
+      <w:rPr>
+        <w:rFonts w:ascii="Wingdings" w:hAnsi="Wingdings" w:hint="default"/>
+        <w:sz w:val="20"/>
+      </w:rPr>
+    </w:lvl>
+    <w:lvl w:ilvl="3" w:tentative="1">
+      <w:start w:val="1"/>
+      <w:numFmt w:val="bullet"/>
+      <w:lvlText w:val=""/>
+      <w:lvlJc w:val="left"/>
+      <w:pPr>
+        <w:tabs>
+          <w:tab w:val="num" w:pos="2880"/>
+        </w:tabs>
+        <w:ind w:left="2880" w:hanging="360"/>
+      </w:pPr>
+      <w:rPr>
+        <w:rFonts w:ascii="Wingdings" w:hAnsi="Wingdings" w:hint="default"/>
+        <w:sz w:val="20"/>
+      </w:rPr>
+    </w:lvl>
+    <w:lvl w:ilvl="4" w:tentative="1">
+      <w:start w:val="1"/>
+      <w:numFmt w:val="bullet"/>
+      <w:lvlText w:val=""/>
+      <w:lvlJc w:val="left"/>
+      <w:pPr>
+        <w:tabs>
+          <w:tab w:val="num" w:pos="3600"/>
+        </w:tabs>
+        <w:ind w:left="3600" w:hanging="360"/>
+      </w:pPr>
+      <w:rPr>
+        <w:rFonts w:ascii="Wingdings" w:hAnsi="Wingdings" w:hint="default"/>
+        <w:sz w:val="20"/>
+      </w:rPr>
+    </w:lvl>
+    <w:lvl w:ilvl="5" w:tentative="1">
+      <w:start w:val="1"/>
+      <w:numFmt w:val="bullet"/>
+      <w:lvlText w:val=""/>
+      <w:lvlJc w:val="left"/>
+      <w:pPr>
+        <w:tabs>
+          <w:tab w:val="num" w:pos="4320"/>
+        </w:tabs>
+        <w:ind w:left="4320" w:hanging="360"/>
+      </w:pPr>
+      <w:rPr>
+        <w:rFonts w:ascii="Wingdings" w:hAnsi="Wingdings" w:hint="default"/>
+        <w:sz w:val="20"/>
+      </w:rPr>
+    </w:lvl>
+    <w:lvl w:ilvl="6" w:tentative="1">
+      <w:start w:val="1"/>
+      <w:numFmt w:val="bullet"/>
+      <w:lvlText w:val=""/>
+      <w:lvlJc w:val="left"/>
+      <w:pPr>
+        <w:tabs>
+          <w:tab w:val="num" w:pos="5040"/>
+        </w:tabs>
+        <w:ind w:left="5040" w:hanging="360"/>
+      </w:pPr>
+      <w:rPr>
+        <w:rFonts w:ascii="Wingdings" w:hAnsi="Wingdings" w:hint="default"/>
+        <w:sz w:val="20"/>
+      </w:rPr>
+    </w:lvl>
+    <w:lvl w:ilvl="7" w:tentative="1">
+      <w:start w:val="1"/>
+      <w:numFmt w:val="bullet"/>
+      <w:lvlText w:val=""/>
+      <w:lvlJc w:val="left"/>
+      <w:pPr>
+        <w:tabs>
+          <w:tab w:val="num" w:pos="5760"/>
+        </w:tabs>
+        <w:ind w:left="5760" w:hanging="360"/>
+      </w:pPr>
+      <w:rPr>
+        <w:rFonts w:ascii="Wingdings" w:hAnsi="Wingdings" w:hint="default"/>
+        <w:sz w:val="20"/>
+      </w:rPr>
+    </w:lvl>
+    <w:lvl w:ilvl="8" w:tentative="1">
+      <w:start w:val="1"/>
+      <w:numFmt w:val="bullet"/>
+      <w:lvlText w:val=""/>
+      <w:lvlJc w:val="left"/>
+      <w:pPr>
+        <w:tabs>
+          <w:tab w:val="num" w:pos="6480"/>
+        </w:tabs>
+        <w:ind w:left="6480" w:hanging="360"/>
+      </w:pPr>
+      <w:rPr>
+        <w:rFonts w:ascii="Wingdings" w:hAnsi="Wingdings" w:hint="default"/>
+        <w:sz w:val="20"/>
+      </w:rPr>
+    </w:lvl>
+  </w:abstractNum>
+  <w:abstractNum w:abstractNumId="5" w15:restartNumberingAfterBreak="0">
     <w:nsid w:val="5E3C76F1"/>
     <w:multiLevelType w:val="hybridMultilevel"/>
     <w:tmpl w:val="82E2A5DC"/>
@@ -5616,7 +7912,7 @@
       </w:rPr>
     </w:lvl>
   </w:abstractNum>
-  <w:abstractNum w:abstractNumId="3">
+  <w:abstractNum w:abstractNumId="6" w15:restartNumberingAfterBreak="0">
     <w:nsid w:val="5F701FB6"/>
     <w:multiLevelType w:val="hybridMultilevel"/>
     <w:tmpl w:val="96780334"/>
@@ -5729,7 +8025,7 @@
       </w:pPr>
     </w:lvl>
   </w:abstractNum>
-  <w:abstractNum w:abstractNumId="4">
+  <w:abstractNum w:abstractNumId="7" w15:restartNumberingAfterBreak="0">
     <w:nsid w:val="66BC1977"/>
     <w:multiLevelType w:val="hybridMultilevel"/>
     <w:tmpl w:val="47085828"/>
@@ -5842,7 +8138,7 @@
       </w:rPr>
     </w:lvl>
   </w:abstractNum>
-  <w:abstractNum w:abstractNumId="5">
+  <w:abstractNum w:abstractNumId="8" w15:restartNumberingAfterBreak="0">
     <w:nsid w:val="672A0793"/>
     <w:multiLevelType w:val="hybridMultilevel"/>
     <w:tmpl w:val="8372462A"/>
@@ -5955,7 +8251,156 @@
       </w:rPr>
     </w:lvl>
   </w:abstractNum>
-  <w:abstractNum w:abstractNumId="6">
+  <w:abstractNum w:abstractNumId="9" w15:restartNumberingAfterBreak="0">
+    <w:nsid w:val="73CA4F2E"/>
+    <w:multiLevelType w:val="multilevel"/>
+    <w:tmpl w:val="CB96B7B6"/>
+    <w:lvl w:ilvl="0">
+      <w:start w:val="1"/>
+      <w:numFmt w:val="bullet"/>
+      <w:lvlText w:val=""/>
+      <w:lvlJc w:val="left"/>
+      <w:pPr>
+        <w:tabs>
+          <w:tab w:val="num" w:pos="720"/>
+        </w:tabs>
+        <w:ind w:left="720" w:hanging="360"/>
+      </w:pPr>
+      <w:rPr>
+        <w:rFonts w:ascii="Symbol" w:hAnsi="Symbol" w:hint="default"/>
+        <w:sz w:val="20"/>
+      </w:rPr>
+    </w:lvl>
+    <w:lvl w:ilvl="1" w:tentative="1">
+      <w:start w:val="1"/>
+      <w:numFmt w:val="bullet"/>
+      <w:lvlText w:val="o"/>
+      <w:lvlJc w:val="left"/>
+      <w:pPr>
+        <w:tabs>
+          <w:tab w:val="num" w:pos="1440"/>
+        </w:tabs>
+        <w:ind w:left="1440" w:hanging="360"/>
+      </w:pPr>
+      <w:rPr>
+        <w:rFonts w:ascii="Courier New" w:hAnsi="Courier New" w:hint="default"/>
+        <w:sz w:val="20"/>
+      </w:rPr>
+    </w:lvl>
+    <w:lvl w:ilvl="2" w:tentative="1">
+      <w:start w:val="1"/>
+      <w:numFmt w:val="bullet"/>
+      <w:lvlText w:val=""/>
+      <w:lvlJc w:val="left"/>
+      <w:pPr>
+        <w:tabs>
+          <w:tab w:val="num" w:pos="2160"/>
+        </w:tabs>
+        <w:ind w:left="2160" w:hanging="360"/>
+      </w:pPr>
+      <w:rPr>
+        <w:rFonts w:ascii="Wingdings" w:hAnsi="Wingdings" w:hint="default"/>
+        <w:sz w:val="20"/>
+      </w:rPr>
+    </w:lvl>
+    <w:lvl w:ilvl="3" w:tentative="1">
+      <w:start w:val="1"/>
+      <w:numFmt w:val="bullet"/>
+      <w:lvlText w:val=""/>
+      <w:lvlJc w:val="left"/>
+      <w:pPr>
+        <w:tabs>
+          <w:tab w:val="num" w:pos="2880"/>
+        </w:tabs>
+        <w:ind w:left="2880" w:hanging="360"/>
+      </w:pPr>
+      <w:rPr>
+        <w:rFonts w:ascii="Wingdings" w:hAnsi="Wingdings" w:hint="default"/>
+        <w:sz w:val="20"/>
+      </w:rPr>
+    </w:lvl>
+    <w:lvl w:ilvl="4" w:tentative="1">
+      <w:start w:val="1"/>
+      <w:numFmt w:val="bullet"/>
+      <w:lvlText w:val=""/>
+      <w:lvlJc w:val="left"/>
+      <w:pPr>
+        <w:tabs>
+          <w:tab w:val="num" w:pos="3600"/>
+        </w:tabs>
+        <w:ind w:left="3600" w:hanging="360"/>
+      </w:pPr>
+      <w:rPr>
+        <w:rFonts w:ascii="Wingdings" w:hAnsi="Wingdings" w:hint="default"/>
+        <w:sz w:val="20"/>
+      </w:rPr>
+    </w:lvl>
+    <w:lvl w:ilvl="5" w:tentative="1">
+      <w:start w:val="1"/>
+      <w:numFmt w:val="bullet"/>
+      <w:lvlText w:val=""/>
+      <w:lvlJc w:val="left"/>
+      <w:pPr>
+        <w:tabs>
+          <w:tab w:val="num" w:pos="4320"/>
+        </w:tabs>
+        <w:ind w:left="4320" w:hanging="360"/>
+      </w:pPr>
+      <w:rPr>
+        <w:rFonts w:ascii="Wingdings" w:hAnsi="Wingdings" w:hint="default"/>
+        <w:sz w:val="20"/>
+      </w:rPr>
+    </w:lvl>
+    <w:lvl w:ilvl="6" w:tentative="1">
+      <w:start w:val="1"/>
+      <w:numFmt w:val="bullet"/>
+      <w:lvlText w:val=""/>
+      <w:lvlJc w:val="left"/>
+      <w:pPr>
+        <w:tabs>
+          <w:tab w:val="num" w:pos="5040"/>
+        </w:tabs>
+        <w:ind w:left="5040" w:hanging="360"/>
+      </w:pPr>
+      <w:rPr>
+        <w:rFonts w:ascii="Wingdings" w:hAnsi="Wingdings" w:hint="default"/>
+        <w:sz w:val="20"/>
+      </w:rPr>
+    </w:lvl>
+    <w:lvl w:ilvl="7" w:tentative="1">
+      <w:start w:val="1"/>
+      <w:numFmt w:val="bullet"/>
+      <w:lvlText w:val=""/>
+      <w:lvlJc w:val="left"/>
+      <w:pPr>
+        <w:tabs>
+          <w:tab w:val="num" w:pos="5760"/>
+        </w:tabs>
+        <w:ind w:left="5760" w:hanging="360"/>
+      </w:pPr>
+      <w:rPr>
+        <w:rFonts w:ascii="Wingdings" w:hAnsi="Wingdings" w:hint="default"/>
+        <w:sz w:val="20"/>
+      </w:rPr>
+    </w:lvl>
+    <w:lvl w:ilvl="8" w:tentative="1">
+      <w:start w:val="1"/>
+      <w:numFmt w:val="bullet"/>
+      <w:lvlText w:val=""/>
+      <w:lvlJc w:val="left"/>
+      <w:pPr>
+        <w:tabs>
+          <w:tab w:val="num" w:pos="6480"/>
+        </w:tabs>
+        <w:ind w:left="6480" w:hanging="360"/>
+      </w:pPr>
+      <w:rPr>
+        <w:rFonts w:ascii="Wingdings" w:hAnsi="Wingdings" w:hint="default"/>
+        <w:sz w:val="20"/>
+      </w:rPr>
+    </w:lvl>
+  </w:abstractNum>
+  <w:abstractNum w:abstractNumId="10" w15:restartNumberingAfterBreak="0">
     <w:nsid w:val="79086AE4"/>
     <w:multiLevelType w:val="hybridMultilevel"/>
     <w:tmpl w:val="0E32E0C6"/>
@@ -6096,32 +8541,44 @@
     </w:lvl>
   </w:abstractNum>
   <w:num w:numId="1">
-    <w:abstractNumId w:val="2"/>
+    <w:abstractNumId w:val="5"/>
   </w:num>
   <w:num w:numId="2">
+    <w:abstractNumId w:val="10"/>
+  </w:num>
+  <w:num w:numId="3">
     <w:abstractNumId w:val="6"/>
   </w:num>
-  <w:num w:numId="3">
-    <w:abstractNumId w:val="3"/>
-  </w:num>
   <w:num w:numId="4">
-    <w:abstractNumId w:val="5"/>
+    <w:abstractNumId w:val="8"/>
   </w:num>
   <w:num w:numId="5">
-    <w:abstractNumId w:val="4"/>
+    <w:abstractNumId w:val="7"/>
   </w:num>
   <w:num w:numId="6">
-    <w:abstractNumId w:val="1"/>
+    <w:abstractNumId w:val="3"/>
   </w:num>
   <w:num w:numId="7">
     <w:abstractNumId w:val="0"/>
+  </w:num>
+  <w:num w:numId="8">
+    <w:abstractNumId w:val="2"/>
+  </w:num>
+  <w:num w:numId="9">
+    <w:abstractNumId w:val="9"/>
+  </w:num>
+  <w:num w:numId="10">
+    <w:abstractNumId w:val="4"/>
+  </w:num>
+  <w:num w:numId="11">
+    <w:abstractNumId w:val="1"/>
   </w:num>
   <w:numIdMacAtCleanup w:val="6"/>
 </w:numbering>
 </file>
 
 <file path=word/styles.xml><?xml version="1.0" encoding="utf-8"?>
-<w:styles xmlns:mc="http://schemas.openxmlformats.org/markup-compatibility/2006" xmlns:r="http://schemas.openxmlformats.org/officeDocument/2006/relationships" xmlns:w="http://schemas.openxmlformats.org/wordprocessingml/2006/main" xmlns:w14="http://schemas.microsoft.com/office/word/2010/wordml" mc:Ignorable="w14">
+<w:styles xmlns:mc="http://schemas.openxmlformats.org/markup-compatibility/2006" xmlns:r="http://schemas.openxmlformats.org/officeDocument/2006/relationships" xmlns:w="http://schemas.openxmlformats.org/wordprocessingml/2006/main" xmlns:w14="http://schemas.microsoft.com/office/word/2010/wordml" xmlns:w15="http://schemas.microsoft.com/office/word/2012/wordml" xmlns:w16cid="http://schemas.microsoft.com/office/word/2016/wordml/cid" xmlns:w16se="http://schemas.microsoft.com/office/word/2015/wordml/symex" mc:Ignorable="w14 w15 w16se w16cid">
   <w:docDefaults>
     <w:rPrDefault>
       <w:rPr>
@@ -6137,144 +8594,382 @@
       </w:pPr>
     </w:pPrDefault>
   </w:docDefaults>
-  <w:latentStyles w:defLockedState="0" w:defUIPriority="99" w:defSemiHidden="1" w:defUnhideWhenUsed="1" w:defQFormat="0" w:count="267">
-    <w:lsdException w:name="Normal" w:semiHidden="0" w:uiPriority="0" w:unhideWhenUsed="0" w:qFormat="1"/>
-    <w:lsdException w:name="heading 1" w:semiHidden="0" w:uiPriority="9" w:unhideWhenUsed="0" w:qFormat="1"/>
-    <w:lsdException w:name="heading 2" w:uiPriority="9" w:qFormat="1"/>
-    <w:lsdException w:name="heading 3" w:uiPriority="9" w:qFormat="1"/>
-    <w:lsdException w:name="heading 4" w:uiPriority="9" w:qFormat="1"/>
-    <w:lsdException w:name="heading 5" w:uiPriority="9" w:qFormat="1"/>
-    <w:lsdException w:name="heading 6" w:uiPriority="9" w:qFormat="1"/>
-    <w:lsdException w:name="heading 7" w:uiPriority="9" w:qFormat="1"/>
-    <w:lsdException w:name="heading 8" w:uiPriority="9" w:qFormat="1"/>
-    <w:lsdException w:name="heading 9" w:uiPriority="9" w:qFormat="1"/>
-    <w:lsdException w:name="toc 1" w:uiPriority="39"/>
-    <w:lsdException w:name="toc 2" w:uiPriority="39"/>
-    <w:lsdException w:name="toc 3" w:uiPriority="39"/>
-    <w:lsdException w:name="toc 4" w:uiPriority="39"/>
-    <w:lsdException w:name="toc 5" w:uiPriority="39"/>
-    <w:lsdException w:name="toc 6" w:uiPriority="39"/>
-    <w:lsdException w:name="toc 7" w:uiPriority="39"/>
-    <w:lsdException w:name="toc 8" w:uiPriority="39"/>
-    <w:lsdException w:name="toc 9" w:uiPriority="39"/>
-    <w:lsdException w:name="caption" w:uiPriority="35" w:qFormat="1"/>
-    <w:lsdException w:name="Title" w:semiHidden="0" w:uiPriority="10" w:unhideWhenUsed="0" w:qFormat="1"/>
-    <w:lsdException w:name="Default Paragraph Font" w:uiPriority="1"/>
-    <w:lsdException w:name="Subtitle" w:semiHidden="0" w:uiPriority="11" w:unhideWhenUsed="0" w:qFormat="1"/>
-    <w:lsdException w:name="Strong" w:semiHidden="0" w:uiPriority="22" w:unhideWhenUsed="0" w:qFormat="1"/>
-    <w:lsdException w:name="Emphasis" w:semiHidden="0" w:uiPriority="20" w:unhideWhenUsed="0" w:qFormat="1"/>
-    <w:lsdException w:name="Table Grid" w:semiHidden="0" w:uiPriority="59" w:unhideWhenUsed="0"/>
-    <w:lsdException w:name="Placeholder Text" w:unhideWhenUsed="0"/>
-    <w:lsdException w:name="No Spacing" w:semiHidden="0" w:uiPriority="1" w:unhideWhenUsed="0" w:qFormat="1"/>
-    <w:lsdException w:name="Light Shading" w:semiHidden="0" w:uiPriority="60" w:unhideWhenUsed="0"/>
-    <w:lsdException w:name="Light List" w:semiHidden="0" w:uiPriority="61" w:unhideWhenUsed="0"/>
-    <w:lsdException w:name="Light Grid" w:semiHidden="0" w:uiPriority="62" w:unhideWhenUsed="0"/>
-    <w:lsdException w:name="Medium Shading 1" w:semiHidden="0" w:uiPriority="63" w:unhideWhenUsed="0"/>
-    <w:lsdException w:name="Medium Shading 2" w:semiHidden="0" w:uiPriority="64" w:unhideWhenUsed="0"/>
-    <w:lsdException w:name="Medium List 1" w:semiHidden="0" w:uiPriority="65" w:unhideWhenUsed="0"/>
-    <w:lsdException w:name="Medium List 2" w:semiHidden="0" w:uiPriority="66" w:unhideWhenUsed="0"/>
-    <w:lsdException w:name="Medium Grid 1" w:semiHidden="0" w:uiPriority="67" w:unhideWhenUsed="0"/>
-    <w:lsdException w:name="Medium Grid 2" w:semiHidden="0" w:uiPriority="68" w:unhideWhenUsed="0"/>
-    <w:lsdException w:name="Medium Grid 3" w:semiHidden="0" w:uiPriority="69" w:unhideWhenUsed="0"/>
-    <w:lsdException w:name="Dark List" w:semiHidden="0" w:uiPriority="70" w:unhideWhenUsed="0"/>
-    <w:lsdException w:name="Colorful Shading" w:semiHidden="0" w:uiPriority="71" w:unhideWhenUsed="0"/>
-    <w:lsdException w:name="Colorful List" w:semiHidden="0" w:uiPriority="72" w:unhideWhenUsed="0"/>
-    <w:lsdException w:name="Colorful Grid" w:semiHidden="0" w:uiPriority="73" w:unhideWhenUsed="0"/>
-    <w:lsdException w:name="Light Shading Accent 1" w:semiHidden="0" w:uiPriority="60" w:unhideWhenUsed="0"/>
-    <w:lsdException w:name="Light List Accent 1" w:semiHidden="0" w:uiPriority="61" w:unhideWhenUsed="0"/>
-    <w:lsdException w:name="Light Grid Accent 1" w:semiHidden="0" w:uiPriority="62" w:unhideWhenUsed="0"/>
-    <w:lsdException w:name="Medium Shading 1 Accent 1" w:semiHidden="0" w:uiPriority="63" w:unhideWhenUsed="0"/>
-    <w:lsdException w:name="Medium Shading 2 Accent 1" w:semiHidden="0" w:uiPriority="64" w:unhideWhenUsed="0"/>
-    <w:lsdException w:name="Medium List 1 Accent 1" w:semiHidden="0" w:uiPriority="65" w:unhideWhenUsed="0"/>
-    <w:lsdException w:name="Revision" w:unhideWhenUsed="0"/>
-    <w:lsdException w:name="List Paragraph" w:semiHidden="0" w:uiPriority="34" w:unhideWhenUsed="0" w:qFormat="1"/>
-    <w:lsdException w:name="Quote" w:semiHidden="0" w:uiPriority="29" w:unhideWhenUsed="0" w:qFormat="1"/>
-    <w:lsdException w:name="Intense Quote" w:semiHidden="0" w:uiPriority="30" w:unhideWhenUsed="0" w:qFormat="1"/>
-    <w:lsdException w:name="Medium List 2 Accent 1" w:semiHidden="0" w:uiPriority="66" w:unhideWhenUsed="0"/>
-    <w:lsdException w:name="Medium Grid 1 Accent 1" w:semiHidden="0" w:uiPriority="67" w:unhideWhenUsed="0"/>
-    <w:lsdException w:name="Medium Grid 2 Accent 1" w:semiHidden="0" w:uiPriority="68" w:unhideWhenUsed="0"/>
-    <w:lsdException w:name="Medium Grid 3 Accent 1" w:semiHidden="0" w:uiPriority="69" w:unhideWhenUsed="0"/>
-    <w:lsdException w:name="Dark List Accent 1" w:semiHidden="0" w:uiPriority="70" w:unhideWhenUsed="0"/>
-    <w:lsdException w:name="Colorful Shading Accent 1" w:semiHidden="0" w:uiPriority="71" w:unhideWhenUsed="0"/>
-    <w:lsdException w:name="Colorful List Accent 1" w:semiHidden="0" w:uiPriority="72" w:unhideWhenUsed="0"/>
-    <w:lsdException w:name="Colorful Grid Accent 1" w:semiHidden="0" w:uiPriority="73" w:unhideWhenUsed="0"/>
-    <w:lsdException w:name="Light Shading Accent 2" w:semiHidden="0" w:uiPriority="60" w:unhideWhenUsed="0"/>
-    <w:lsdException w:name="Light List Accent 2" w:semiHidden="0" w:uiPriority="61" w:unhideWhenUsed="0"/>
-    <w:lsdException w:name="Light Grid Accent 2" w:semiHidden="0" w:uiPriority="62" w:unhideWhenUsed="0"/>
-    <w:lsdException w:name="Medium Shading 1 Accent 2" w:semiHidden="0" w:uiPriority="63" w:unhideWhenUsed="0"/>
-    <w:lsdException w:name="Medium Shading 2 Accent 2" w:semiHidden="0" w:uiPriority="64" w:unhideWhenUsed="0"/>
-    <w:lsdException w:name="Medium List 1 Accent 2" w:semiHidden="0" w:uiPriority="65" w:unhideWhenUsed="0"/>
-    <w:lsdException w:name="Medium List 2 Accent 2" w:semiHidden="0" w:uiPriority="66" w:unhideWhenUsed="0"/>
-    <w:lsdException w:name="Medium Grid 1 Accent 2" w:semiHidden="0" w:uiPriority="67" w:unhideWhenUsed="0"/>
-    <w:lsdException w:name="Medium Grid 2 Accent 2" w:semiHidden="0" w:uiPriority="68" w:unhideWhenUsed="0"/>
-    <w:lsdException w:name="Medium Grid 3 Accent 2" w:semiHidden="0" w:uiPriority="69" w:unhideWhenUsed="0"/>
-    <w:lsdException w:name="Dark List Accent 2" w:semiHidden="0" w:uiPriority="70" w:unhideWhenUsed="0"/>
-    <w:lsdException w:name="Colorful Shading Accent 2" w:semiHidden="0" w:uiPriority="71" w:unhideWhenUsed="0"/>
-    <w:lsdException w:name="Colorful List Accent 2" w:semiHidden="0" w:uiPriority="72" w:unhideWhenUsed="0"/>
-    <w:lsdException w:name="Colorful Grid Accent 2" w:semiHidden="0" w:uiPriority="73" w:unhideWhenUsed="0"/>
-    <w:lsdException w:name="Light Shading Accent 3" w:semiHidden="0" w:uiPriority="60" w:unhideWhenUsed="0"/>
-    <w:lsdException w:name="Light List Accent 3" w:semiHidden="0" w:uiPriority="61" w:unhideWhenUsed="0"/>
-    <w:lsdException w:name="Light Grid Accent 3" w:semiHidden="0" w:uiPriority="62" w:unhideWhenUsed="0"/>
-    <w:lsdException w:name="Medium Shading 1 Accent 3" w:semiHidden="0" w:uiPriority="63" w:unhideWhenUsed="0"/>
-    <w:lsdException w:name="Medium Shading 2 Accent 3" w:semiHidden="0" w:uiPriority="64" w:unhideWhenUsed="0"/>
-    <w:lsdException w:name="Medium List 1 Accent 3" w:semiHidden="0" w:uiPriority="65" w:unhideWhenUsed="0"/>
-    <w:lsdException w:name="Medium List 2 Accent 3" w:semiHidden="0" w:uiPriority="66" w:unhideWhenUsed="0"/>
-    <w:lsdException w:name="Medium Grid 1 Accent 3" w:semiHidden="0" w:uiPriority="67" w:unhideWhenUsed="0"/>
-    <w:lsdException w:name="Medium Grid 2 Accent 3" w:semiHidden="0" w:uiPriority="68" w:unhideWhenUsed="0"/>
-    <w:lsdException w:name="Medium Grid 3 Accent 3" w:semiHidden="0" w:uiPriority="69" w:unhideWhenUsed="0"/>
-    <w:lsdException w:name="Dark List Accent 3" w:semiHidden="0" w:uiPriority="70" w:unhideWhenUsed="0"/>
-    <w:lsdException w:name="Colorful Shading Accent 3" w:semiHidden="0" w:uiPriority="71" w:unhideWhenUsed="0"/>
-    <w:lsdException w:name="Colorful List Accent 3" w:semiHidden="0" w:uiPriority="72" w:unhideWhenUsed="0"/>
-    <w:lsdException w:name="Colorful Grid Accent 3" w:semiHidden="0" w:uiPriority="73" w:unhideWhenUsed="0"/>
-    <w:lsdException w:name="Light Shading Accent 4" w:semiHidden="0" w:uiPriority="60" w:unhideWhenUsed="0"/>
-    <w:lsdException w:name="Light List Accent 4" w:semiHidden="0" w:uiPriority="61" w:unhideWhenUsed="0"/>
-    <w:lsdException w:name="Light Grid Accent 4" w:semiHidden="0" w:uiPriority="62" w:unhideWhenUsed="0"/>
-    <w:lsdException w:name="Medium Shading 1 Accent 4" w:semiHidden="0" w:uiPriority="63" w:unhideWhenUsed="0"/>
-    <w:lsdException w:name="Medium Shading 2 Accent 4" w:semiHidden="0" w:uiPriority="64" w:unhideWhenUsed="0"/>
-    <w:lsdException w:name="Medium List 1 Accent 4" w:semiHidden="0" w:uiPriority="65" w:unhideWhenUsed="0"/>
-    <w:lsdException w:name="Medium List 2 Accent 4" w:semiHidden="0" w:uiPriority="66" w:unhideWhenUsed="0"/>
-    <w:lsdException w:name="Medium Grid 1 Accent 4" w:semiHidden="0" w:uiPriority="67" w:unhideWhenUsed="0"/>
-    <w:lsdException w:name="Medium Grid 2 Accent 4" w:semiHidden="0" w:uiPriority="68" w:unhideWhenUsed="0"/>
-    <w:lsdException w:name="Medium Grid 3 Accent 4" w:semiHidden="0" w:uiPriority="69" w:unhideWhenUsed="0"/>
-    <w:lsdException w:name="Dark List Accent 4" w:semiHidden="0" w:uiPriority="70" w:unhideWhenUsed="0"/>
-    <w:lsdException w:name="Colorful Shading Accent 4" w:semiHidden="0" w:uiPriority="71" w:unhideWhenUsed="0"/>
-    <w:lsdException w:name="Colorful List Accent 4" w:semiHidden="0" w:uiPriority="72" w:unhideWhenUsed="0"/>
-    <w:lsdException w:name="Colorful Grid Accent 4" w:semiHidden="0" w:uiPriority="73" w:unhideWhenUsed="0"/>
-    <w:lsdException w:name="Light Shading Accent 5" w:semiHidden="0" w:uiPriority="60" w:unhideWhenUsed="0"/>
-    <w:lsdException w:name="Light List Accent 5" w:semiHidden="0" w:uiPriority="61" w:unhideWhenUsed="0"/>
-    <w:lsdException w:name="Light Grid Accent 5" w:semiHidden="0" w:uiPriority="62" w:unhideWhenUsed="0"/>
-    <w:lsdException w:name="Medium Shading 1 Accent 5" w:semiHidden="0" w:uiPriority="63" w:unhideWhenUsed="0"/>
-    <w:lsdException w:name="Medium Shading 2 Accent 5" w:semiHidden="0" w:uiPriority="64" w:unhideWhenUsed="0"/>
-    <w:lsdException w:name="Medium List 1 Accent 5" w:semiHidden="0" w:uiPriority="65" w:unhideWhenUsed="0"/>
-    <w:lsdException w:name="Medium List 2 Accent 5" w:semiHidden="0" w:uiPriority="66" w:unhideWhenUsed="0"/>
-    <w:lsdException w:name="Medium Grid 1 Accent 5" w:semiHidden="0" w:uiPriority="67" w:unhideWhenUsed="0"/>
-    <w:lsdException w:name="Medium Grid 2 Accent 5" w:semiHidden="0" w:uiPriority="68" w:unhideWhenUsed="0"/>
-    <w:lsdException w:name="Medium Grid 3 Accent 5" w:semiHidden="0" w:uiPriority="69" w:unhideWhenUsed="0"/>
-    <w:lsdException w:name="Dark List Accent 5" w:semiHidden="0" w:uiPriority="70" w:unhideWhenUsed="0"/>
-    <w:lsdException w:name="Colorful Shading Accent 5" w:semiHidden="0" w:uiPriority="71" w:unhideWhenUsed="0"/>
-    <w:lsdException w:name="Colorful List Accent 5" w:semiHidden="0" w:uiPriority="72" w:unhideWhenUsed="0"/>
-    <w:lsdException w:name="Colorful Grid Accent 5" w:semiHidden="0" w:uiPriority="73" w:unhideWhenUsed="0"/>
-    <w:lsdException w:name="Light Shading Accent 6" w:semiHidden="0" w:uiPriority="60" w:unhideWhenUsed="0"/>
-    <w:lsdException w:name="Light List Accent 6" w:semiHidden="0" w:uiPriority="61" w:unhideWhenUsed="0"/>
-    <w:lsdException w:name="Light Grid Accent 6" w:semiHidden="0" w:uiPriority="62" w:unhideWhenUsed="0"/>
-    <w:lsdException w:name="Medium Shading 1 Accent 6" w:semiHidden="0" w:uiPriority="63" w:unhideWhenUsed="0"/>
-    <w:lsdException w:name="Medium Shading 2 Accent 6" w:semiHidden="0" w:uiPriority="64" w:unhideWhenUsed="0"/>
-    <w:lsdException w:name="Medium List 1 Accent 6" w:semiHidden="0" w:uiPriority="65" w:unhideWhenUsed="0"/>
-    <w:lsdException w:name="Medium List 2 Accent 6" w:semiHidden="0" w:uiPriority="66" w:unhideWhenUsed="0"/>
-    <w:lsdException w:name="Medium Grid 1 Accent 6" w:semiHidden="0" w:uiPriority="67" w:unhideWhenUsed="0"/>
-    <w:lsdException w:name="Medium Grid 2 Accent 6" w:semiHidden="0" w:uiPriority="68" w:unhideWhenUsed="0"/>
-    <w:lsdException w:name="Medium Grid 3 Accent 6" w:semiHidden="0" w:uiPriority="69" w:unhideWhenUsed="0"/>
-    <w:lsdException w:name="Dark List Accent 6" w:semiHidden="0" w:uiPriority="70" w:unhideWhenUsed="0"/>
-    <w:lsdException w:name="Colorful Shading Accent 6" w:semiHidden="0" w:uiPriority="71" w:unhideWhenUsed="0"/>
-    <w:lsdException w:name="Colorful List Accent 6" w:semiHidden="0" w:uiPriority="72" w:unhideWhenUsed="0"/>
-    <w:lsdException w:name="Colorful Grid Accent 6" w:semiHidden="0" w:uiPriority="73" w:unhideWhenUsed="0"/>
-    <w:lsdException w:name="Subtle Emphasis" w:semiHidden="0" w:uiPriority="19" w:unhideWhenUsed="0" w:qFormat="1"/>
-    <w:lsdException w:name="Intense Emphasis" w:semiHidden="0" w:uiPriority="21" w:unhideWhenUsed="0" w:qFormat="1"/>
-    <w:lsdException w:name="Subtle Reference" w:semiHidden="0" w:uiPriority="31" w:unhideWhenUsed="0" w:qFormat="1"/>
-    <w:lsdException w:name="Intense Reference" w:semiHidden="0" w:uiPriority="32" w:unhideWhenUsed="0" w:qFormat="1"/>
-    <w:lsdException w:name="Book Title" w:semiHidden="0" w:uiPriority="33" w:unhideWhenUsed="0" w:qFormat="1"/>
-    <w:lsdException w:name="Bibliography" w:uiPriority="37"/>
-    <w:lsdException w:name="TOC Heading" w:uiPriority="39" w:qFormat="1"/>
+  <w:latentStyles w:defLockedState="0" w:defUIPriority="99" w:defSemiHidden="0" w:defUnhideWhenUsed="0" w:defQFormat="0" w:count="375">
+    <w:lsdException w:name="Normal" w:uiPriority="0" w:qFormat="1"/>
+    <w:lsdException w:name="heading 1" w:uiPriority="9" w:qFormat="1"/>
+    <w:lsdException w:name="heading 2" w:semiHidden="1" w:uiPriority="9" w:unhideWhenUsed="1" w:qFormat="1"/>
+    <w:lsdException w:name="heading 3" w:semiHidden="1" w:uiPriority="9" w:unhideWhenUsed="1" w:qFormat="1"/>
+    <w:lsdException w:name="heading 4" w:semiHidden="1" w:uiPriority="9" w:unhideWhenUsed="1" w:qFormat="1"/>
+    <w:lsdException w:name="heading 5" w:semiHidden="1" w:uiPriority="9" w:unhideWhenUsed="1" w:qFormat="1"/>
+    <w:lsdException w:name="heading 6" w:semiHidden="1" w:uiPriority="9" w:unhideWhenUsed="1" w:qFormat="1"/>
+    <w:lsdException w:name="heading 7" w:semiHidden="1" w:uiPriority="9" w:unhideWhenUsed="1" w:qFormat="1"/>
+    <w:lsdException w:name="heading 8" w:semiHidden="1" w:uiPriority="9" w:unhideWhenUsed="1" w:qFormat="1"/>
+    <w:lsdException w:name="heading 9" w:semiHidden="1" w:uiPriority="9" w:unhideWhenUsed="1" w:qFormat="1"/>
+    <w:lsdException w:name="index 1" w:semiHidden="1" w:unhideWhenUsed="1"/>
+    <w:lsdException w:name="index 2" w:semiHidden="1" w:unhideWhenUsed="1"/>
+    <w:lsdException w:name="index 3" w:semiHidden="1" w:unhideWhenUsed="1"/>
+    <w:lsdException w:name="index 4" w:semiHidden="1" w:unhideWhenUsed="1"/>
+    <w:lsdException w:name="index 5" w:semiHidden="1" w:unhideWhenUsed="1"/>
+    <w:lsdException w:name="index 6" w:semiHidden="1" w:unhideWhenUsed="1"/>
+    <w:lsdException w:name="index 7" w:semiHidden="1" w:unhideWhenUsed="1"/>
+    <w:lsdException w:name="index 8" w:semiHidden="1" w:unhideWhenUsed="1"/>
+    <w:lsdException w:name="index 9" w:semiHidden="1" w:unhideWhenUsed="1"/>
+    <w:lsdException w:name="toc 1" w:semiHidden="1" w:uiPriority="39" w:unhideWhenUsed="1"/>
+    <w:lsdException w:name="toc 2" w:semiHidden="1" w:uiPriority="39" w:unhideWhenUsed="1"/>
+    <w:lsdException w:name="toc 3" w:semiHidden="1" w:uiPriority="39" w:unhideWhenUsed="1"/>
+    <w:lsdException w:name="toc 4" w:semiHidden="1" w:uiPriority="39" w:unhideWhenUsed="1"/>
+    <w:lsdException w:name="toc 5" w:semiHidden="1" w:uiPriority="39" w:unhideWhenUsed="1"/>
+    <w:lsdException w:name="toc 6" w:semiHidden="1" w:uiPriority="39" w:unhideWhenUsed="1"/>
+    <w:lsdException w:name="toc 7" w:semiHidden="1" w:uiPriority="39" w:unhideWhenUsed="1"/>
+    <w:lsdException w:name="toc 8" w:semiHidden="1" w:uiPriority="39" w:unhideWhenUsed="1"/>
+    <w:lsdException w:name="toc 9" w:semiHidden="1" w:uiPriority="39" w:unhideWhenUsed="1"/>
+    <w:lsdException w:name="Normal Indent" w:semiHidden="1" w:unhideWhenUsed="1"/>
+    <w:lsdException w:name="footnote text" w:semiHidden="1" w:unhideWhenUsed="1"/>
+    <w:lsdException w:name="annotation text" w:semiHidden="1" w:unhideWhenUsed="1"/>
+    <w:lsdException w:name="header" w:semiHidden="1" w:unhideWhenUsed="1"/>
+    <w:lsdException w:name="footer" w:semiHidden="1" w:unhideWhenUsed="1"/>
+    <w:lsdException w:name="index heading" w:semiHidden="1" w:unhideWhenUsed="1"/>
+    <w:lsdException w:name="caption" w:semiHidden="1" w:uiPriority="35" w:unhideWhenUsed="1" w:qFormat="1"/>
+    <w:lsdException w:name="table of figures" w:semiHidden="1" w:unhideWhenUsed="1"/>
+    <w:lsdException w:name="envelope address" w:semiHidden="1" w:unhideWhenUsed="1"/>
+    <w:lsdException w:name="envelope return" w:semiHidden="1" w:unhideWhenUsed="1"/>
+    <w:lsdException w:name="footnote reference" w:semiHidden="1" w:unhideWhenUsed="1"/>
+    <w:lsdException w:name="annotation reference" w:semiHidden="1" w:unhideWhenUsed="1"/>
+    <w:lsdException w:name="line number" w:semiHidden="1" w:unhideWhenUsed="1"/>
+    <w:lsdException w:name="page number" w:semiHidden="1" w:unhideWhenUsed="1"/>
+    <w:lsdException w:name="endnote reference" w:semiHidden="1" w:unhideWhenUsed="1"/>
+    <w:lsdException w:name="endnote text" w:semiHidden="1" w:unhideWhenUsed="1"/>
+    <w:lsdException w:name="table of authorities" w:semiHidden="1" w:unhideWhenUsed="1"/>
+    <w:lsdException w:name="macro" w:semiHidden="1" w:unhideWhenUsed="1"/>
+    <w:lsdException w:name="toa heading" w:semiHidden="1" w:unhideWhenUsed="1"/>
+    <w:lsdException w:name="List" w:semiHidden="1" w:unhideWhenUsed="1"/>
+    <w:lsdException w:name="List Bullet" w:semiHidden="1" w:unhideWhenUsed="1"/>
+    <w:lsdException w:name="List Number" w:semiHidden="1" w:unhideWhenUsed="1"/>
+    <w:lsdException w:name="List 2" w:semiHidden="1" w:unhideWhenUsed="1"/>
+    <w:lsdException w:name="List 3" w:semiHidden="1" w:unhideWhenUsed="1"/>
+    <w:lsdException w:name="List 4" w:semiHidden="1" w:unhideWhenUsed="1"/>
+    <w:lsdException w:name="List 5" w:semiHidden="1" w:unhideWhenUsed="1"/>
+    <w:lsdException w:name="List Bullet 2" w:semiHidden="1" w:unhideWhenUsed="1"/>
+    <w:lsdException w:name="List Bullet 3" w:semiHidden="1" w:unhideWhenUsed="1"/>
+    <w:lsdException w:name="List Bullet 4" w:semiHidden="1" w:unhideWhenUsed="1"/>
+    <w:lsdException w:name="List Bullet 5" w:semiHidden="1" w:unhideWhenUsed="1"/>
+    <w:lsdException w:name="List Number 2" w:semiHidden="1" w:unhideWhenUsed="1"/>
+    <w:lsdException w:name="List Number 3" w:semiHidden="1" w:unhideWhenUsed="1"/>
+    <w:lsdException w:name="List Number 4" w:semiHidden="1" w:unhideWhenUsed="1"/>
+    <w:lsdException w:name="List Number 5" w:semiHidden="1" w:unhideWhenUsed="1"/>
+    <w:lsdException w:name="Title" w:uiPriority="10" w:qFormat="1"/>
+    <w:lsdException w:name="Closing" w:semiHidden="1" w:unhideWhenUsed="1"/>
+    <w:lsdException w:name="Signature" w:semiHidden="1" w:unhideWhenUsed="1"/>
+    <w:lsdException w:name="Default Paragraph Font" w:semiHidden="1" w:uiPriority="1" w:unhideWhenUsed="1"/>
+    <w:lsdException w:name="Body Text" w:semiHidden="1" w:unhideWhenUsed="1"/>
+    <w:lsdException w:name="Body Text Indent" w:semiHidden="1" w:unhideWhenUsed="1"/>
+    <w:lsdException w:name="List Continue" w:semiHidden="1" w:unhideWhenUsed="1"/>
+    <w:lsdException w:name="List Continue 2" w:semiHidden="1" w:unhideWhenUsed="1"/>
+    <w:lsdException w:name="List Continue 3" w:semiHidden="1" w:unhideWhenUsed="1"/>
+    <w:lsdException w:name="List Continue 4" w:semiHidden="1" w:unhideWhenUsed="1"/>
+    <w:lsdException w:name="List Continue 5" w:semiHidden="1" w:unhideWhenUsed="1"/>
+    <w:lsdException w:name="Message Header" w:semiHidden="1" w:unhideWhenUsed="1"/>
+    <w:lsdException w:name="Subtitle" w:uiPriority="11" w:qFormat="1"/>
+    <w:lsdException w:name="Salutation" w:semiHidden="1" w:unhideWhenUsed="1"/>
+    <w:lsdException w:name="Date" w:semiHidden="1" w:unhideWhenUsed="1"/>
+    <w:lsdException w:name="Body Text First Indent" w:semiHidden="1" w:unhideWhenUsed="1"/>
+    <w:lsdException w:name="Body Text First Indent 2" w:semiHidden="1" w:unhideWhenUsed="1"/>
+    <w:lsdException w:name="Note Heading" w:semiHidden="1" w:unhideWhenUsed="1"/>
+    <w:lsdException w:name="Body Text 2" w:semiHidden="1" w:unhideWhenUsed="1"/>
+    <w:lsdException w:name="Body Text 3" w:semiHidden="1" w:unhideWhenUsed="1"/>
+    <w:lsdException w:name="Body Text Indent 2" w:semiHidden="1" w:unhideWhenUsed="1"/>
+    <w:lsdException w:name="Body Text Indent 3" w:semiHidden="1" w:unhideWhenUsed="1"/>
+    <w:lsdException w:name="Block Text" w:semiHidden="1" w:unhideWhenUsed="1"/>
+    <w:lsdException w:name="Hyperlink" w:semiHidden="1" w:unhideWhenUsed="1"/>
+    <w:lsdException w:name="FollowedHyperlink" w:semiHidden="1" w:unhideWhenUsed="1"/>
+    <w:lsdException w:name="Strong" w:uiPriority="22" w:qFormat="1"/>
+    <w:lsdException w:name="Emphasis" w:uiPriority="20" w:qFormat="1"/>
+    <w:lsdException w:name="Document Map" w:semiHidden="1" w:unhideWhenUsed="1"/>
+    <w:lsdException w:name="Plain Text" w:semiHidden="1" w:unhideWhenUsed="1"/>
+    <w:lsdException w:name="E-mail Signature" w:semiHidden="1" w:unhideWhenUsed="1"/>
+    <w:lsdException w:name="HTML Top of Form" w:semiHidden="1" w:unhideWhenUsed="1"/>
+    <w:lsdException w:name="HTML Bottom of Form" w:semiHidden="1" w:unhideWhenUsed="1"/>
+    <w:lsdException w:name="Normal (Web)" w:semiHidden="1" w:unhideWhenUsed="1"/>
+    <w:lsdException w:name="HTML Acronym" w:semiHidden="1" w:unhideWhenUsed="1"/>
+    <w:lsdException w:name="HTML Address" w:semiHidden="1" w:unhideWhenUsed="1"/>
+    <w:lsdException w:name="HTML Cite" w:semiHidden="1" w:unhideWhenUsed="1"/>
+    <w:lsdException w:name="HTML Code" w:semiHidden="1" w:unhideWhenUsed="1"/>
+    <w:lsdException w:name="HTML Definition" w:semiHidden="1" w:unhideWhenUsed="1"/>
+    <w:lsdException w:name="HTML Keyboard" w:semiHidden="1" w:unhideWhenUsed="1"/>
+    <w:lsdException w:name="HTML Preformatted" w:semiHidden="1" w:unhideWhenUsed="1"/>
+    <w:lsdException w:name="HTML Sample" w:semiHidden="1" w:unhideWhenUsed="1"/>
+    <w:lsdException w:name="HTML Typewriter" w:semiHidden="1" w:unhideWhenUsed="1"/>
+    <w:lsdException w:name="HTML Variable" w:semiHidden="1" w:unhideWhenUsed="1"/>
+    <w:lsdException w:name="Normal Table" w:semiHidden="1" w:unhideWhenUsed="1"/>
+    <w:lsdException w:name="annotation subject" w:semiHidden="1" w:unhideWhenUsed="1"/>
+    <w:lsdException w:name="No List" w:semiHidden="1" w:unhideWhenUsed="1"/>
+    <w:lsdException w:name="Outline List 1" w:semiHidden="1" w:unhideWhenUsed="1"/>
+    <w:lsdException w:name="Outline List 2" w:semiHidden="1" w:unhideWhenUsed="1"/>
+    <w:lsdException w:name="Outline List 3" w:semiHidden="1" w:unhideWhenUsed="1"/>
+    <w:lsdException w:name="Table Simple 1" w:semiHidden="1" w:unhideWhenUsed="1"/>
+    <w:lsdException w:name="Table Simple 2" w:semiHidden="1" w:unhideWhenUsed="1"/>
+    <w:lsdException w:name="Table Simple 3" w:semiHidden="1" w:unhideWhenUsed="1"/>
+    <w:lsdException w:name="Table Classic 1" w:semiHidden="1" w:unhideWhenUsed="1"/>
+    <w:lsdException w:name="Table Classic 2" w:semiHidden="1" w:unhideWhenUsed="1"/>
+    <w:lsdException w:name="Table Classic 3" w:semiHidden="1" w:unhideWhenUsed="1"/>
+    <w:lsdException w:name="Table Classic 4" w:semiHidden="1" w:unhideWhenUsed="1"/>
+    <w:lsdException w:name="Table Colorful 1" w:semiHidden="1" w:unhideWhenUsed="1"/>
+    <w:lsdException w:name="Table Colorful 2" w:semiHidden="1" w:unhideWhenUsed="1"/>
+    <w:lsdException w:name="Table Colorful 3" w:semiHidden="1" w:unhideWhenUsed="1"/>
+    <w:lsdException w:name="Table Columns 1" w:semiHidden="1" w:unhideWhenUsed="1"/>
+    <w:lsdException w:name="Table Columns 2" w:semiHidden="1" w:unhideWhenUsed="1"/>
+    <w:lsdException w:name="Table Columns 3" w:semiHidden="1" w:unhideWhenUsed="1"/>
+    <w:lsdException w:name="Table Columns 4" w:semiHidden="1" w:unhideWhenUsed="1"/>
+    <w:lsdException w:name="Table Columns 5" w:semiHidden="1" w:unhideWhenUsed="1"/>
+    <w:lsdException w:name="Table Grid 1" w:semiHidden="1" w:unhideWhenUsed="1"/>
+    <w:lsdException w:name="Table Grid 2" w:semiHidden="1" w:unhideWhenUsed="1"/>
+    <w:lsdException w:name="Table Grid 3" w:semiHidden="1" w:unhideWhenUsed="1"/>
+    <w:lsdException w:name="Table Grid 4" w:semiHidden="1" w:unhideWhenUsed="1"/>
+    <w:lsdException w:name="Table Grid 5" w:semiHidden="1" w:unhideWhenUsed="1"/>
+    <w:lsdException w:name="Table Grid 6" w:semiHidden="1" w:unhideWhenUsed="1"/>
+    <w:lsdException w:name="Table Grid 7" w:semiHidden="1" w:unhideWhenUsed="1"/>
+    <w:lsdException w:name="Table Grid 8" w:semiHidden="1" w:unhideWhenUsed="1"/>
+    <w:lsdException w:name="Table List 1" w:semiHidden="1" w:unhideWhenUsed="1"/>
+    <w:lsdException w:name="Table List 2" w:semiHidden="1" w:unhideWhenUsed="1"/>
+    <w:lsdException w:name="Table List 3" w:semiHidden="1" w:unhideWhenUsed="1"/>
+    <w:lsdException w:name="Table List 4" w:semiHidden="1" w:unhideWhenUsed="1"/>
+    <w:lsdException w:name="Table List 5" w:semiHidden="1" w:unhideWhenUsed="1"/>
+    <w:lsdException w:name="Table List 6" w:semiHidden="1" w:unhideWhenUsed="1"/>
+    <w:lsdException w:name="Table List 7" w:semiHidden="1" w:unhideWhenUsed="1"/>
+    <w:lsdException w:name="Table List 8" w:semiHidden="1" w:unhideWhenUsed="1"/>
+    <w:lsdException w:name="Table 3D effects 1" w:semiHidden="1" w:unhideWhenUsed="1"/>
+    <w:lsdException w:name="Table 3D effects 2" w:semiHidden="1" w:unhideWhenUsed="1"/>
+    <w:lsdException w:name="Table 3D effects 3" w:semiHidden="1" w:unhideWhenUsed="1"/>
+    <w:lsdException w:name="Table Contemporary" w:semiHidden="1" w:unhideWhenUsed="1"/>
+    <w:lsdException w:name="Table Elegant" w:semiHidden="1" w:unhideWhenUsed="1"/>
+    <w:lsdException w:name="Table Professional" w:semiHidden="1" w:unhideWhenUsed="1"/>
+    <w:lsdException w:name="Table Subtle 1" w:semiHidden="1" w:unhideWhenUsed="1"/>
+    <w:lsdException w:name="Table Subtle 2" w:semiHidden="1" w:unhideWhenUsed="1"/>
+    <w:lsdException w:name="Table Web 1" w:semiHidden="1" w:unhideWhenUsed="1"/>
+    <w:lsdException w:name="Table Web 2" w:semiHidden="1" w:unhideWhenUsed="1"/>
+    <w:lsdException w:name="Table Web 3" w:semiHidden="1" w:unhideWhenUsed="1"/>
+    <w:lsdException w:name="Balloon Text" w:semiHidden="1" w:unhideWhenUsed="1"/>
+    <w:lsdException w:name="Table Grid" w:semiHidden="1" w:uiPriority="59" w:unhideWhenUsed="1"/>
+    <w:lsdException w:name="Table Theme" w:semiHidden="1" w:unhideWhenUsed="1"/>
+    <w:lsdException w:name="Placeholder Text" w:semiHidden="1"/>
+    <w:lsdException w:name="No Spacing" w:uiPriority="1" w:qFormat="1"/>
+    <w:lsdException w:name="Light Shading" w:uiPriority="60"/>
+    <w:lsdException w:name="Light List" w:uiPriority="61"/>
+    <w:lsdException w:name="Light Grid" w:uiPriority="62"/>
+    <w:lsdException w:name="Medium Shading 1" w:uiPriority="63"/>
+    <w:lsdException w:name="Medium Shading 2" w:uiPriority="64"/>
+    <w:lsdException w:name="Medium List 1" w:uiPriority="65"/>
+    <w:lsdException w:name="Medium List 2" w:uiPriority="66"/>
+    <w:lsdException w:name="Medium Grid 1" w:uiPriority="67"/>
+    <w:lsdException w:name="Medium Grid 2" w:uiPriority="68"/>
+    <w:lsdException w:name="Medium Grid 3" w:uiPriority="69"/>
+    <w:lsdException w:name="Dark List" w:uiPriority="70"/>
+    <w:lsdException w:name="Colorful Shading" w:uiPriority="71"/>
+    <w:lsdException w:name="Colorful List" w:uiPriority="72"/>
+    <w:lsdException w:name="Colorful Grid" w:uiPriority="73"/>
+    <w:lsdException w:name="Light Shading Accent 1" w:uiPriority="60"/>
+    <w:lsdException w:name="Light List Accent 1" w:uiPriority="61"/>
+    <w:lsdException w:name="Light Grid Accent 1" w:uiPriority="62"/>
+    <w:lsdException w:name="Medium Shading 1 Accent 1" w:uiPriority="63"/>
+    <w:lsdException w:name="Medium Shading 2 Accent 1" w:uiPriority="64"/>
+    <w:lsdException w:name="Medium List 1 Accent 1" w:uiPriority="65"/>
+    <w:lsdException w:name="Revision" w:semiHidden="1"/>
+    <w:lsdException w:name="List Paragraph" w:uiPriority="34" w:qFormat="1"/>
+    <w:lsdException w:name="Quote" w:uiPriority="29" w:qFormat="1"/>
+    <w:lsdException w:name="Intense Quote" w:uiPriority="30" w:qFormat="1"/>
+    <w:lsdException w:name="Medium List 2 Accent 1" w:uiPriority="66"/>
+    <w:lsdException w:name="Medium Grid 1 Accent 1" w:uiPriority="67"/>
+    <w:lsdException w:name="Medium Grid 2 Accent 1" w:uiPriority="68"/>
+    <w:lsdException w:name="Medium Grid 3 Accent 1" w:uiPriority="69"/>
+    <w:lsdException w:name="Dark List Accent 1" w:uiPriority="70"/>
+    <w:lsdException w:name="Colorful Shading Accent 1" w:uiPriority="71"/>
+    <w:lsdException w:name="Colorful List Accent 1" w:uiPriority="72"/>
+    <w:lsdException w:name="Colorful Grid Accent 1" w:uiPriority="73"/>
+    <w:lsdException w:name="Light Shading Accent 2" w:uiPriority="60"/>
+    <w:lsdException w:name="Light List Accent 2" w:uiPriority="61"/>
+    <w:lsdException w:name="Light Grid Accent 2" w:uiPriority="62"/>
+    <w:lsdException w:name="Medium Shading 1 Accent 2" w:uiPriority="63"/>
+    <w:lsdException w:name="Medium Shading 2 Accent 2" w:uiPriority="64"/>
+    <w:lsdException w:name="Medium List 1 Accent 2" w:uiPriority="65"/>
+    <w:lsdException w:name="Medium List 2 Accent 2" w:uiPriority="66"/>
+    <w:lsdException w:name="Medium Grid 1 Accent 2" w:uiPriority="67"/>
+    <w:lsdException w:name="Medium Grid 2 Accent 2" w:uiPriority="68"/>
+    <w:lsdException w:name="Medium Grid 3 Accent 2" w:uiPriority="69"/>
+    <w:lsdException w:name="Dark List Accent 2" w:uiPriority="70"/>
+    <w:lsdException w:name="Colorful Shading Accent 2" w:uiPriority="71"/>
+    <w:lsdException w:name="Colorful List Accent 2" w:uiPriority="72"/>
+    <w:lsdException w:name="Colorful Grid Accent 2" w:uiPriority="73"/>
+    <w:lsdException w:name="Light Shading Accent 3" w:uiPriority="60"/>
+    <w:lsdException w:name="Light List Accent 3" w:uiPriority="61"/>
+    <w:lsdException w:name="Light Grid Accent 3" w:uiPriority="62"/>
+    <w:lsdException w:name="Medium Shading 1 Accent 3" w:uiPriority="63"/>
+    <w:lsdException w:name="Medium Shading 2 Accent 3" w:uiPriority="64"/>
+    <w:lsdException w:name="Medium List 1 Accent 3" w:uiPriority="65"/>
+    <w:lsdException w:name="Medium List 2 Accent 3" w:uiPriority="66"/>
+    <w:lsdException w:name="Medium Grid 1 Accent 3" w:uiPriority="67"/>
+    <w:lsdException w:name="Medium Grid 2 Accent 3" w:uiPriority="68"/>
+    <w:lsdException w:name="Medium Grid 3 Accent 3" w:uiPriority="69"/>
+    <w:lsdException w:name="Dark List Accent 3" w:uiPriority="70"/>
+    <w:lsdException w:name="Colorful Shading Accent 3" w:uiPriority="71"/>
+    <w:lsdException w:name="Colorful List Accent 3" w:uiPriority="72"/>
+    <w:lsdException w:name="Colorful Grid Accent 3" w:uiPriority="73"/>
+    <w:lsdException w:name="Light Shading Accent 4" w:uiPriority="60"/>
+    <w:lsdException w:name="Light List Accent 4" w:uiPriority="61"/>
+    <w:lsdException w:name="Light Grid Accent 4" w:uiPriority="62"/>
+    <w:lsdException w:name="Medium Shading 1 Accent 4" w:uiPriority="63"/>
+    <w:lsdException w:name="Medium Shading 2 Accent 4" w:uiPriority="64"/>
+    <w:lsdException w:name="Medium List 1 Accent 4" w:uiPriority="65"/>
+    <w:lsdException w:name="Medium List 2 Accent 4" w:uiPriority="66"/>
+    <w:lsdException w:name="Medium Grid 1 Accent 4" w:uiPriority="67"/>
+    <w:lsdException w:name="Medium Grid 2 Accent 4" w:uiPriority="68"/>
+    <w:lsdException w:name="Medium Grid 3 Accent 4" w:uiPriority="69"/>
+    <w:lsdException w:name="Dark List Accent 4" w:uiPriority="70"/>
+    <w:lsdException w:name="Colorful Shading Accent 4" w:uiPriority="71"/>
+    <w:lsdException w:name="Colorful List Accent 4" w:uiPriority="72"/>
+    <w:lsdException w:name="Colorful Grid Accent 4" w:uiPriority="73"/>
+    <w:lsdException w:name="Light Shading Accent 5" w:uiPriority="60"/>
+    <w:lsdException w:name="Light List Accent 5" w:uiPriority="61"/>
+    <w:lsdException w:name="Light Grid Accent 5" w:uiPriority="62"/>
+    <w:lsdException w:name="Medium Shading 1 Accent 5" w:uiPriority="63"/>
+    <w:lsdException w:name="Medium Shading 2 Accent 5" w:uiPriority="64"/>
+    <w:lsdException w:name="Medium List 1 Accent 5" w:uiPriority="65"/>
+    <w:lsdException w:name="Medium List 2 Accent 5" w:uiPriority="66"/>
+    <w:lsdException w:name="Medium Grid 1 Accent 5" w:uiPriority="67"/>
+    <w:lsdException w:name="Medium Grid 2 Accent 5" w:uiPriority="68"/>
+    <w:lsdException w:name="Medium Grid 3 Accent 5" w:uiPriority="69"/>
+    <w:lsdException w:name="Dark List Accent 5" w:uiPriority="70"/>
+    <w:lsdException w:name="Colorful Shading Accent 5" w:uiPriority="71"/>
+    <w:lsdException w:name="Colorful List Accent 5" w:uiPriority="72"/>
+    <w:lsdException w:name="Colorful Grid Accent 5" w:uiPriority="73"/>
+    <w:lsdException w:name="Light Shading Accent 6" w:uiPriority="60"/>
+    <w:lsdException w:name="Light List Accent 6" w:uiPriority="61"/>
+    <w:lsdException w:name="Light Grid Accent 6" w:uiPriority="62"/>
+    <w:lsdException w:name="Medium Shading 1 Accent 6" w:uiPriority="63"/>
+    <w:lsdException w:name="Medium Shading 2 Accent 6" w:uiPriority="64"/>
+    <w:lsdException w:name="Medium List 1 Accent 6" w:uiPriority="65"/>
+    <w:lsdException w:name="Medium List 2 Accent 6" w:uiPriority="66"/>
+    <w:lsdException w:name="Medium Grid 1 Accent 6" w:uiPriority="67"/>
+    <w:lsdException w:name="Medium Grid 2 Accent 6" w:uiPriority="68"/>
+    <w:lsdException w:name="Medium Grid 3 Accent 6" w:uiPriority="69"/>
+    <w:lsdException w:name="Dark List Accent 6" w:uiPriority="70"/>
+    <w:lsdException w:name="Colorful Shading Accent 6" w:uiPriority="71"/>
+    <w:lsdException w:name="Colorful List Accent 6" w:uiPriority="72"/>
+    <w:lsdException w:name="Colorful Grid Accent 6" w:uiPriority="73"/>
+    <w:lsdException w:name="Subtle Emphasis" w:uiPriority="19" w:qFormat="1"/>
+    <w:lsdException w:name="Intense Emphasis" w:uiPriority="21" w:qFormat="1"/>
+    <w:lsdException w:name="Subtle Reference" w:uiPriority="31" w:qFormat="1"/>
+    <w:lsdException w:name="Intense Reference" w:uiPriority="32" w:qFormat="1"/>
+    <w:lsdException w:name="Book Title" w:uiPriority="33" w:qFormat="1"/>
+    <w:lsdException w:name="Bibliography" w:semiHidden="1" w:uiPriority="37" w:unhideWhenUsed="1"/>
+    <w:lsdException w:name="TOC Heading" w:semiHidden="1" w:uiPriority="39" w:unhideWhenUsed="1" w:qFormat="1"/>
+    <w:lsdException w:name="Plain Table 1" w:uiPriority="41"/>
+    <w:lsdException w:name="Plain Table 2" w:uiPriority="42"/>
+    <w:lsdException w:name="Plain Table 3" w:uiPriority="43"/>
+    <w:lsdException w:name="Plain Table 4" w:uiPriority="44"/>
+    <w:lsdException w:name="Plain Table 5" w:uiPriority="45"/>
+    <w:lsdException w:name="Grid Table Light" w:uiPriority="40"/>
+    <w:lsdException w:name="Grid Table 1 Light" w:uiPriority="46"/>
+    <w:lsdException w:name="Grid Table 2" w:uiPriority="47"/>
+    <w:lsdException w:name="Grid Table 3" w:uiPriority="48"/>
+    <w:lsdException w:name="Grid Table 4" w:uiPriority="49"/>
+    <w:lsdException w:name="Grid Table 5 Dark" w:uiPriority="50"/>
+    <w:lsdException w:name="Grid Table 6 Colorful" w:uiPriority="51"/>
+    <w:lsdException w:name="Grid Table 7 Colorful" w:uiPriority="52"/>
+    <w:lsdException w:name="Grid Table 1 Light Accent 1" w:uiPriority="46"/>
+    <w:lsdException w:name="Grid Table 2 Accent 1" w:uiPriority="47"/>
+    <w:lsdException w:name="Grid Table 3 Accent 1" w:uiPriority="48"/>
+    <w:lsdException w:name="Grid Table 4 Accent 1" w:uiPriority="49"/>
+    <w:lsdException w:name="Grid Table 5 Dark Accent 1" w:uiPriority="50"/>
+    <w:lsdException w:name="Grid Table 6 Colorful Accent 1" w:uiPriority="51"/>
+    <w:lsdException w:name="Grid Table 7 Colorful Accent 1" w:uiPriority="52"/>
+    <w:lsdException w:name="Grid Table 1 Light Accent 2" w:uiPriority="46"/>
+    <w:lsdException w:name="Grid Table 2 Accent 2" w:uiPriority="47"/>
+    <w:lsdException w:name="Grid Table 3 Accent 2" w:uiPriority="48"/>
+    <w:lsdException w:name="Grid Table 4 Accent 2" w:uiPriority="49"/>
+    <w:lsdException w:name="Grid Table 5 Dark Accent 2" w:uiPriority="50"/>
+    <w:lsdException w:name="Grid Table 6 Colorful Accent 2" w:uiPriority="51"/>
+    <w:lsdException w:name="Grid Table 7 Colorful Accent 2" w:uiPriority="52"/>
+    <w:lsdException w:name="Grid Table 1 Light Accent 3" w:uiPriority="46"/>
+    <w:lsdException w:name="Grid Table 2 Accent 3" w:uiPriority="47"/>
+    <w:lsdException w:name="Grid Table 3 Accent 3" w:uiPriority="48"/>
+    <w:lsdException w:name="Grid Table 4 Accent 3" w:uiPriority="49"/>
+    <w:lsdException w:name="Grid Table 5 Dark Accent 3" w:uiPriority="50"/>
+    <w:lsdException w:name="Grid Table 6 Colorful Accent 3" w:uiPriority="51"/>
+    <w:lsdException w:name="Grid Table 7 Colorful Accent 3" w:uiPriority="52"/>
+    <w:lsdException w:name="Grid Table 1 Light Accent 4" w:uiPriority="46"/>
+    <w:lsdException w:name="Grid Table 2 Accent 4" w:uiPriority="47"/>
+    <w:lsdException w:name="Grid Table 3 Accent 4" w:uiPriority="48"/>
+    <w:lsdException w:name="Grid Table 4 Accent 4" w:uiPriority="49"/>
+    <w:lsdException w:name="Grid Table 5 Dark Accent 4" w:uiPriority="50"/>
+    <w:lsdException w:name="Grid Table 6 Colorful Accent 4" w:uiPriority="51"/>
+    <w:lsdException w:name="Grid Table 7 Colorful Accent 4" w:uiPriority="52"/>
+    <w:lsdException w:name="Grid Table 1 Light Accent 5" w:uiPriority="46"/>
+    <w:lsdException w:name="Grid Table 2 Accent 5" w:uiPriority="47"/>
+    <w:lsdException w:name="Grid Table 3 Accent 5" w:uiPriority="48"/>
+    <w:lsdException w:name="Grid Table 4 Accent 5" w:uiPriority="49"/>
+    <w:lsdException w:name="Grid Table 5 Dark Accent 5" w:uiPriority="50"/>
+    <w:lsdException w:name="Grid Table 6 Colorful Accent 5" w:uiPriority="51"/>
+    <w:lsdException w:name="Grid Table 7 Colorful Accent 5" w:uiPriority="52"/>
+    <w:lsdException w:name="Grid Table 1 Light Accent 6" w:uiPriority="46"/>
+    <w:lsdException w:name="Grid Table 2 Accent 6" w:uiPriority="47"/>
+    <w:lsdException w:name="Grid Table 3 Accent 6" w:uiPriority="48"/>
+    <w:lsdException w:name="Grid Table 4 Accent 6" w:uiPriority="49"/>
+    <w:lsdException w:name="Grid Table 5 Dark Accent 6" w:uiPriority="50"/>
+    <w:lsdException w:name="Grid Table 6 Colorful Accent 6" w:uiPriority="51"/>
+    <w:lsdException w:name="Grid Table 7 Colorful Accent 6" w:uiPriority="52"/>
+    <w:lsdException w:name="List Table 1 Light" w:uiPriority="46"/>
+    <w:lsdException w:name="List Table 2" w:uiPriority="47"/>
+    <w:lsdException w:name="List Table 3" w:uiPriority="48"/>
+    <w:lsdException w:name="List Table 4" w:uiPriority="49"/>
+    <w:lsdException w:name="List Table 5 Dark" w:uiPriority="50"/>
+    <w:lsdException w:name="List Table 6 Colorful" w:uiPriority="51"/>
+    <w:lsdException w:name="List Table 7 Colorful" w:uiPriority="52"/>
+    <w:lsdException w:name="List Table 1 Light Accent 1" w:uiPriority="46"/>
+    <w:lsdException w:name="List Table 2 Accent 1" w:uiPriority="47"/>
+    <w:lsdException w:name="List Table 3 Accent 1" w:uiPriority="48"/>
+    <w:lsdException w:name="List Table 4 Accent 1" w:uiPriority="49"/>
+    <w:lsdException w:name="List Table 5 Dark Accent 1" w:uiPriority="50"/>
+    <w:lsdException w:name="List Table 6 Colorful Accent 1" w:uiPriority="51"/>
+    <w:lsdException w:name="List Table 7 Colorful Accent 1" w:uiPriority="52"/>
+    <w:lsdException w:name="List Table 1 Light Accent 2" w:uiPriority="46"/>
+    <w:lsdException w:name="List Table 2 Accent 2" w:uiPriority="47"/>
+    <w:lsdException w:name="List Table 3 Accent 2" w:uiPriority="48"/>
+    <w:lsdException w:name="List Table 4 Accent 2" w:uiPriority="49"/>
+    <w:lsdException w:name="List Table 5 Dark Accent 2" w:uiPriority="50"/>
+    <w:lsdException w:name="List Table 6 Colorful Accent 2" w:uiPriority="51"/>
+    <w:lsdException w:name="List Table 7 Colorful Accent 2" w:uiPriority="52"/>
+    <w:lsdException w:name="List Table 1 Light Accent 3" w:uiPriority="46"/>
+    <w:lsdException w:name="List Table 2 Accent 3" w:uiPriority="47"/>
+    <w:lsdException w:name="List Table 3 Accent 3" w:uiPriority="48"/>
+    <w:lsdException w:name="List Table 4 Accent 3" w:uiPriority="49"/>
+    <w:lsdException w:name="List Table 5 Dark Accent 3" w:uiPriority="50"/>
+    <w:lsdException w:name="List Table 6 Colorful Accent 3" w:uiPriority="51"/>
+    <w:lsdException w:name="List Table 7 Colorful Accent 3" w:uiPriority="52"/>
+    <w:lsdException w:name="List Table 1 Light Accent 4" w:uiPriority="46"/>
+    <w:lsdException w:name="List Table 2 Accent 4" w:uiPriority="47"/>
+    <w:lsdException w:name="List Table 3 Accent 4" w:uiPriority="48"/>
+    <w:lsdException w:name="List Table 4 Accent 4" w:uiPriority="49"/>
+    <w:lsdException w:name="List Table 5 Dark Accent 4" w:uiPriority="50"/>
+    <w:lsdException w:name="List Table 6 Colorful Accent 4" w:uiPriority="51"/>
+    <w:lsdException w:name="List Table 7 Colorful Accent 4" w:uiPriority="52"/>
+    <w:lsdException w:name="List Table 1 Light Accent 5" w:uiPriority="46"/>
+    <w:lsdException w:name="List Table 2 Accent 5" w:uiPriority="47"/>
+    <w:lsdException w:name="List Table 3 Accent 5" w:uiPriority="48"/>
+    <w:lsdException w:name="List Table 4 Accent 5" w:uiPriority="49"/>
+    <w:lsdException w:name="List Table 5 Dark Accent 5" w:uiPriority="50"/>
+    <w:lsdException w:name="List Table 6 Colorful Accent 5" w:uiPriority="51"/>
+    <w:lsdException w:name="List Table 7 Colorful Accent 5" w:uiPriority="52"/>
+    <w:lsdException w:name="List Table 1 Light Accent 6" w:uiPriority="46"/>
+    <w:lsdException w:name="List Table 2 Accent 6" w:uiPriority="47"/>
+    <w:lsdException w:name="List Table 3 Accent 6" w:uiPriority="48"/>
+    <w:lsdException w:name="List Table 4 Accent 6" w:uiPriority="49"/>
+    <w:lsdException w:name="List Table 5 Dark Accent 6" w:uiPriority="50"/>
+    <w:lsdException w:name="List Table 6 Colorful Accent 6" w:uiPriority="51"/>
+    <w:lsdException w:name="List Table 7 Colorful Accent 6" w:uiPriority="52"/>
+    <w:lsdException w:name="Mention" w:semiHidden="1" w:unhideWhenUsed="1"/>
+    <w:lsdException w:name="Smart Hyperlink" w:semiHidden="1" w:unhideWhenUsed="1"/>
+    <w:lsdException w:name="Hashtag" w:semiHidden="1" w:unhideWhenUsed="1"/>
+    <w:lsdException w:name="Unresolved Mention" w:semiHidden="1" w:unhideWhenUsed="1"/>
   </w:latentStyles>
   <w:style w:type="paragraph" w:default="1" w:styleId="Normal">
     <w:name w:val="Normal"/>
@@ -6333,7 +9028,6 @@
       <w:spacing w:after="0" w:line="240" w:lineRule="auto"/>
     </w:pPr>
     <w:tblPr>
-      <w:tblInd w:w="0" w:type="dxa"/>
       <w:tblBorders>
         <w:top w:val="single" w:sz="4" w:space="0" w:color="auto"/>
         <w:left w:val="single" w:sz="4" w:space="0" w:color="auto"/>
@@ -6342,12 +9036,6 @@
         <w:insideH w:val="single" w:sz="4" w:space="0" w:color="auto"/>
         <w:insideV w:val="single" w:sz="4" w:space="0" w:color="auto"/>
       </w:tblBorders>
-      <w:tblCellMar>
-        <w:top w:w="0" w:type="dxa"/>
-        <w:left w:w="108" w:type="dxa"/>
-        <w:bottom w:w="0" w:type="dxa"/>
-        <w:right w:w="108" w:type="dxa"/>
-      </w:tblCellMar>
     </w:tblPr>
   </w:style>
   <w:style w:type="paragraph" w:styleId="ListParagraph">
@@ -6372,195 +9060,32 @@
       <w:u w:val="single"/>
     </w:rPr>
   </w:style>
-</w:styles>
-</file>
-
-<file path=word/stylesWithEffects.xml><?xml version="1.0" encoding="utf-8"?>
-<w:styles xmlns:wpc="http://schemas.microsoft.com/office/word/2010/wordprocessingCanvas" xmlns:mc="http://schemas.openxmlformats.org/markup-compatibility/2006" xmlns:o="urn:schemas-microsoft-com:office:office" xmlns:r="http://schemas.openxmlformats.org/officeDocument/2006/relationships" xmlns:m="http://schemas.openxmlformats.org/officeDocument/2006/math" xmlns:v="urn:schemas-microsoft-com:vml" xmlns:wp14="http://schemas.microsoft.com/office/word/2010/wordprocessingDrawing" xmlns:wp="http://schemas.openxmlformats.org/drawingml/2006/wordprocessingDrawing" xmlns:w10="urn:schemas-microsoft-com:office:word" xmlns:w="http://schemas.openxmlformats.org/wordprocessingml/2006/main" xmlns:w14="http://schemas.microsoft.com/office/word/2010/wordml" xmlns:wpg="http://schemas.microsoft.com/office/word/2010/wordprocessingGroup" xmlns:wpi="http://schemas.microsoft.com/office/word/2010/wordprocessingInk" xmlns:wne="http://schemas.microsoft.com/office/word/2006/wordml" xmlns:wps="http://schemas.microsoft.com/office/word/2010/wordprocessingShape" mc:Ignorable="w14 wp14">
-  <w:docDefaults>
-    <w:rPrDefault>
-      <w:rPr>
-        <w:rFonts w:asciiTheme="minorHAnsi" w:eastAsiaTheme="minorEastAsia" w:hAnsiTheme="minorHAnsi" w:cstheme="minorBidi"/>
-        <w:sz w:val="22"/>
-        <w:szCs w:val="22"/>
-        <w:lang w:val="en-US" w:eastAsia="en-US" w:bidi="ar-SA"/>
-      </w:rPr>
-    </w:rPrDefault>
-    <w:pPrDefault>
-      <w:pPr>
-        <w:spacing w:after="200" w:line="276" w:lineRule="auto"/>
-      </w:pPr>
-    </w:pPrDefault>
-  </w:docDefaults>
-  <w:latentStyles w:defLockedState="0" w:defUIPriority="99" w:defSemiHidden="1" w:defUnhideWhenUsed="1" w:defQFormat="0" w:count="267">
-    <w:lsdException w:name="Normal" w:semiHidden="0" w:uiPriority="0" w:unhideWhenUsed="0" w:qFormat="1"/>
-    <w:lsdException w:name="heading 1" w:semiHidden="0" w:uiPriority="9" w:unhideWhenUsed="0" w:qFormat="1"/>
-    <w:lsdException w:name="heading 2" w:uiPriority="9" w:qFormat="1"/>
-    <w:lsdException w:name="heading 3" w:uiPriority="9" w:qFormat="1"/>
-    <w:lsdException w:name="heading 4" w:uiPriority="9" w:qFormat="1"/>
-    <w:lsdException w:name="heading 5" w:uiPriority="9" w:qFormat="1"/>
-    <w:lsdException w:name="heading 6" w:uiPriority="9" w:qFormat="1"/>
-    <w:lsdException w:name="heading 7" w:uiPriority="9" w:qFormat="1"/>
-    <w:lsdException w:name="heading 8" w:uiPriority="9" w:qFormat="1"/>
-    <w:lsdException w:name="heading 9" w:uiPriority="9" w:qFormat="1"/>
-    <w:lsdException w:name="toc 1" w:uiPriority="39"/>
-    <w:lsdException w:name="toc 2" w:uiPriority="39"/>
-    <w:lsdException w:name="toc 3" w:uiPriority="39"/>
-    <w:lsdException w:name="toc 4" w:uiPriority="39"/>
-    <w:lsdException w:name="toc 5" w:uiPriority="39"/>
-    <w:lsdException w:name="toc 6" w:uiPriority="39"/>
-    <w:lsdException w:name="toc 7" w:uiPriority="39"/>
-    <w:lsdException w:name="toc 8" w:uiPriority="39"/>
-    <w:lsdException w:name="toc 9" w:uiPriority="39"/>
-    <w:lsdException w:name="caption" w:uiPriority="35" w:qFormat="1"/>
-    <w:lsdException w:name="Title" w:semiHidden="0" w:uiPriority="10" w:unhideWhenUsed="0" w:qFormat="1"/>
-    <w:lsdException w:name="Default Paragraph Font" w:uiPriority="1"/>
-    <w:lsdException w:name="Subtitle" w:semiHidden="0" w:uiPriority="11" w:unhideWhenUsed="0" w:qFormat="1"/>
-    <w:lsdException w:name="Strong" w:semiHidden="0" w:uiPriority="22" w:unhideWhenUsed="0" w:qFormat="1"/>
-    <w:lsdException w:name="Emphasis" w:semiHidden="0" w:uiPriority="20" w:unhideWhenUsed="0" w:qFormat="1"/>
-    <w:lsdException w:name="Table Grid" w:semiHidden="0" w:uiPriority="59" w:unhideWhenUsed="0"/>
-    <w:lsdException w:name="Placeholder Text" w:unhideWhenUsed="0"/>
-    <w:lsdException w:name="No Spacing" w:semiHidden="0" w:uiPriority="1" w:unhideWhenUsed="0" w:qFormat="1"/>
-    <w:lsdException w:name="Light Shading" w:semiHidden="0" w:uiPriority="60" w:unhideWhenUsed="0"/>
-    <w:lsdException w:name="Light List" w:semiHidden="0" w:uiPriority="61" w:unhideWhenUsed="0"/>
-    <w:lsdException w:name="Light Grid" w:semiHidden="0" w:uiPriority="62" w:unhideWhenUsed="0"/>
-    <w:lsdException w:name="Medium Shading 1" w:semiHidden="0" w:uiPriority="63" w:unhideWhenUsed="0"/>
-    <w:lsdException w:name="Medium Shading 2" w:semiHidden="0" w:uiPriority="64" w:unhideWhenUsed="0"/>
-    <w:lsdException w:name="Medium List 1" w:semiHidden="0" w:uiPriority="65" w:unhideWhenUsed="0"/>
-    <w:lsdException w:name="Medium List 2" w:semiHidden="0" w:uiPriority="66" w:unhideWhenUsed="0"/>
-    <w:lsdException w:name="Medium Grid 1" w:semiHidden="0" w:uiPriority="67" w:unhideWhenUsed="0"/>
-    <w:lsdException w:name="Medium Grid 2" w:semiHidden="0" w:uiPriority="68" w:unhideWhenUsed="0"/>
-    <w:lsdException w:name="Medium Grid 3" w:semiHidden="0" w:uiPriority="69" w:unhideWhenUsed="0"/>
-    <w:lsdException w:name="Dark List" w:semiHidden="0" w:uiPriority="70" w:unhideWhenUsed="0"/>
-    <w:lsdException w:name="Colorful Shading" w:semiHidden="0" w:uiPriority="71" w:unhideWhenUsed="0"/>
-    <w:lsdException w:name="Colorful List" w:semiHidden="0" w:uiPriority="72" w:unhideWhenUsed="0"/>
-    <w:lsdException w:name="Colorful Grid" w:semiHidden="0" w:uiPriority="73" w:unhideWhenUsed="0"/>
-    <w:lsdException w:name="Light Shading Accent 1" w:semiHidden="0" w:uiPriority="60" w:unhideWhenUsed="0"/>
-    <w:lsdException w:name="Light List Accent 1" w:semiHidden="0" w:uiPriority="61" w:unhideWhenUsed="0"/>
-    <w:lsdException w:name="Light Grid Accent 1" w:semiHidden="0" w:uiPriority="62" w:unhideWhenUsed="0"/>
-    <w:lsdException w:name="Medium Shading 1 Accent 1" w:semiHidden="0" w:uiPriority="63" w:unhideWhenUsed="0"/>
-    <w:lsdException w:name="Medium Shading 2 Accent 1" w:semiHidden="0" w:uiPriority="64" w:unhideWhenUsed="0"/>
-    <w:lsdException w:name="Medium List 1 Accent 1" w:semiHidden="0" w:uiPriority="65" w:unhideWhenUsed="0"/>
-    <w:lsdException w:name="Revision" w:unhideWhenUsed="0"/>
-    <w:lsdException w:name="List Paragraph" w:semiHidden="0" w:uiPriority="34" w:unhideWhenUsed="0" w:qFormat="1"/>
-    <w:lsdException w:name="Quote" w:semiHidden="0" w:uiPriority="29" w:unhideWhenUsed="0" w:qFormat="1"/>
-    <w:lsdException w:name="Intense Quote" w:semiHidden="0" w:uiPriority="30" w:unhideWhenUsed="0" w:qFormat="1"/>
-    <w:lsdException w:name="Medium List 2 Accent 1" w:semiHidden="0" w:uiPriority="66" w:unhideWhenUsed="0"/>
-    <w:lsdException w:name="Medium Grid 1 Accent 1" w:semiHidden="0" w:uiPriority="67" w:unhideWhenUsed="0"/>
-    <w:lsdException w:name="Medium Grid 2 Accent 1" w:semiHidden="0" w:uiPriority="68" w:unhideWhenUsed="0"/>
-    <w:lsdException w:name="Medium Grid 3 Accent 1" w:semiHidden="0" w:uiPriority="69" w:unhideWhenUsed="0"/>
-    <w:lsdException w:name="Dark List Accent 1" w:semiHidden="0" w:uiPriority="70" w:unhideWhenUsed="0"/>
-    <w:lsdException w:name="Colorful Shading Accent 1" w:semiHidden="0" w:uiPriority="71" w:unhideWhenUsed="0"/>
-    <w:lsdException w:name="Colorful List Accent 1" w:semiHidden="0" w:uiPriority="72" w:unhideWhenUsed="0"/>
-    <w:lsdException w:name="Colorful Grid Accent 1" w:semiHidden="0" w:uiPriority="73" w:unhideWhenUsed="0"/>
-    <w:lsdException w:name="Light Shading Accent 2" w:semiHidden="0" w:uiPriority="60" w:unhideWhenUsed="0"/>
-    <w:lsdException w:name="Light List Accent 2" w:semiHidden="0" w:uiPriority="61" w:unhideWhenUsed="0"/>
-    <w:lsdException w:name="Light Grid Accent 2" w:semiHidden="0" w:uiPriority="62" w:unhideWhenUsed="0"/>
-    <w:lsdException w:name="Medium Shading 1 Accent 2" w:semiHidden="0" w:uiPriority="63" w:unhideWhenUsed="0"/>
-    <w:lsdException w:name="Medium Shading 2 Accent 2" w:semiHidden="0" w:uiPriority="64" w:unhideWhenUsed="0"/>
-    <w:lsdException w:name="Medium List 1 Accent 2" w:semiHidden="0" w:uiPriority="65" w:unhideWhenUsed="0"/>
-    <w:lsdException w:name="Medium List 2 Accent 2" w:semiHidden="0" w:uiPriority="66" w:unhideWhenUsed="0"/>
-    <w:lsdException w:name="Medium Grid 1 Accent 2" w:semiHidden="0" w:uiPriority="67" w:unhideWhenUsed="0"/>
-    <w:lsdException w:name="Medium Grid 2 Accent 2" w:semiHidden="0" w:uiPriority="68" w:unhideWhenUsed="0"/>
-    <w:lsdException w:name="Medium Grid 3 Accent 2" w:semiHidden="0" w:uiPriority="69" w:unhideWhenUsed="0"/>
-    <w:lsdException w:name="Dark List Accent 2" w:semiHidden="0" w:uiPriority="70" w:unhideWhenUsed="0"/>
-    <w:lsdException w:name="Colorful Shading Accent 2" w:semiHidden="0" w:uiPriority="71" w:unhideWhenUsed="0"/>
-    <w:lsdException w:name="Colorful List Accent 2" w:semiHidden="0" w:uiPriority="72" w:unhideWhenUsed="0"/>
-    <w:lsdException w:name="Colorful Grid Accent 2" w:semiHidden="0" w:uiPriority="73" w:unhideWhenUsed="0"/>
-    <w:lsdException w:name="Light Shading Accent 3" w:semiHidden="0" w:uiPriority="60" w:unhideWhenUsed="0"/>
-    <w:lsdException w:name="Light List Accent 3" w:semiHidden="0" w:uiPriority="61" w:unhideWhenUsed="0"/>
-    <w:lsdException w:name="Light Grid Accent 3" w:semiHidden="0" w:uiPriority="62" w:unhideWhenUsed="0"/>
-    <w:lsdException w:name="Medium Shading 1 Accent 3" w:semiHidden="0" w:uiPriority="63" w:unhideWhenUsed="0"/>
-    <w:lsdException w:name="Medium Shading 2 Accent 3" w:semiHidden="0" w:uiPriority="64" w:unhideWhenUsed="0"/>
-    <w:lsdException w:name="Medium List 1 Accent 3" w:semiHidden="0" w:uiPriority="65" w:unhideWhenUsed="0"/>
-    <w:lsdException w:name="Medium List 2 Accent 3" w:semiHidden="0" w:uiPriority="66" w:unhideWhenUsed="0"/>
-    <w:lsdException w:name="Medium Grid 1 Accent 3" w:semiHidden="0" w:uiPriority="67" w:unhideWhenUsed="0"/>
-    <w:lsdException w:name="Medium Grid 2 Accent 3" w:semiHidden="0" w:uiPriority="68" w:unhideWhenUsed="0"/>
-    <w:lsdException w:name="Medium Grid 3 Accent 3" w:semiHidden="0" w:uiPriority="69" w:unhideWhenUsed="0"/>
-    <w:lsdException w:name="Dark List Accent 3" w:semiHidden="0" w:uiPriority="70" w:unhideWhenUsed="0"/>
-    <w:lsdException w:name="Colorful Shading Accent 3" w:semiHidden="0" w:uiPriority="71" w:unhideWhenUsed="0"/>
-    <w:lsdException w:name="Colorful List Accent 3" w:semiHidden="0" w:uiPriority="72" w:unhideWhenUsed="0"/>
-    <w:lsdException w:name="Colorful Grid Accent 3" w:semiHidden="0" w:uiPriority="73" w:unhideWhenUsed="0"/>
-    <w:lsdException w:name="Light Shading Accent 4" w:semiHidden="0" w:uiPriority="60" w:unhideWhenUsed="0"/>
-    <w:lsdException w:name="Light List Accent 4" w:semiHidden="0" w:uiPriority="61" w:unhideWhenUsed="0"/>
-    <w:lsdException w:name="Light Grid Accent 4" w:semiHidden="0" w:uiPriority="62" w:unhideWhenUsed="0"/>
-    <w:lsdException w:name="Medium Shading 1 Accent 4" w:semiHidden="0" w:uiPriority="63" w:unhideWhenUsed="0"/>
-    <w:lsdException w:name="Medium Shading 2 Accent 4" w:semiHidden="0" w:uiPriority="64" w:unhideWhenUsed="0"/>
-    <w:lsdException w:name="Medium List 1 Accent 4" w:semiHidden="0" w:uiPriority="65" w:unhideWhenUsed="0"/>
-    <w:lsdException w:name="Medium List 2 Accent 4" w:semiHidden="0" w:uiPriority="66" w:unhideWhenUsed="0"/>
-    <w:lsdException w:name="Medium Grid 1 Accent 4" w:semiHidden="0" w:uiPriority="67" w:unhideWhenUsed="0"/>
-    <w:lsdException w:name="Medium Grid 2 Accent 4" w:semiHidden="0" w:uiPriority="68" w:unhideWhenUsed="0"/>
-    <w:lsdException w:name="Medium Grid 3 Accent 4" w:semiHidden="0" w:uiPriority="69" w:unhideWhenUsed="0"/>
-    <w:lsdException w:name="Dark List Accent 4" w:semiHidden="0" w:uiPriority="70" w:unhideWhenUsed="0"/>
-    <w:lsdException w:name="Colorful Shading Accent 4" w:semiHidden="0" w:uiPriority="71" w:unhideWhenUsed="0"/>
-    <w:lsdException w:name="Colorful List Accent 4" w:semiHidden="0" w:uiPriority="72" w:unhideWhenUsed="0"/>
-    <w:lsdException w:name="Colorful Grid Accent 4" w:semiHidden="0" w:uiPriority="73" w:unhideWhenUsed="0"/>
-    <w:lsdException w:name="Light Shading Accent 5" w:semiHidden="0" w:uiPriority="60" w:unhideWhenUsed="0"/>
-    <w:lsdException w:name="Light List Accent 5" w:semiHidden="0" w:uiPriority="61" w:unhideWhenUsed="0"/>
-    <w:lsdException w:name="Light Grid Accent 5" w:semiHidden="0" w:uiPriority="62" w:unhideWhenUsed="0"/>
-    <w:lsdException w:name="Medium Shading 1 Accent 5" w:semiHidden="0" w:uiPriority="63" w:unhideWhenUsed="0"/>
-    <w:lsdException w:name="Medium Shading 2 Accent 5" w:semiHidden="0" w:uiPriority="64" w:unhideWhenUsed="0"/>
-    <w:lsdException w:name="Medium List 1 Accent 5" w:semiHidden="0" w:uiPriority="65" w:unhideWhenUsed="0"/>
-    <w:lsdException w:name="Medium List 2 Accent 5" w:semiHidden="0" w:uiPriority="66" w:unhideWhenUsed="0"/>
-    <w:lsdException w:name="Medium Grid 1 Accent 5" w:semiHidden="0" w:uiPriority="67" w:unhideWhenUsed="0"/>
-    <w:lsdException w:name="Medium Grid 2 Accent 5" w:semiHidden="0" w:uiPriority="68" w:unhideWhenUsed="0"/>
-    <w:lsdException w:name="Medium Grid 3 Accent 5" w:semiHidden="0" w:uiPriority="69" w:unhideWhenUsed="0"/>
-    <w:lsdException w:name="Dark List Accent 5" w:semiHidden="0" w:uiPriority="70" w:unhideWhenUsed="0"/>
-    <w:lsdException w:name="Colorful Shading Accent 5" w:semiHidden="0" w:uiPriority="71" w:unhideWhenUsed="0"/>
-    <w:lsdException w:name="Colorful List Accent 5" w:semiHidden="0" w:uiPriority="72" w:unhideWhenUsed="0"/>
-    <w:lsdException w:name="Colorful Grid Accent 5" w:semiHidden="0" w:uiPriority="73" w:unhideWhenUsed="0"/>
-    <w:lsdException w:name="Light Shading Accent 6" w:semiHidden="0" w:uiPriority="60" w:unhideWhenUsed="0"/>
-    <w:lsdException w:name="Light List Accent 6" w:semiHidden="0" w:uiPriority="61" w:unhideWhenUsed="0"/>
-    <w:lsdException w:name="Light Grid Accent 6" w:semiHidden="0" w:uiPriority="62" w:unhideWhenUsed="0"/>
-    <w:lsdException w:name="Medium Shading 1 Accent 6" w:semiHidden="0" w:uiPriority="63" w:unhideWhenUsed="0"/>
-    <w:lsdException w:name="Medium Shading 2 Accent 6" w:semiHidden="0" w:uiPriority="64" w:unhideWhenUsed="0"/>
-    <w:lsdException w:name="Medium List 1 Accent 6" w:semiHidden="0" w:uiPriority="65" w:unhideWhenUsed="0"/>
-    <w:lsdException w:name="Medium List 2 Accent 6" w:semiHidden="0" w:uiPriority="66" w:unhideWhenUsed="0"/>
-    <w:lsdException w:name="Medium Grid 1 Accent 6" w:semiHidden="0" w:uiPriority="67" w:unhideWhenUsed="0"/>
-    <w:lsdException w:name="Medium Grid 2 Accent 6" w:semiHidden="0" w:uiPriority="68" w:unhideWhenUsed="0"/>
-    <w:lsdException w:name="Medium Grid 3 Accent 6" w:semiHidden="0" w:uiPriority="69" w:unhideWhenUsed="0"/>
-    <w:lsdException w:name="Dark List Accent 6" w:semiHidden="0" w:uiPriority="70" w:unhideWhenUsed="0"/>
-    <w:lsdException w:name="Colorful Shading Accent 6" w:semiHidden="0" w:uiPriority="71" w:unhideWhenUsed="0"/>
-    <w:lsdException w:name="Colorful List Accent 6" w:semiHidden="0" w:uiPriority="72" w:unhideWhenUsed="0"/>
-    <w:lsdException w:name="Colorful Grid Accent 6" w:semiHidden="0" w:uiPriority="73" w:unhideWhenUsed="0"/>
-    <w:lsdException w:name="Subtle Emphasis" w:semiHidden="0" w:uiPriority="19" w:unhideWhenUsed="0" w:qFormat="1"/>
-    <w:lsdException w:name="Intense Emphasis" w:semiHidden="0" w:uiPriority="21" w:unhideWhenUsed="0" w:qFormat="1"/>
-    <w:lsdException w:name="Subtle Reference" w:semiHidden="0" w:uiPriority="31" w:unhideWhenUsed="0" w:qFormat="1"/>
-    <w:lsdException w:name="Intense Reference" w:semiHidden="0" w:uiPriority="32" w:unhideWhenUsed="0" w:qFormat="1"/>
-    <w:lsdException w:name="Book Title" w:semiHidden="0" w:uiPriority="33" w:unhideWhenUsed="0" w:qFormat="1"/>
-    <w:lsdException w:name="Bibliography" w:uiPriority="37"/>
-    <w:lsdException w:name="TOC Heading" w:uiPriority="39" w:qFormat="1"/>
-  </w:latentStyles>
-  <w:style w:type="paragraph" w:default="1" w:styleId="Normal">
-    <w:name w:val="Normal"/>
+  <w:style w:type="character" w:styleId="Strong">
+    <w:name w:val="Strong"/>
+    <w:basedOn w:val="DefaultParagraphFont"/>
+    <w:uiPriority w:val="22"/>
     <w:qFormat/>
+    <w:rsid w:val="0086721A"/>
+    <w:rPr>
+      <w:b/>
+      <w:bCs/>
+    </w:rPr>
   </w:style>
-  <w:style w:type="character" w:default="1" w:styleId="DefaultParagraphFont">
-    <w:name w:val="Default Paragraph Font"/>
-    <w:uiPriority w:val="1"/>
-    <w:semiHidden/>
-    <w:unhideWhenUsed/>
+  <w:style w:type="character" w:customStyle="1" w:styleId="apple-converted-space">
+    <w:name w:val="apple-converted-space"/>
+    <w:basedOn w:val="DefaultParagraphFont"/>
+    <w:rsid w:val="0086721A"/>
   </w:style>
-  <w:style w:type="table" w:default="1" w:styleId="TableNormal">
-    <w:name w:val="Normal Table"/>
-    <w:uiPriority w:val="99"/>
-    <w:semiHidden/>
-    <w:unhideWhenUsed/>
-    <w:tblPr>
-      <w:tblInd w:w="0" w:type="dxa"/>
-      <w:tblCellMar>
-        <w:top w:w="0" w:type="dxa"/>
-        <w:left w:w="108" w:type="dxa"/>
-        <w:bottom w:w="0" w:type="dxa"/>
-        <w:right w:w="108" w:type="dxa"/>
-      </w:tblCellMar>
-    </w:tblPr>
-  </w:style>
-  <w:style w:type="numbering" w:default="1" w:styleId="NoList">
-    <w:name w:val="No List"/>
-    <w:uiPriority w:val="99"/>
-    <w:semiHidden/>
-    <w:unhideWhenUsed/>
+  <w:style w:type="character" w:styleId="Emphasis">
+    <w:name w:val="Emphasis"/>
+    <w:basedOn w:val="DefaultParagraphFont"/>
+    <w:uiPriority w:val="20"/>
+    <w:qFormat/>
+    <w:rsid w:val="0086721A"/>
+    <w:rPr>
+      <w:i/>
+      <w:iCs/>
+    </w:rPr>
   </w:style>
 </w:styles>
 </file>

</xml_diff>